<commit_message>
Updated meeting minutes. Updated LIFES V1 manual. Updated Class Diagram chart for design documentation. Added 'Administratively Approved' global variable.
</commit_message>
<xml_diff>
--- a/Documents/Meetings/5_4_2015/33_Minutes.docx
+++ b/Documents/Meetings/5_4_2015/33_Minutes.docx
@@ -133,252 +133,713 @@
         </w:rPr>
         <w:t xml:space="preserve"> </w:t>
       </w:r>
+    </w:p>
+    <w:p>
+      <w:pPr>
+        <w:pStyle w:val="Normal1"/>
+        <w:spacing w:line="240" w:lineRule="auto"/>
+        <w:rPr>
+          <w:sz w:val="24"/>
+          <w:szCs w:val="24"/>
+        </w:rPr>
+      </w:pPr>
+      <w:r>
+        <w:rPr>
+          <w:b/>
+          <w:sz w:val="24"/>
+          <w:szCs w:val="24"/>
+        </w:rPr>
+        <w:t xml:space="preserve">Location    </w:t>
+      </w:r>
+      <w:r>
+        <w:rPr>
+          <w:b/>
+          <w:sz w:val="24"/>
+          <w:szCs w:val="24"/>
+        </w:rPr>
+        <w:t xml:space="preserve">  </w:t>
+      </w:r>
+      <w:r>
+        <w:rPr>
+          <w:sz w:val="24"/>
+          <w:szCs w:val="24"/>
+        </w:rPr>
+        <w:t>: Commons Building 2</w:t>
+      </w:r>
+      <w:r>
+        <w:rPr>
+          <w:sz w:val="24"/>
+          <w:szCs w:val="24"/>
+          <w:vertAlign w:val="superscript"/>
+        </w:rPr>
+        <w:t>nd</w:t>
+      </w:r>
+      <w:r>
+        <w:rPr>
+          <w:sz w:val="24"/>
+          <w:szCs w:val="24"/>
+        </w:rPr>
+        <w:t xml:space="preserve"> floor</w:t>
+      </w:r>
+    </w:p>
+    <w:p>
+      <w:pPr>
+        <w:rPr>
+          <w:sz w:val="24"/>
+          <w:szCs w:val="24"/>
+        </w:rPr>
+      </w:pPr>
+    </w:p>
+    <w:p>
+      <w:pPr>
+        <w:rPr>
+          <w:sz w:val="24"/>
+          <w:szCs w:val="24"/>
+        </w:rPr>
+      </w:pPr>
+      <w:r>
+        <w:rPr>
+          <w:b/>
+          <w:sz w:val="24"/>
+          <w:szCs w:val="24"/>
+        </w:rPr>
+        <w:t xml:space="preserve">Members </w:t>
+      </w:r>
+      <w:proofErr w:type="gramStart"/>
+      <w:r>
+        <w:rPr>
+          <w:b/>
+          <w:sz w:val="24"/>
+          <w:szCs w:val="24"/>
+        </w:rPr>
+        <w:t>Present :</w:t>
+      </w:r>
+      <w:proofErr w:type="gramEnd"/>
+      <w:r>
+        <w:rPr>
+          <w:sz w:val="24"/>
+          <w:szCs w:val="24"/>
+        </w:rPr>
+        <w:t xml:space="preserve"> Scott Smoke, Riley Smith</w:t>
+      </w:r>
+      <w:r>
+        <w:rPr>
+          <w:sz w:val="24"/>
+          <w:szCs w:val="24"/>
+        </w:rPr>
+        <w:t xml:space="preserve">, </w:t>
+      </w:r>
+      <w:r>
+        <w:rPr>
+          <w:sz w:val="24"/>
+          <w:szCs w:val="24"/>
+        </w:rPr>
+        <w:t>Jeffrey Allen</w:t>
+      </w:r>
+    </w:p>
+    <w:p>
+      <w:pPr>
+        <w:rPr>
+          <w:sz w:val="24"/>
+          <w:szCs w:val="24"/>
+        </w:rPr>
+      </w:pPr>
+      <w:r>
+        <w:rPr>
+          <w:b/>
+          <w:sz w:val="24"/>
+          <w:szCs w:val="24"/>
+        </w:rPr>
+        <w:t xml:space="preserve">Members </w:t>
+      </w:r>
+      <w:proofErr w:type="gramStart"/>
+      <w:r>
+        <w:rPr>
+          <w:b/>
+          <w:sz w:val="24"/>
+          <w:szCs w:val="24"/>
+        </w:rPr>
+        <w:t>Absent  :</w:t>
+      </w:r>
+      <w:proofErr w:type="gramEnd"/>
+      <w:r>
+        <w:rPr>
+          <w:b/>
+          <w:sz w:val="24"/>
+          <w:szCs w:val="24"/>
+        </w:rPr>
+        <w:t xml:space="preserve"> </w:t>
+      </w:r>
+      <w:r>
+        <w:rPr>
+          <w:sz w:val="24"/>
+          <w:szCs w:val="24"/>
+        </w:rPr>
+        <w:t>Jordan Beck, Joshua Ford</w:t>
+      </w:r>
+    </w:p>
+    <w:p>
+      <w:pPr>
+        <w:jc w:val="center"/>
+        <w:rPr>
+          <w:sz w:val="24"/>
+          <w:szCs w:val="24"/>
+        </w:rPr>
+      </w:pPr>
+      <w:r>
+        <w:rPr>
+          <w:i/>
+          <w:sz w:val="24"/>
+          <w:szCs w:val="24"/>
+          <w:u w:val="single"/>
+        </w:rPr>
+        <w:t>Agenda</w:t>
+      </w:r>
+    </w:p>
+    <w:p>
+      <w:pPr>
+        <w:jc w:val="center"/>
+        <w:rPr>
+          <w:sz w:val="24"/>
+          <w:szCs w:val="24"/>
+        </w:rPr>
+      </w:pPr>
+    </w:p>
+    <w:p>
+      <w:pPr>
+        <w:numPr>
+          <w:ilvl w:val="0"/>
+          <w:numId w:val="1"/>
+        </w:numPr>
+        <w:ind w:hanging="359"/>
+        <w:contextualSpacing/>
+        <w:rPr>
+          <w:sz w:val="24"/>
+          <w:szCs w:val="24"/>
+        </w:rPr>
+      </w:pPr>
+      <w:r>
+        <w:rPr>
+          <w:sz w:val="24"/>
+          <w:szCs w:val="24"/>
+        </w:rPr>
+        <w:t>Work on TODO list</w:t>
+      </w:r>
+    </w:p>
+    <w:p>
+      <w:pPr>
+        <w:ind w:left="720"/>
+        <w:contextualSpacing/>
+        <w:rPr>
+          <w:sz w:val="24"/>
+          <w:szCs w:val="24"/>
+        </w:rPr>
+      </w:pPr>
+    </w:p>
+    <w:p>
+      <w:pPr>
+        <w:jc w:val="center"/>
+        <w:rPr>
+          <w:sz w:val="24"/>
+          <w:szCs w:val="24"/>
+        </w:rPr>
+      </w:pPr>
+      <w:r>
+        <w:rPr>
+          <w:i/>
+          <w:sz w:val="24"/>
+          <w:szCs w:val="24"/>
+          <w:u w:val="single"/>
+        </w:rPr>
+        <w:t>Decisions/Actions</w:t>
+      </w:r>
+    </w:p>
+    <w:p>
+      <w:pPr>
+        <w:jc w:val="center"/>
+        <w:rPr>
+          <w:sz w:val="24"/>
+          <w:szCs w:val="24"/>
+        </w:rPr>
+      </w:pPr>
+    </w:p>
+    <w:p>
+      <w:pPr>
+        <w:ind w:firstLine="720"/>
+        <w:rPr>
+          <w:sz w:val="24"/>
+          <w:szCs w:val="24"/>
+        </w:rPr>
+      </w:pPr>
+      <w:r>
+        <w:rPr>
+          <w:sz w:val="24"/>
+          <w:szCs w:val="24"/>
+        </w:rPr>
+        <w:t>TODO:</w:t>
+      </w:r>
+    </w:p>
+    <w:p>
+      <w:pPr>
+        <w:pStyle w:val="ListParagraph"/>
+        <w:numPr>
+          <w:ilvl w:val="0"/>
+          <w:numId w:val="2"/>
+        </w:numPr>
+        <w:rPr>
+          <w:color w:val="00B050"/>
+          <w:sz w:val="24"/>
+          <w:szCs w:val="24"/>
+        </w:rPr>
+      </w:pPr>
+      <w:r>
+        <w:rPr>
+          <w:color w:val="00B050"/>
+          <w:sz w:val="24"/>
+          <w:szCs w:val="24"/>
+        </w:rPr>
+        <w:t>Centralize Design documents</w:t>
+      </w:r>
+    </w:p>
+    <w:p>
+      <w:pPr>
+        <w:pStyle w:val="ListParagraph"/>
+        <w:numPr>
+          <w:ilvl w:val="0"/>
+          <w:numId w:val="2"/>
+        </w:numPr>
+        <w:rPr>
+          <w:color w:val="00B050"/>
+          <w:sz w:val="24"/>
+          <w:szCs w:val="24"/>
+        </w:rPr>
+      </w:pPr>
+      <w:r>
+        <w:rPr>
+          <w:color w:val="00B050"/>
+          <w:sz w:val="24"/>
+          <w:szCs w:val="24"/>
+        </w:rPr>
+        <w:t>Scheduler [</w:t>
+      </w:r>
+      <w:proofErr w:type="spellStart"/>
+      <w:r>
+        <w:rPr>
+          <w:color w:val="00B050"/>
+          <w:sz w:val="24"/>
+          <w:szCs w:val="24"/>
+        </w:rPr>
+        <w:t>scott</w:t>
+      </w:r>
+      <w:proofErr w:type="spellEnd"/>
+      <w:r>
+        <w:rPr>
+          <w:color w:val="00B050"/>
+          <w:sz w:val="24"/>
+          <w:szCs w:val="24"/>
+        </w:rPr>
+        <w:t>]</w:t>
+      </w:r>
+    </w:p>
+    <w:p>
+      <w:pPr>
+        <w:pStyle w:val="ListParagraph"/>
+        <w:numPr>
+          <w:ilvl w:val="0"/>
+          <w:numId w:val="2"/>
+        </w:numPr>
+        <w:rPr>
+          <w:color w:val="00B050"/>
+          <w:sz w:val="24"/>
+          <w:szCs w:val="24"/>
+        </w:rPr>
+      </w:pPr>
+      <w:r>
+        <w:rPr>
+          <w:color w:val="00B050"/>
+          <w:sz w:val="24"/>
+          <w:szCs w:val="24"/>
+        </w:rPr>
+        <w:t>Saving schedule</w:t>
+      </w:r>
+      <w:r>
+        <w:rPr>
+          <w:color w:val="00B050"/>
+          <w:sz w:val="24"/>
+          <w:szCs w:val="24"/>
+        </w:rPr>
+        <w:t xml:space="preserve"> [riley and </w:t>
+      </w:r>
+      <w:proofErr w:type="spellStart"/>
+      <w:r>
+        <w:rPr>
+          <w:color w:val="00B050"/>
+          <w:sz w:val="24"/>
+          <w:szCs w:val="24"/>
+        </w:rPr>
+        <w:t>jeff</w:t>
+      </w:r>
+      <w:proofErr w:type="spellEnd"/>
+      <w:r>
+        <w:rPr>
+          <w:color w:val="00B050"/>
+          <w:sz w:val="24"/>
+          <w:szCs w:val="24"/>
+        </w:rPr>
+        <w:t>]</w:t>
+      </w:r>
+    </w:p>
+    <w:p>
+      <w:pPr>
+        <w:pStyle w:val="ListParagraph"/>
+        <w:numPr>
+          <w:ilvl w:val="1"/>
+          <w:numId w:val="2"/>
+        </w:numPr>
+        <w:rPr>
+          <w:color w:val="00B050"/>
+          <w:sz w:val="24"/>
+          <w:szCs w:val="24"/>
+        </w:rPr>
+      </w:pPr>
+      <w:r>
+        <w:rPr>
+          <w:color w:val="00B050"/>
+          <w:sz w:val="24"/>
+          <w:szCs w:val="24"/>
+        </w:rPr>
+        <w:t>Txt</w:t>
+      </w:r>
+    </w:p>
+    <w:p>
+      <w:pPr>
+        <w:pStyle w:val="ListParagraph"/>
+        <w:numPr>
+          <w:ilvl w:val="1"/>
+          <w:numId w:val="2"/>
+        </w:numPr>
+        <w:rPr>
+          <w:color w:val="auto"/>
+          <w:sz w:val="24"/>
+          <w:szCs w:val="24"/>
+        </w:rPr>
+      </w:pPr>
+      <w:r>
+        <w:rPr>
+          <w:color w:val="auto"/>
+          <w:sz w:val="24"/>
+          <w:szCs w:val="24"/>
+        </w:rPr>
+        <w:t>Pdf</w:t>
+      </w:r>
+    </w:p>
+    <w:p>
+      <w:pPr>
+        <w:pStyle w:val="ListParagraph"/>
+        <w:numPr>
+          <w:ilvl w:val="1"/>
+          <w:numId w:val="2"/>
+        </w:numPr>
+        <w:rPr>
+          <w:color w:val="auto"/>
+          <w:sz w:val="24"/>
+          <w:szCs w:val="24"/>
+        </w:rPr>
+      </w:pPr>
+      <w:r>
+        <w:rPr>
+          <w:color w:val="auto"/>
+          <w:sz w:val="24"/>
+          <w:szCs w:val="24"/>
+        </w:rPr>
+        <w:t>Csv</w:t>
+      </w:r>
+    </w:p>
+    <w:p>
+      <w:pPr>
+        <w:pStyle w:val="ListParagraph"/>
+        <w:numPr>
+          <w:ilvl w:val="0"/>
+          <w:numId w:val="2"/>
+        </w:numPr>
+        <w:rPr>
+          <w:color w:val="00B050"/>
+          <w:sz w:val="24"/>
+          <w:szCs w:val="24"/>
+        </w:rPr>
+      </w:pPr>
+      <w:r>
+        <w:rPr>
+          <w:color w:val="00B050"/>
+          <w:sz w:val="24"/>
+          <w:szCs w:val="24"/>
+        </w:rPr>
+        <w:t>Finalizing schedule [quick and dirty adding a at the end of time constraints of output file]</w:t>
+      </w:r>
+    </w:p>
+    <w:p>
+      <w:pPr>
+        <w:pStyle w:val="ListParagraph"/>
+        <w:numPr>
+          <w:ilvl w:val="1"/>
+          <w:numId w:val="2"/>
+        </w:numPr>
+        <w:rPr>
+          <w:sz w:val="24"/>
+          <w:szCs w:val="24"/>
+        </w:rPr>
+      </w:pPr>
+      <w:r>
+        <w:rPr>
+          <w:sz w:val="24"/>
+          <w:szCs w:val="24"/>
+        </w:rPr>
+        <w:t>Need seal of approval that says “Administratively Approved”</w:t>
+      </w:r>
+      <w:r>
+        <w:rPr>
+          <w:sz w:val="24"/>
+          <w:szCs w:val="24"/>
+        </w:rPr>
+        <w:t xml:space="preserve"> [</w:t>
+      </w:r>
+      <w:proofErr w:type="spellStart"/>
+      <w:r>
+        <w:rPr>
+          <w:sz w:val="24"/>
+          <w:szCs w:val="24"/>
+        </w:rPr>
+        <w:t>jeff</w:t>
+      </w:r>
+      <w:proofErr w:type="spellEnd"/>
+      <w:r>
+        <w:rPr>
+          <w:sz w:val="24"/>
+          <w:szCs w:val="24"/>
+        </w:rPr>
+        <w:t>]</w:t>
+      </w:r>
+    </w:p>
+    <w:p>
+      <w:pPr>
+        <w:pStyle w:val="ListParagraph"/>
+        <w:numPr>
+          <w:ilvl w:val="0"/>
+          <w:numId w:val="2"/>
+        </w:numPr>
+        <w:rPr>
+          <w:sz w:val="24"/>
+          <w:szCs w:val="24"/>
+        </w:rPr>
+      </w:pPr>
+      <w:r>
+        <w:rPr>
+          <w:sz w:val="24"/>
+          <w:szCs w:val="24"/>
+        </w:rPr>
+        <w:t>Swap</w:t>
+      </w:r>
+    </w:p>
+    <w:p>
+      <w:pPr>
+        <w:pStyle w:val="ListParagraph"/>
+        <w:numPr>
+          <w:ilvl w:val="1"/>
+          <w:numId w:val="2"/>
+        </w:numPr>
+        <w:rPr>
+          <w:color w:val="00B050"/>
+          <w:sz w:val="24"/>
+          <w:szCs w:val="24"/>
+        </w:rPr>
+      </w:pPr>
+      <w:r>
+        <w:rPr>
+          <w:color w:val="00B050"/>
+          <w:sz w:val="24"/>
+          <w:szCs w:val="24"/>
+        </w:rPr>
+        <w:t>Button</w:t>
+      </w:r>
+    </w:p>
+    <w:p>
+      <w:pPr>
+        <w:pStyle w:val="ListParagraph"/>
+        <w:numPr>
+          <w:ilvl w:val="1"/>
+          <w:numId w:val="2"/>
+        </w:numPr>
+        <w:rPr>
+          <w:color w:val="00B050"/>
+          <w:sz w:val="24"/>
+          <w:szCs w:val="24"/>
+        </w:rPr>
+      </w:pPr>
+      <w:r>
+        <w:rPr>
+          <w:color w:val="00B050"/>
+          <w:sz w:val="24"/>
+          <w:szCs w:val="24"/>
+        </w:rPr>
+        <w:t xml:space="preserve">Functionality [waiting on </w:t>
+      </w:r>
+      <w:proofErr w:type="spellStart"/>
+      <w:r>
+        <w:rPr>
+          <w:color w:val="00B050"/>
+          <w:sz w:val="24"/>
+          <w:szCs w:val="24"/>
+        </w:rPr>
+        <w:t>scott’s</w:t>
+      </w:r>
+      <w:proofErr w:type="spellEnd"/>
+      <w:r>
+        <w:rPr>
+          <w:color w:val="00B050"/>
+          <w:sz w:val="24"/>
+          <w:szCs w:val="24"/>
+        </w:rPr>
+        <w:t xml:space="preserve"> scheduler]</w:t>
+      </w:r>
+    </w:p>
+    <w:p>
+      <w:pPr>
+        <w:pStyle w:val="ListParagraph"/>
+        <w:numPr>
+          <w:ilvl w:val="1"/>
+          <w:numId w:val="2"/>
+        </w:numPr>
+        <w:rPr>
+          <w:sz w:val="24"/>
+          <w:szCs w:val="24"/>
+        </w:rPr>
+      </w:pPr>
+      <w:r>
+        <w:rPr>
+          <w:sz w:val="24"/>
+          <w:szCs w:val="24"/>
+        </w:rPr>
+        <w:t>Add to user manual</w:t>
+      </w:r>
+    </w:p>
+    <w:p>
+      <w:pPr>
+        <w:pStyle w:val="ListParagraph"/>
+        <w:numPr>
+          <w:ilvl w:val="0"/>
+          <w:numId w:val="2"/>
+        </w:numPr>
+        <w:rPr>
+          <w:sz w:val="24"/>
+          <w:szCs w:val="24"/>
+        </w:rPr>
+      </w:pPr>
+      <w:r>
+        <w:rPr>
+          <w:sz w:val="24"/>
+          <w:szCs w:val="24"/>
+        </w:rPr>
+        <w:t>Open previously saved file exam schedule</w:t>
+      </w:r>
+    </w:p>
+    <w:p>
+      <w:pPr>
+        <w:pStyle w:val="ListParagraph"/>
+        <w:numPr>
+          <w:ilvl w:val="0"/>
+          <w:numId w:val="2"/>
+        </w:numPr>
+        <w:rPr>
+          <w:sz w:val="24"/>
+          <w:szCs w:val="24"/>
+        </w:rPr>
+      </w:pPr>
+      <w:r>
+        <w:rPr>
+          <w:sz w:val="24"/>
+          <w:szCs w:val="24"/>
+        </w:rPr>
+        <w:t>Print</w:t>
+      </w:r>
+    </w:p>
+    <w:p>
+      <w:pPr>
+        <w:pStyle w:val="ListParagraph"/>
+        <w:numPr>
+          <w:ilvl w:val="0"/>
+          <w:numId w:val="2"/>
+        </w:numPr>
+        <w:rPr>
+          <w:color w:val="00B050"/>
+          <w:sz w:val="24"/>
+          <w:szCs w:val="24"/>
+        </w:rPr>
+      </w:pPr>
+      <w:r>
+        <w:rPr>
+          <w:color w:val="00B050"/>
+          <w:sz w:val="24"/>
+          <w:szCs w:val="24"/>
+        </w:rPr>
+        <w:t>Status of scheduler when scheduling</w:t>
+      </w:r>
+    </w:p>
+    <w:p>
+      <w:pPr>
+        <w:pStyle w:val="ListParagraph"/>
+        <w:numPr>
+          <w:ilvl w:val="1"/>
+          <w:numId w:val="2"/>
+        </w:numPr>
+        <w:rPr>
+          <w:color w:val="00B050"/>
+          <w:sz w:val="24"/>
+          <w:szCs w:val="24"/>
+        </w:rPr>
+      </w:pPr>
+      <w:r>
+        <w:rPr>
+          <w:color w:val="00B050"/>
+          <w:sz w:val="24"/>
+          <w:szCs w:val="24"/>
+        </w:rPr>
+        <w:t>If pigeon hole principle, time constraints</w:t>
+      </w:r>
       <w:bookmarkStart w:id="0" w:name="_GoBack"/>
       <w:bookmarkEnd w:id="0"/>
-    </w:p>
-    <w:p>
-      <w:pPr>
-        <w:pStyle w:val="Normal1"/>
-        <w:spacing w:line="240" w:lineRule="auto"/>
-        <w:rPr>
-          <w:sz w:val="24"/>
-          <w:szCs w:val="24"/>
-        </w:rPr>
-      </w:pPr>
-      <w:r>
-        <w:rPr>
-          <w:b/>
-          <w:sz w:val="24"/>
-          <w:szCs w:val="24"/>
-        </w:rPr>
-        <w:t xml:space="preserve">Location    </w:t>
-      </w:r>
-      <w:r>
-        <w:rPr>
-          <w:b/>
-          <w:sz w:val="24"/>
-          <w:szCs w:val="24"/>
-        </w:rPr>
-        <w:t xml:space="preserve">  </w:t>
-      </w:r>
-      <w:r>
-        <w:rPr>
-          <w:sz w:val="24"/>
-          <w:szCs w:val="24"/>
-        </w:rPr>
-        <w:t>: Commons Building 2</w:t>
-      </w:r>
-      <w:r>
-        <w:rPr>
-          <w:sz w:val="24"/>
-          <w:szCs w:val="24"/>
-          <w:vertAlign w:val="superscript"/>
-        </w:rPr>
-        <w:t>nd</w:t>
-      </w:r>
-      <w:r>
-        <w:rPr>
-          <w:sz w:val="24"/>
-          <w:szCs w:val="24"/>
-        </w:rPr>
-        <w:t xml:space="preserve"> floor</w:t>
-      </w:r>
-    </w:p>
-    <w:p>
-      <w:pPr>
-        <w:rPr>
-          <w:sz w:val="24"/>
-          <w:szCs w:val="24"/>
-        </w:rPr>
-      </w:pPr>
-    </w:p>
-    <w:p>
-      <w:pPr>
-        <w:rPr>
-          <w:sz w:val="24"/>
-          <w:szCs w:val="24"/>
-        </w:rPr>
-      </w:pPr>
-      <w:r>
-        <w:rPr>
-          <w:b/>
-          <w:sz w:val="24"/>
-          <w:szCs w:val="24"/>
-        </w:rPr>
-        <w:t xml:space="preserve">Members </w:t>
-      </w:r>
-      <w:proofErr w:type="gramStart"/>
-      <w:r>
-        <w:rPr>
-          <w:b/>
-          <w:sz w:val="24"/>
-          <w:szCs w:val="24"/>
-        </w:rPr>
-        <w:t>Present :</w:t>
-      </w:r>
-      <w:proofErr w:type="gramEnd"/>
-      <w:r>
-        <w:rPr>
-          <w:sz w:val="24"/>
-          <w:szCs w:val="24"/>
-        </w:rPr>
-        <w:t xml:space="preserve"> Scott Smoke, Riley Smith</w:t>
-      </w:r>
-      <w:r>
-        <w:rPr>
-          <w:sz w:val="24"/>
-          <w:szCs w:val="24"/>
-        </w:rPr>
-        <w:t xml:space="preserve">, </w:t>
-      </w:r>
-      <w:r>
-        <w:rPr>
-          <w:sz w:val="24"/>
-          <w:szCs w:val="24"/>
-        </w:rPr>
-        <w:t>Jeffrey Allen</w:t>
-      </w:r>
-    </w:p>
-    <w:p>
-      <w:pPr>
-        <w:rPr>
-          <w:sz w:val="24"/>
-          <w:szCs w:val="24"/>
-        </w:rPr>
-      </w:pPr>
-      <w:r>
-        <w:rPr>
-          <w:b/>
-          <w:sz w:val="24"/>
-          <w:szCs w:val="24"/>
-        </w:rPr>
-        <w:t xml:space="preserve">Members </w:t>
-      </w:r>
-      <w:proofErr w:type="gramStart"/>
-      <w:r>
-        <w:rPr>
-          <w:b/>
-          <w:sz w:val="24"/>
-          <w:szCs w:val="24"/>
-        </w:rPr>
-        <w:t>Absent  :</w:t>
-      </w:r>
-      <w:proofErr w:type="gramEnd"/>
-      <w:r>
-        <w:rPr>
-          <w:b/>
-          <w:sz w:val="24"/>
-          <w:szCs w:val="24"/>
-        </w:rPr>
-        <w:t xml:space="preserve"> </w:t>
-      </w:r>
-      <w:r>
-        <w:rPr>
-          <w:sz w:val="24"/>
-          <w:szCs w:val="24"/>
-        </w:rPr>
-        <w:t>Jordan Beck, Joshua Ford</w:t>
-      </w:r>
-    </w:p>
-    <w:p>
-      <w:pPr>
-        <w:jc w:val="center"/>
-        <w:rPr>
-          <w:sz w:val="24"/>
-          <w:szCs w:val="24"/>
-        </w:rPr>
-      </w:pPr>
-      <w:r>
-        <w:rPr>
-          <w:i/>
-          <w:sz w:val="24"/>
-          <w:szCs w:val="24"/>
-          <w:u w:val="single"/>
-        </w:rPr>
-        <w:t>Agenda</w:t>
-      </w:r>
-    </w:p>
-    <w:p>
-      <w:pPr>
-        <w:jc w:val="center"/>
-        <w:rPr>
-          <w:sz w:val="24"/>
-          <w:szCs w:val="24"/>
-        </w:rPr>
-      </w:pPr>
-    </w:p>
-    <w:p>
-      <w:pPr>
-        <w:numPr>
-          <w:ilvl w:val="0"/>
-          <w:numId w:val="1"/>
-        </w:numPr>
-        <w:ind w:hanging="359"/>
-        <w:contextualSpacing/>
-        <w:rPr>
-          <w:sz w:val="24"/>
-          <w:szCs w:val="24"/>
-        </w:rPr>
-      </w:pPr>
-      <w:r>
-        <w:rPr>
-          <w:sz w:val="24"/>
-          <w:szCs w:val="24"/>
-        </w:rPr>
-        <w:t>Work on TODO list</w:t>
-      </w:r>
-    </w:p>
-    <w:p>
-      <w:pPr>
-        <w:ind w:left="720"/>
-        <w:contextualSpacing/>
-        <w:rPr>
-          <w:sz w:val="24"/>
-          <w:szCs w:val="24"/>
-        </w:rPr>
-      </w:pPr>
-    </w:p>
-    <w:p>
-      <w:pPr>
-        <w:jc w:val="center"/>
-        <w:rPr>
-          <w:sz w:val="24"/>
-          <w:szCs w:val="24"/>
-        </w:rPr>
-      </w:pPr>
-      <w:r>
-        <w:rPr>
-          <w:i/>
-          <w:sz w:val="24"/>
-          <w:szCs w:val="24"/>
-          <w:u w:val="single"/>
-        </w:rPr>
-        <w:t>Decisions/Actions</w:t>
-      </w:r>
-    </w:p>
-    <w:p>
-      <w:pPr>
-        <w:jc w:val="center"/>
-        <w:rPr>
-          <w:sz w:val="24"/>
-          <w:szCs w:val="24"/>
-        </w:rPr>
-      </w:pPr>
-    </w:p>
-    <w:p>
-      <w:pPr>
-        <w:ind w:firstLine="720"/>
-        <w:rPr>
-          <w:sz w:val="24"/>
-          <w:szCs w:val="24"/>
-        </w:rPr>
-      </w:pPr>
-      <w:r>
-        <w:rPr>
-          <w:sz w:val="24"/>
-          <w:szCs w:val="24"/>
-        </w:rPr>
-        <w:t>TODO:</w:t>
+      <w:r>
+        <w:rPr>
+          <w:color w:val="00B050"/>
+          <w:sz w:val="24"/>
+          <w:szCs w:val="24"/>
+        </w:rPr>
+        <w:t xml:space="preserve"> are too constrained</w:t>
+      </w:r>
+      <w:r>
+        <w:rPr>
+          <w:color w:val="00B050"/>
+          <w:sz w:val="24"/>
+          <w:szCs w:val="24"/>
+        </w:rPr>
+        <w:t xml:space="preserve"> [</w:t>
+      </w:r>
+      <w:proofErr w:type="spellStart"/>
+      <w:r>
+        <w:rPr>
+          <w:color w:val="00B050"/>
+          <w:sz w:val="24"/>
+          <w:szCs w:val="24"/>
+        </w:rPr>
+        <w:t>scott</w:t>
+      </w:r>
+      <w:proofErr w:type="spellEnd"/>
+      <w:r>
+        <w:rPr>
+          <w:color w:val="00B050"/>
+          <w:sz w:val="24"/>
+          <w:szCs w:val="24"/>
+        </w:rPr>
+        <w:t>]</w:t>
       </w:r>
     </w:p>
     <w:p>
@@ -400,7 +861,7 @@
           <w:sz w:val="24"/>
           <w:szCs w:val="24"/>
         </w:rPr>
-        <w:t>Centralize Design documents</w:t>
+        <w:t>Limit to two administrative users (Jordan needs to create method)</w:t>
       </w:r>
     </w:p>
     <w:p>
@@ -422,25 +883,7 @@
           <w:sz w:val="24"/>
           <w:szCs w:val="24"/>
         </w:rPr>
-        <w:t>Scheduler [</w:t>
-      </w:r>
-      <w:proofErr w:type="spellStart"/>
-      <w:r>
-        <w:rPr>
-          <w:color w:val="00B050"/>
-          <w:sz w:val="24"/>
-          <w:szCs w:val="24"/>
-        </w:rPr>
-        <w:t>scott</w:t>
-      </w:r>
-      <w:proofErr w:type="spellEnd"/>
-      <w:r>
-        <w:rPr>
-          <w:color w:val="00B050"/>
-          <w:sz w:val="24"/>
-          <w:szCs w:val="24"/>
-        </w:rPr>
-        <w:t>]</w:t>
+        <w:t>Check year</w:t>
       </w:r>
     </w:p>
     <w:p>
@@ -462,15 +905,15 @@
           <w:sz w:val="24"/>
           <w:szCs w:val="24"/>
         </w:rPr>
-        <w:t>Saving schedule</w:t>
-      </w:r>
-      <w:r>
-        <w:rPr>
-          <w:color w:val="00B050"/>
-          <w:sz w:val="24"/>
-          <w:szCs w:val="24"/>
-        </w:rPr>
-        <w:t xml:space="preserve"> [riley and </w:t>
+        <w:t>Increase year range (2015-2020 currently, need to extend to 2030)</w:t>
+      </w:r>
+      <w:r>
+        <w:rPr>
+          <w:color w:val="00B050"/>
+          <w:sz w:val="24"/>
+          <w:szCs w:val="24"/>
+        </w:rPr>
+        <w:t xml:space="preserve"> [</w:t>
       </w:r>
       <w:proofErr w:type="spellStart"/>
       <w:r>
@@ -489,72 +932,6 @@
           <w:szCs w:val="24"/>
         </w:rPr>
         <w:t>]</w:t>
-      </w:r>
-    </w:p>
-    <w:p>
-      <w:pPr>
-        <w:pStyle w:val="ListParagraph"/>
-        <w:numPr>
-          <w:ilvl w:val="1"/>
-          <w:numId w:val="2"/>
-        </w:numPr>
-        <w:rPr>
-          <w:color w:val="00B050"/>
-          <w:sz w:val="24"/>
-          <w:szCs w:val="24"/>
-        </w:rPr>
-      </w:pPr>
-      <w:r>
-        <w:rPr>
-          <w:color w:val="00B050"/>
-          <w:sz w:val="24"/>
-          <w:szCs w:val="24"/>
-        </w:rPr>
-        <w:t>Txt</w:t>
-      </w:r>
-    </w:p>
-    <w:p>
-      <w:pPr>
-        <w:pStyle w:val="ListParagraph"/>
-        <w:numPr>
-          <w:ilvl w:val="1"/>
-          <w:numId w:val="2"/>
-        </w:numPr>
-        <w:rPr>
-          <w:color w:val="auto"/>
-          <w:sz w:val="24"/>
-          <w:szCs w:val="24"/>
-        </w:rPr>
-      </w:pPr>
-      <w:r>
-        <w:rPr>
-          <w:color w:val="auto"/>
-          <w:sz w:val="24"/>
-          <w:szCs w:val="24"/>
-        </w:rPr>
-        <w:t>Pdf</w:t>
-      </w:r>
-    </w:p>
-    <w:p>
-      <w:pPr>
-        <w:pStyle w:val="ListParagraph"/>
-        <w:numPr>
-          <w:ilvl w:val="1"/>
-          <w:numId w:val="2"/>
-        </w:numPr>
-        <w:rPr>
-          <w:color w:val="auto"/>
-          <w:sz w:val="24"/>
-          <w:szCs w:val="24"/>
-        </w:rPr>
-      </w:pPr>
-      <w:r>
-        <w:rPr>
-          <w:color w:val="auto"/>
-          <w:sz w:val="24"/>
-          <w:szCs w:val="24"/>
-        </w:rPr>
-        <w:t>Csv</w:t>
       </w:r>
     </w:p>
     <w:p>
@@ -576,50 +953,7 @@
           <w:sz w:val="24"/>
           <w:szCs w:val="24"/>
         </w:rPr>
-        <w:t>Finalizing schedule [quick and dirty adding a at the end of time constraints of output file]</w:t>
-      </w:r>
-    </w:p>
-    <w:p>
-      <w:pPr>
-        <w:pStyle w:val="ListParagraph"/>
-        <w:numPr>
-          <w:ilvl w:val="1"/>
-          <w:numId w:val="2"/>
-        </w:numPr>
-        <w:rPr>
-          <w:sz w:val="24"/>
-          <w:szCs w:val="24"/>
-        </w:rPr>
-      </w:pPr>
-      <w:r>
-        <w:rPr>
-          <w:sz w:val="24"/>
-          <w:szCs w:val="24"/>
-        </w:rPr>
-        <w:t>Need seal of approval that says “Administratively Approved”</w:t>
-      </w:r>
-      <w:r>
-        <w:rPr>
-          <w:sz w:val="24"/>
-          <w:szCs w:val="24"/>
-        </w:rPr>
-        <w:t xml:space="preserve"> [</w:t>
-      </w:r>
-      <w:proofErr w:type="spellStart"/>
-      <w:r>
-        <w:rPr>
-          <w:sz w:val="24"/>
-          <w:szCs w:val="24"/>
-        </w:rPr>
-        <w:t>jeff</w:t>
-      </w:r>
-      <w:proofErr w:type="spellEnd"/>
-      <w:r>
-        <w:rPr>
-          <w:sz w:val="24"/>
-          <w:szCs w:val="24"/>
-        </w:rPr>
-        <w:t>]</w:t>
+        <w:t>Deal with optional length of time for lunch period</w:t>
       </w:r>
     </w:p>
     <w:p>
@@ -630,98 +964,18 @@
           <w:numId w:val="2"/>
         </w:numPr>
         <w:rPr>
-          <w:sz w:val="24"/>
-          <w:szCs w:val="24"/>
-        </w:rPr>
-      </w:pPr>
-      <w:r>
-        <w:rPr>
-          <w:sz w:val="24"/>
-          <w:szCs w:val="24"/>
-        </w:rPr>
-        <w:t>Swap</w:t>
-      </w:r>
-    </w:p>
-    <w:p>
-      <w:pPr>
-        <w:pStyle w:val="ListParagraph"/>
-        <w:numPr>
-          <w:ilvl w:val="1"/>
-          <w:numId w:val="2"/>
-        </w:numPr>
-        <w:rPr>
-          <w:color w:val="00B050"/>
-          <w:sz w:val="24"/>
-          <w:szCs w:val="24"/>
-        </w:rPr>
-      </w:pPr>
-      <w:r>
-        <w:rPr>
-          <w:color w:val="00B050"/>
-          <w:sz w:val="24"/>
-          <w:szCs w:val="24"/>
-        </w:rPr>
-        <w:t>Button</w:t>
-      </w:r>
-    </w:p>
-    <w:p>
-      <w:pPr>
-        <w:pStyle w:val="ListParagraph"/>
-        <w:numPr>
-          <w:ilvl w:val="1"/>
-          <w:numId w:val="2"/>
-        </w:numPr>
-        <w:rPr>
-          <w:color w:val="00B050"/>
-          <w:sz w:val="24"/>
-          <w:szCs w:val="24"/>
-        </w:rPr>
-      </w:pPr>
-      <w:r>
-        <w:rPr>
-          <w:color w:val="00B050"/>
-          <w:sz w:val="24"/>
-          <w:szCs w:val="24"/>
-        </w:rPr>
-        <w:t xml:space="preserve">Functionality [waiting on </w:t>
-      </w:r>
-      <w:proofErr w:type="spellStart"/>
-      <w:r>
-        <w:rPr>
-          <w:color w:val="00B050"/>
-          <w:sz w:val="24"/>
-          <w:szCs w:val="24"/>
-        </w:rPr>
-        <w:t>scott’s</w:t>
-      </w:r>
-      <w:proofErr w:type="spellEnd"/>
-      <w:r>
-        <w:rPr>
-          <w:color w:val="00B050"/>
-          <w:sz w:val="24"/>
-          <w:szCs w:val="24"/>
-        </w:rPr>
-        <w:t xml:space="preserve"> scheduler]</w:t>
-      </w:r>
-    </w:p>
-    <w:p>
-      <w:pPr>
-        <w:pStyle w:val="ListParagraph"/>
-        <w:numPr>
-          <w:ilvl w:val="1"/>
-          <w:numId w:val="2"/>
-        </w:numPr>
-        <w:rPr>
-          <w:sz w:val="24"/>
-          <w:szCs w:val="24"/>
-        </w:rPr>
-      </w:pPr>
-      <w:r>
-        <w:rPr>
-          <w:sz w:val="24"/>
-          <w:szCs w:val="24"/>
-        </w:rPr>
-        <w:t>Add to user manual</w:t>
+          <w:color w:val="00B050"/>
+          <w:sz w:val="24"/>
+          <w:szCs w:val="24"/>
+        </w:rPr>
+      </w:pPr>
+      <w:r>
+        <w:rPr>
+          <w:color w:val="00B050"/>
+          <w:sz w:val="24"/>
+          <w:szCs w:val="24"/>
+        </w:rPr>
+        <w:t>Highlight locked accounts red</w:t>
       </w:r>
     </w:p>
     <w:p>
@@ -732,16 +986,18 @@
           <w:numId w:val="2"/>
         </w:numPr>
         <w:rPr>
-          <w:sz w:val="24"/>
-          <w:szCs w:val="24"/>
-        </w:rPr>
-      </w:pPr>
-      <w:r>
-        <w:rPr>
-          <w:sz w:val="24"/>
-          <w:szCs w:val="24"/>
-        </w:rPr>
-        <w:t>Open previously saved file exam schedule</w:t>
+          <w:color w:val="00B050"/>
+          <w:sz w:val="24"/>
+          <w:szCs w:val="24"/>
+        </w:rPr>
+      </w:pPr>
+      <w:r>
+        <w:rPr>
+          <w:color w:val="00B050"/>
+          <w:sz w:val="24"/>
+          <w:szCs w:val="24"/>
+        </w:rPr>
+        <w:t>Check for the number of login attempts</w:t>
       </w:r>
     </w:p>
     <w:p>
@@ -752,16 +1008,44 @@
           <w:numId w:val="2"/>
         </w:numPr>
         <w:rPr>
-          <w:sz w:val="24"/>
-          <w:szCs w:val="24"/>
-        </w:rPr>
-      </w:pPr>
-      <w:r>
-        <w:rPr>
-          <w:sz w:val="24"/>
-          <w:szCs w:val="24"/>
-        </w:rPr>
-        <w:t>Print</w:t>
+          <w:color w:val="00B050"/>
+          <w:sz w:val="24"/>
+          <w:szCs w:val="24"/>
+        </w:rPr>
+      </w:pPr>
+      <w:r>
+        <w:rPr>
+          <w:color w:val="00B050"/>
+          <w:sz w:val="24"/>
+          <w:szCs w:val="24"/>
+        </w:rPr>
+        <w:t>Total enrollments file needs a “submit” button</w:t>
+      </w:r>
+      <w:r>
+        <w:rPr>
+          <w:color w:val="00B050"/>
+          <w:sz w:val="24"/>
+          <w:szCs w:val="24"/>
+        </w:rPr>
+        <w:t xml:space="preserve"> [</w:t>
+      </w:r>
+      <w:proofErr w:type="spellStart"/>
+      <w:r>
+        <w:rPr>
+          <w:color w:val="00B050"/>
+          <w:sz w:val="24"/>
+          <w:szCs w:val="24"/>
+        </w:rPr>
+        <w:t>jeff</w:t>
+      </w:r>
+      <w:proofErr w:type="spellEnd"/>
+      <w:r>
+        <w:rPr>
+          <w:color w:val="00B050"/>
+          <w:sz w:val="24"/>
+          <w:szCs w:val="24"/>
+        </w:rPr>
+        <w:t>]</w:t>
       </w:r>
     </w:p>
     <w:p>
@@ -772,64 +1056,26 @@
           <w:numId w:val="2"/>
         </w:numPr>
         <w:rPr>
-          <w:sz w:val="24"/>
-          <w:szCs w:val="24"/>
-        </w:rPr>
-      </w:pPr>
-      <w:r>
-        <w:rPr>
-          <w:sz w:val="24"/>
-          <w:szCs w:val="24"/>
-        </w:rPr>
-        <w:t>Status of scheduler when scheduling</w:t>
-      </w:r>
-    </w:p>
-    <w:p>
-      <w:pPr>
-        <w:pStyle w:val="ListParagraph"/>
-        <w:numPr>
-          <w:ilvl w:val="1"/>
-          <w:numId w:val="2"/>
-        </w:numPr>
-        <w:rPr>
-          <w:color w:val="00B050"/>
-          <w:sz w:val="24"/>
-          <w:szCs w:val="24"/>
-        </w:rPr>
-      </w:pPr>
-      <w:r>
-        <w:rPr>
-          <w:color w:val="00B050"/>
-          <w:sz w:val="24"/>
-          <w:szCs w:val="24"/>
-        </w:rPr>
-        <w:t>If pigeon hole principle, time constraints are too constrained</w:t>
-      </w:r>
-      <w:r>
-        <w:rPr>
-          <w:color w:val="00B050"/>
-          <w:sz w:val="24"/>
-          <w:szCs w:val="24"/>
-        </w:rPr>
-        <w:t xml:space="preserve"> [</w:t>
-      </w:r>
-      <w:proofErr w:type="spellStart"/>
-      <w:r>
-        <w:rPr>
-          <w:color w:val="00B050"/>
-          <w:sz w:val="24"/>
-          <w:szCs w:val="24"/>
-        </w:rPr>
-        <w:t>scott</w:t>
-      </w:r>
-      <w:proofErr w:type="spellEnd"/>
-      <w:r>
-        <w:rPr>
-          <w:color w:val="00B050"/>
-          <w:sz w:val="24"/>
-          <w:szCs w:val="24"/>
-        </w:rPr>
-        <w:t>]</w:t>
+          <w:color w:val="00B050"/>
+          <w:sz w:val="24"/>
+          <w:szCs w:val="24"/>
+        </w:rPr>
+      </w:pPr>
+      <w:r>
+        <w:rPr>
+          <w:color w:val="00B050"/>
+          <w:sz w:val="24"/>
+          <w:szCs w:val="24"/>
+        </w:rPr>
+        <w:t>Create new global f</w:t>
+      </w:r>
+      <w:r>
+        <w:rPr>
+          <w:color w:val="00B050"/>
+          <w:sz w:val="24"/>
+          <w:szCs w:val="24"/>
+        </w:rPr>
+        <w:t>or Josh’s compressed class times</w:t>
       </w:r>
     </w:p>
     <w:p>
@@ -840,242 +1086,6 @@
           <w:numId w:val="2"/>
         </w:numPr>
         <w:rPr>
-          <w:color w:val="00B050"/>
-          <w:sz w:val="24"/>
-          <w:szCs w:val="24"/>
-        </w:rPr>
-      </w:pPr>
-      <w:r>
-        <w:rPr>
-          <w:color w:val="00B050"/>
-          <w:sz w:val="24"/>
-          <w:szCs w:val="24"/>
-        </w:rPr>
-        <w:t>Limit to two administrative users (Jordan needs to create method)</w:t>
-      </w:r>
-    </w:p>
-    <w:p>
-      <w:pPr>
-        <w:pStyle w:val="ListParagraph"/>
-        <w:numPr>
-          <w:ilvl w:val="0"/>
-          <w:numId w:val="2"/>
-        </w:numPr>
-        <w:rPr>
-          <w:color w:val="00B050"/>
-          <w:sz w:val="24"/>
-          <w:szCs w:val="24"/>
-        </w:rPr>
-      </w:pPr>
-      <w:r>
-        <w:rPr>
-          <w:color w:val="00B050"/>
-          <w:sz w:val="24"/>
-          <w:szCs w:val="24"/>
-        </w:rPr>
-        <w:t>Check year</w:t>
-      </w:r>
-    </w:p>
-    <w:p>
-      <w:pPr>
-        <w:pStyle w:val="ListParagraph"/>
-        <w:numPr>
-          <w:ilvl w:val="0"/>
-          <w:numId w:val="2"/>
-        </w:numPr>
-        <w:rPr>
-          <w:color w:val="00B050"/>
-          <w:sz w:val="24"/>
-          <w:szCs w:val="24"/>
-        </w:rPr>
-      </w:pPr>
-      <w:r>
-        <w:rPr>
-          <w:color w:val="00B050"/>
-          <w:sz w:val="24"/>
-          <w:szCs w:val="24"/>
-        </w:rPr>
-        <w:t>Increase year range (2015-2020 currently, need to extend to 2030)</w:t>
-      </w:r>
-      <w:r>
-        <w:rPr>
-          <w:color w:val="00B050"/>
-          <w:sz w:val="24"/>
-          <w:szCs w:val="24"/>
-        </w:rPr>
-        <w:t xml:space="preserve"> [</w:t>
-      </w:r>
-      <w:proofErr w:type="spellStart"/>
-      <w:r>
-        <w:rPr>
-          <w:color w:val="00B050"/>
-          <w:sz w:val="24"/>
-          <w:szCs w:val="24"/>
-        </w:rPr>
-        <w:t>jeff</w:t>
-      </w:r>
-      <w:proofErr w:type="spellEnd"/>
-      <w:r>
-        <w:rPr>
-          <w:color w:val="00B050"/>
-          <w:sz w:val="24"/>
-          <w:szCs w:val="24"/>
-        </w:rPr>
-        <w:t>]</w:t>
-      </w:r>
-    </w:p>
-    <w:p>
-      <w:pPr>
-        <w:pStyle w:val="ListParagraph"/>
-        <w:numPr>
-          <w:ilvl w:val="0"/>
-          <w:numId w:val="2"/>
-        </w:numPr>
-        <w:rPr>
-          <w:color w:val="00B050"/>
-          <w:sz w:val="24"/>
-          <w:szCs w:val="24"/>
-        </w:rPr>
-      </w:pPr>
-      <w:r>
-        <w:rPr>
-          <w:color w:val="00B050"/>
-          <w:sz w:val="24"/>
-          <w:szCs w:val="24"/>
-        </w:rPr>
-        <w:t>Deal with optional length of time for lunch period</w:t>
-      </w:r>
-    </w:p>
-    <w:p>
-      <w:pPr>
-        <w:pStyle w:val="ListParagraph"/>
-        <w:numPr>
-          <w:ilvl w:val="0"/>
-          <w:numId w:val="2"/>
-        </w:numPr>
-        <w:rPr>
-          <w:color w:val="00B050"/>
-          <w:sz w:val="24"/>
-          <w:szCs w:val="24"/>
-        </w:rPr>
-      </w:pPr>
-      <w:r>
-        <w:rPr>
-          <w:color w:val="00B050"/>
-          <w:sz w:val="24"/>
-          <w:szCs w:val="24"/>
-        </w:rPr>
-        <w:t>Highlight locked accounts red</w:t>
-      </w:r>
-    </w:p>
-    <w:p>
-      <w:pPr>
-        <w:pStyle w:val="ListParagraph"/>
-        <w:numPr>
-          <w:ilvl w:val="0"/>
-          <w:numId w:val="2"/>
-        </w:numPr>
-        <w:rPr>
-          <w:color w:val="00B050"/>
-          <w:sz w:val="24"/>
-          <w:szCs w:val="24"/>
-        </w:rPr>
-      </w:pPr>
-      <w:r>
-        <w:rPr>
-          <w:color w:val="00B050"/>
-          <w:sz w:val="24"/>
-          <w:szCs w:val="24"/>
-        </w:rPr>
-        <w:t>Check for the number of login attempts</w:t>
-      </w:r>
-    </w:p>
-    <w:p>
-      <w:pPr>
-        <w:pStyle w:val="ListParagraph"/>
-        <w:numPr>
-          <w:ilvl w:val="0"/>
-          <w:numId w:val="2"/>
-        </w:numPr>
-        <w:rPr>
-          <w:color w:val="00B050"/>
-          <w:sz w:val="24"/>
-          <w:szCs w:val="24"/>
-        </w:rPr>
-      </w:pPr>
-      <w:r>
-        <w:rPr>
-          <w:color w:val="00B050"/>
-          <w:sz w:val="24"/>
-          <w:szCs w:val="24"/>
-        </w:rPr>
-        <w:t>Total enrollments file needs a “submit” button</w:t>
-      </w:r>
-      <w:r>
-        <w:rPr>
-          <w:color w:val="00B050"/>
-          <w:sz w:val="24"/>
-          <w:szCs w:val="24"/>
-        </w:rPr>
-        <w:t xml:space="preserve"> [</w:t>
-      </w:r>
-      <w:proofErr w:type="spellStart"/>
-      <w:r>
-        <w:rPr>
-          <w:color w:val="00B050"/>
-          <w:sz w:val="24"/>
-          <w:szCs w:val="24"/>
-        </w:rPr>
-        <w:t>jeff</w:t>
-      </w:r>
-      <w:proofErr w:type="spellEnd"/>
-      <w:r>
-        <w:rPr>
-          <w:color w:val="00B050"/>
-          <w:sz w:val="24"/>
-          <w:szCs w:val="24"/>
-        </w:rPr>
-        <w:t>]</w:t>
-      </w:r>
-    </w:p>
-    <w:p>
-      <w:pPr>
-        <w:pStyle w:val="ListParagraph"/>
-        <w:numPr>
-          <w:ilvl w:val="0"/>
-          <w:numId w:val="2"/>
-        </w:numPr>
-        <w:rPr>
-          <w:color w:val="00B050"/>
-          <w:sz w:val="24"/>
-          <w:szCs w:val="24"/>
-        </w:rPr>
-      </w:pPr>
-      <w:r>
-        <w:rPr>
-          <w:color w:val="00B050"/>
-          <w:sz w:val="24"/>
-          <w:szCs w:val="24"/>
-        </w:rPr>
-        <w:t>Create new global f</w:t>
-      </w:r>
-      <w:r>
-        <w:rPr>
-          <w:color w:val="00B050"/>
-          <w:sz w:val="24"/>
-          <w:szCs w:val="24"/>
-        </w:rPr>
-        <w:t>or Josh’s compressed class times</w:t>
-      </w:r>
-    </w:p>
-    <w:p>
-      <w:pPr>
-        <w:pStyle w:val="ListParagraph"/>
-        <w:numPr>
-          <w:ilvl w:val="0"/>
-          <w:numId w:val="2"/>
-        </w:numPr>
-        <w:rPr>
           <w:color w:val="auto"/>
           <w:sz w:val="24"/>
           <w:szCs w:val="24"/>
@@ -1119,6 +1129,12 @@
       </w:pPr>
     </w:p>
     <w:p/>
+    <w:p/>
+    <w:p>
+      <w:r>
+        <w:t>Scott worked on refactoring the scheduler.</w:t>
+      </w:r>
+    </w:p>
     <w:sectPr>
       <w:headerReference w:type="default" r:id="rId8"/>
       <w:footerReference w:type="default" r:id="rId9"/>

</xml_diff>

<commit_message>
added the completion of saving as CSV
DONE!!!
</commit_message>
<xml_diff>
--- a/Documents/Meetings/5_4_2015/33_Minutes.docx
+++ b/Documents/Meetings/5_4_2015/33_Minutes.docx
@@ -1,6 +1,6 @@
 
 <file path=word/document.xml><?xml version="1.0" encoding="utf-8"?>
-<w:document xmlns:wpc="http://schemas.microsoft.com/office/word/2010/wordprocessingCanvas" xmlns:mc="http://schemas.openxmlformats.org/markup-compatibility/2006" xmlns:o="urn:schemas-microsoft-com:office:office" xmlns:r="http://schemas.openxmlformats.org/officeDocument/2006/relationships" xmlns:m="http://schemas.openxmlformats.org/officeDocument/2006/math" xmlns:v="urn:schemas-microsoft-com:vml" xmlns:wp14="http://schemas.microsoft.com/office/word/2010/wordprocessingDrawing" xmlns:wp="http://schemas.openxmlformats.org/drawingml/2006/wordprocessingDrawing" xmlns:w10="urn:schemas-microsoft-com:office:word" xmlns:w="http://schemas.openxmlformats.org/wordprocessingml/2006/main" xmlns:w14="http://schemas.microsoft.com/office/word/2010/wordml" xmlns:wpg="http://schemas.microsoft.com/office/word/2010/wordprocessingGroup" xmlns:wpi="http://schemas.microsoft.com/office/word/2010/wordprocessingInk" xmlns:wne="http://schemas.microsoft.com/office/word/2006/wordml" xmlns:wps="http://schemas.microsoft.com/office/word/2010/wordprocessingShape" mc:Ignorable="w14 wp14">
+<w:document xmlns:wpc="http://schemas.microsoft.com/office/word/2010/wordprocessingCanvas" xmlns:mc="http://schemas.openxmlformats.org/markup-compatibility/2006" xmlns:o="urn:schemas-microsoft-com:office:office" xmlns:r="http://schemas.openxmlformats.org/officeDocument/2006/relationships" xmlns:m="http://schemas.openxmlformats.org/officeDocument/2006/math" xmlns:v="urn:schemas-microsoft-com:vml" xmlns:wp14="http://schemas.microsoft.com/office/word/2010/wordprocessingDrawing" xmlns:wp="http://schemas.openxmlformats.org/drawingml/2006/wordprocessingDrawing" xmlns:w10="urn:schemas-microsoft-com:office:word" xmlns:w="http://schemas.openxmlformats.org/wordprocessingml/2006/main" xmlns:w14="http://schemas.microsoft.com/office/word/2010/wordml" xmlns:w15="http://schemas.microsoft.com/office/word/2012/wordml" xmlns:wpg="http://schemas.microsoft.com/office/word/2010/wordprocessingGroup" xmlns:wpi="http://schemas.microsoft.com/office/word/2010/wordprocessingInk" xmlns:wne="http://schemas.microsoft.com/office/word/2006/wordml" xmlns:wps="http://schemas.microsoft.com/office/word/2010/wordprocessingShape" mc:Ignorable="w14 w15 wp14">
   <w:background w:color="FFFFFF"/>
   <w:body>
     <w:p>
@@ -42,31 +42,14 @@
           <w:sz w:val="24"/>
           <w:szCs w:val="24"/>
         </w:rPr>
-        <w:t xml:space="preserve">Begin </w:t>
-      </w:r>
-      <w:proofErr w:type="gramStart"/>
-      <w:r>
-        <w:rPr>
-          <w:b/>
-          <w:sz w:val="24"/>
-          <w:szCs w:val="24"/>
-        </w:rPr>
-        <w:t>Time</w:t>
-      </w:r>
-      <w:r>
-        <w:rPr>
-          <w:sz w:val="24"/>
-          <w:szCs w:val="24"/>
-        </w:rPr>
-        <w:t xml:space="preserve">  :</w:t>
-      </w:r>
-      <w:proofErr w:type="gramEnd"/>
-      <w:r>
-        <w:rPr>
-          <w:sz w:val="24"/>
-          <w:szCs w:val="24"/>
-        </w:rPr>
-        <w:t xml:space="preserve"> </w:t>
+        <w:t>Begin Time</w:t>
+      </w:r>
+      <w:r>
+        <w:rPr>
+          <w:sz w:val="24"/>
+          <w:szCs w:val="24"/>
+        </w:rPr>
+        <w:t xml:space="preserve">  : </w:t>
       </w:r>
       <w:r>
         <w:rPr>
@@ -203,72 +186,44 @@
           <w:sz w:val="24"/>
           <w:szCs w:val="24"/>
         </w:rPr>
-        <w:t xml:space="preserve">Members </w:t>
-      </w:r>
-      <w:proofErr w:type="gramStart"/>
+        <w:t>Members Present :</w:t>
+      </w:r>
+      <w:r>
+        <w:rPr>
+          <w:sz w:val="24"/>
+          <w:szCs w:val="24"/>
+        </w:rPr>
+        <w:t xml:space="preserve"> Scott Smoke, Riley Smith</w:t>
+      </w:r>
+      <w:r>
+        <w:rPr>
+          <w:sz w:val="24"/>
+          <w:szCs w:val="24"/>
+        </w:rPr>
+        <w:t xml:space="preserve">, </w:t>
+      </w:r>
+      <w:r>
+        <w:rPr>
+          <w:sz w:val="24"/>
+          <w:szCs w:val="24"/>
+        </w:rPr>
+        <w:t>Jeffrey Allen</w:t>
+      </w:r>
+    </w:p>
+    <w:p>
+      <w:pPr>
+        <w:rPr>
+          <w:sz w:val="24"/>
+          <w:szCs w:val="24"/>
+        </w:rPr>
+      </w:pPr>
       <w:r>
         <w:rPr>
           <w:b/>
           <w:sz w:val="24"/>
           <w:szCs w:val="24"/>
         </w:rPr>
-        <w:t>Present :</w:t>
-      </w:r>
-      <w:proofErr w:type="gramEnd"/>
-      <w:r>
-        <w:rPr>
-          <w:sz w:val="24"/>
-          <w:szCs w:val="24"/>
-        </w:rPr>
-        <w:t xml:space="preserve"> Scott Smoke, Riley Smith</w:t>
-      </w:r>
-      <w:r>
-        <w:rPr>
-          <w:sz w:val="24"/>
-          <w:szCs w:val="24"/>
-        </w:rPr>
-        <w:t xml:space="preserve">, </w:t>
-      </w:r>
-      <w:r>
-        <w:rPr>
-          <w:sz w:val="24"/>
-          <w:szCs w:val="24"/>
-        </w:rPr>
-        <w:t>Jeffrey Allen</w:t>
-      </w:r>
-    </w:p>
-    <w:p>
-      <w:pPr>
-        <w:rPr>
-          <w:sz w:val="24"/>
-          <w:szCs w:val="24"/>
-        </w:rPr>
-      </w:pPr>
-      <w:r>
-        <w:rPr>
-          <w:b/>
-          <w:sz w:val="24"/>
-          <w:szCs w:val="24"/>
-        </w:rPr>
-        <w:t xml:space="preserve">Members </w:t>
-      </w:r>
-      <w:proofErr w:type="gramStart"/>
-      <w:r>
-        <w:rPr>
-          <w:b/>
-          <w:sz w:val="24"/>
-          <w:szCs w:val="24"/>
-        </w:rPr>
-        <w:t>Absent  :</w:t>
-      </w:r>
-      <w:proofErr w:type="gramEnd"/>
-      <w:r>
-        <w:rPr>
-          <w:b/>
-          <w:sz w:val="24"/>
-          <w:szCs w:val="24"/>
-        </w:rPr>
-        <w:t xml:space="preserve"> </w:t>
+        <w:t xml:space="preserve">Members Absent  : </w:t>
       </w:r>
       <w:r>
         <w:rPr>
@@ -420,25 +375,7 @@
           <w:sz w:val="24"/>
           <w:szCs w:val="24"/>
         </w:rPr>
-        <w:t>Scheduler [</w:t>
-      </w:r>
-      <w:proofErr w:type="spellStart"/>
-      <w:r>
-        <w:rPr>
-          <w:color w:val="00B050"/>
-          <w:sz w:val="24"/>
-          <w:szCs w:val="24"/>
-        </w:rPr>
-        <w:t>scott</w:t>
-      </w:r>
-      <w:proofErr w:type="spellEnd"/>
-      <w:r>
-        <w:rPr>
-          <w:color w:val="00B050"/>
-          <w:sz w:val="24"/>
-          <w:szCs w:val="24"/>
-        </w:rPr>
-        <w:t>]</w:t>
+        <w:t>Scheduler [scott]</w:t>
       </w:r>
     </w:p>
     <w:p>
@@ -468,25 +405,7 @@
           <w:sz w:val="24"/>
           <w:szCs w:val="24"/>
         </w:rPr>
-        <w:t xml:space="preserve"> [riley and </w:t>
-      </w:r>
-      <w:proofErr w:type="spellStart"/>
-      <w:r>
-        <w:rPr>
-          <w:color w:val="00B050"/>
-          <w:sz w:val="24"/>
-          <w:szCs w:val="24"/>
-        </w:rPr>
-        <w:t>jeff</w:t>
-      </w:r>
-      <w:proofErr w:type="spellEnd"/>
-      <w:r>
-        <w:rPr>
-          <w:color w:val="00B050"/>
-          <w:sz w:val="24"/>
-          <w:szCs w:val="24"/>
-        </w:rPr>
-        <w:t>]</w:t>
+        <w:t xml:space="preserve"> [riley and jeff]</w:t>
       </w:r>
     </w:p>
     <w:p>
@@ -541,306 +460,29 @@
           <w:numId w:val="2"/>
         </w:numPr>
         <w:rPr>
-          <w:color w:val="auto"/>
-          <w:sz w:val="24"/>
-          <w:szCs w:val="24"/>
-        </w:rPr>
-      </w:pPr>
-      <w:r>
-        <w:rPr>
-          <w:color w:val="auto"/>
+          <w:color w:val="00B050"/>
+          <w:sz w:val="24"/>
+          <w:szCs w:val="24"/>
+        </w:rPr>
+      </w:pPr>
+      <w:r>
+        <w:rPr>
+          <w:color w:val="00B050"/>
           <w:sz w:val="24"/>
           <w:szCs w:val="24"/>
         </w:rPr>
         <w:t>Csv</w:t>
       </w:r>
-    </w:p>
-    <w:p>
-      <w:pPr>
-        <w:pStyle w:val="ListParagraph"/>
-        <w:numPr>
-          <w:ilvl w:val="0"/>
-          <w:numId w:val="2"/>
-        </w:numPr>
-        <w:rPr>
-          <w:color w:val="00B050"/>
-          <w:sz w:val="24"/>
-          <w:szCs w:val="24"/>
-        </w:rPr>
-      </w:pPr>
-      <w:r>
-        <w:rPr>
-          <w:color w:val="00B050"/>
-          <w:sz w:val="24"/>
-          <w:szCs w:val="24"/>
-        </w:rPr>
-        <w:t>Finalizing schedule [quick and dirty adding a at the end of time constraints of output file]</w:t>
-      </w:r>
-    </w:p>
-    <w:p>
-      <w:pPr>
-        <w:pStyle w:val="ListParagraph"/>
-        <w:numPr>
-          <w:ilvl w:val="1"/>
-          <w:numId w:val="2"/>
-        </w:numPr>
-        <w:rPr>
-          <w:sz w:val="24"/>
-          <w:szCs w:val="24"/>
-        </w:rPr>
-      </w:pPr>
-      <w:r>
-        <w:rPr>
-          <w:sz w:val="24"/>
-          <w:szCs w:val="24"/>
-        </w:rPr>
-        <w:t>Need seal of approval that says “Administratively Approved”</w:t>
-      </w:r>
-      <w:r>
-        <w:rPr>
-          <w:sz w:val="24"/>
-          <w:szCs w:val="24"/>
-        </w:rPr>
-        <w:t xml:space="preserve"> [</w:t>
-      </w:r>
-      <w:proofErr w:type="spellStart"/>
-      <w:r>
-        <w:rPr>
-          <w:sz w:val="24"/>
-          <w:szCs w:val="24"/>
-        </w:rPr>
-        <w:t>jeff</w:t>
-      </w:r>
-      <w:proofErr w:type="spellEnd"/>
-      <w:r>
-        <w:rPr>
-          <w:sz w:val="24"/>
-          <w:szCs w:val="24"/>
-        </w:rPr>
-        <w:t>]</w:t>
-      </w:r>
-    </w:p>
-    <w:p>
-      <w:pPr>
-        <w:pStyle w:val="ListParagraph"/>
-        <w:numPr>
-          <w:ilvl w:val="0"/>
-          <w:numId w:val="2"/>
-        </w:numPr>
-        <w:rPr>
-          <w:sz w:val="24"/>
-          <w:szCs w:val="24"/>
-        </w:rPr>
-      </w:pPr>
-      <w:r>
-        <w:rPr>
-          <w:sz w:val="24"/>
-          <w:szCs w:val="24"/>
-        </w:rPr>
-        <w:t>Swap</w:t>
-      </w:r>
-    </w:p>
-    <w:p>
-      <w:pPr>
-        <w:pStyle w:val="ListParagraph"/>
-        <w:numPr>
-          <w:ilvl w:val="1"/>
-          <w:numId w:val="2"/>
-        </w:numPr>
-        <w:rPr>
-          <w:color w:val="00B050"/>
-          <w:sz w:val="24"/>
-          <w:szCs w:val="24"/>
-        </w:rPr>
-      </w:pPr>
-      <w:r>
-        <w:rPr>
-          <w:color w:val="00B050"/>
-          <w:sz w:val="24"/>
-          <w:szCs w:val="24"/>
-        </w:rPr>
-        <w:t>Button</w:t>
-      </w:r>
-    </w:p>
-    <w:p>
-      <w:pPr>
-        <w:pStyle w:val="ListParagraph"/>
-        <w:numPr>
-          <w:ilvl w:val="1"/>
-          <w:numId w:val="2"/>
-        </w:numPr>
-        <w:rPr>
-          <w:color w:val="00B050"/>
-          <w:sz w:val="24"/>
-          <w:szCs w:val="24"/>
-        </w:rPr>
-      </w:pPr>
-      <w:r>
-        <w:rPr>
-          <w:color w:val="00B050"/>
-          <w:sz w:val="24"/>
-          <w:szCs w:val="24"/>
-        </w:rPr>
-        <w:t xml:space="preserve">Functionality [waiting on </w:t>
-      </w:r>
-      <w:proofErr w:type="spellStart"/>
-      <w:r>
-        <w:rPr>
-          <w:color w:val="00B050"/>
-          <w:sz w:val="24"/>
-          <w:szCs w:val="24"/>
-        </w:rPr>
-        <w:t>scott’s</w:t>
-      </w:r>
-      <w:proofErr w:type="spellEnd"/>
-      <w:r>
-        <w:rPr>
-          <w:color w:val="00B050"/>
-          <w:sz w:val="24"/>
-          <w:szCs w:val="24"/>
-        </w:rPr>
-        <w:t xml:space="preserve"> scheduler]</w:t>
-      </w:r>
-    </w:p>
-    <w:p>
-      <w:pPr>
-        <w:pStyle w:val="ListParagraph"/>
-        <w:numPr>
-          <w:ilvl w:val="1"/>
-          <w:numId w:val="2"/>
-        </w:numPr>
-        <w:rPr>
-          <w:sz w:val="24"/>
-          <w:szCs w:val="24"/>
-        </w:rPr>
-      </w:pPr>
-      <w:r>
-        <w:rPr>
-          <w:sz w:val="24"/>
-          <w:szCs w:val="24"/>
-        </w:rPr>
-        <w:t>Add to user manual</w:t>
-      </w:r>
-    </w:p>
-    <w:p>
-      <w:pPr>
-        <w:pStyle w:val="ListParagraph"/>
-        <w:numPr>
-          <w:ilvl w:val="0"/>
-          <w:numId w:val="2"/>
-        </w:numPr>
-        <w:rPr>
-          <w:sz w:val="24"/>
-          <w:szCs w:val="24"/>
-        </w:rPr>
-      </w:pPr>
-      <w:r>
-        <w:rPr>
-          <w:sz w:val="24"/>
-          <w:szCs w:val="24"/>
-        </w:rPr>
-        <w:t>Open previously saved file exam schedule</w:t>
-      </w:r>
-    </w:p>
-    <w:p>
-      <w:pPr>
-        <w:pStyle w:val="ListParagraph"/>
-        <w:numPr>
-          <w:ilvl w:val="0"/>
-          <w:numId w:val="2"/>
-        </w:numPr>
-        <w:rPr>
-          <w:sz w:val="24"/>
-          <w:szCs w:val="24"/>
-        </w:rPr>
-      </w:pPr>
-      <w:r>
-        <w:rPr>
-          <w:sz w:val="24"/>
-          <w:szCs w:val="24"/>
-        </w:rPr>
-        <w:t>Print</w:t>
-      </w:r>
-    </w:p>
-    <w:p>
-      <w:pPr>
-        <w:pStyle w:val="ListParagraph"/>
-        <w:numPr>
-          <w:ilvl w:val="0"/>
-          <w:numId w:val="2"/>
-        </w:numPr>
-        <w:rPr>
-          <w:color w:val="00B050"/>
-          <w:sz w:val="24"/>
-          <w:szCs w:val="24"/>
-        </w:rPr>
-      </w:pPr>
-      <w:r>
-        <w:rPr>
-          <w:color w:val="00B050"/>
-          <w:sz w:val="24"/>
-          <w:szCs w:val="24"/>
-        </w:rPr>
-        <w:t>Status of scheduler when scheduling</w:t>
-      </w:r>
-    </w:p>
-    <w:p>
-      <w:pPr>
-        <w:pStyle w:val="ListParagraph"/>
-        <w:numPr>
-          <w:ilvl w:val="1"/>
-          <w:numId w:val="2"/>
-        </w:numPr>
-        <w:rPr>
-          <w:color w:val="00B050"/>
-          <w:sz w:val="24"/>
-          <w:szCs w:val="24"/>
-        </w:rPr>
-      </w:pPr>
-      <w:r>
-        <w:rPr>
-          <w:color w:val="00B050"/>
-          <w:sz w:val="24"/>
-          <w:szCs w:val="24"/>
-        </w:rPr>
-        <w:t>If pigeon hole principle, time constraints</w:t>
+      <w:r>
+        <w:rPr>
+          <w:color w:val="00B050"/>
+          <w:sz w:val="24"/>
+          <w:szCs w:val="24"/>
+        </w:rPr>
+        <w:t xml:space="preserve"> [Joshua]</w:t>
       </w:r>
       <w:bookmarkStart w:id="0" w:name="_GoBack"/>
       <w:bookmarkEnd w:id="0"/>
-      <w:r>
-        <w:rPr>
-          <w:color w:val="00B050"/>
-          <w:sz w:val="24"/>
-          <w:szCs w:val="24"/>
-        </w:rPr>
-        <w:t xml:space="preserve"> are too constrained</w:t>
-      </w:r>
-      <w:r>
-        <w:rPr>
-          <w:color w:val="00B050"/>
-          <w:sz w:val="24"/>
-          <w:szCs w:val="24"/>
-        </w:rPr>
-        <w:t xml:space="preserve"> [</w:t>
-      </w:r>
-      <w:proofErr w:type="spellStart"/>
-      <w:r>
-        <w:rPr>
-          <w:color w:val="00B050"/>
-          <w:sz w:val="24"/>
-          <w:szCs w:val="24"/>
-        </w:rPr>
-        <w:t>scott</w:t>
-      </w:r>
-      <w:proofErr w:type="spellEnd"/>
-      <w:r>
-        <w:rPr>
-          <w:color w:val="00B050"/>
-          <w:sz w:val="24"/>
-          <w:szCs w:val="24"/>
-        </w:rPr>
-        <w:t>]</w:t>
-      </w:r>
     </w:p>
     <w:p>
       <w:pPr>
@@ -861,6 +503,229 @@
           <w:sz w:val="24"/>
           <w:szCs w:val="24"/>
         </w:rPr>
+        <w:t>Finalizing schedule [quick and dirty adding a at the end of time constraints of output file]</w:t>
+      </w:r>
+    </w:p>
+    <w:p>
+      <w:pPr>
+        <w:pStyle w:val="ListParagraph"/>
+        <w:numPr>
+          <w:ilvl w:val="1"/>
+          <w:numId w:val="2"/>
+        </w:numPr>
+        <w:rPr>
+          <w:sz w:val="24"/>
+          <w:szCs w:val="24"/>
+        </w:rPr>
+      </w:pPr>
+      <w:r>
+        <w:rPr>
+          <w:sz w:val="24"/>
+          <w:szCs w:val="24"/>
+        </w:rPr>
+        <w:t>Need seal of approval that says “Administratively Approved”</w:t>
+      </w:r>
+      <w:r>
+        <w:rPr>
+          <w:sz w:val="24"/>
+          <w:szCs w:val="24"/>
+        </w:rPr>
+        <w:t xml:space="preserve"> [jeff]</w:t>
+      </w:r>
+    </w:p>
+    <w:p>
+      <w:pPr>
+        <w:pStyle w:val="ListParagraph"/>
+        <w:numPr>
+          <w:ilvl w:val="0"/>
+          <w:numId w:val="2"/>
+        </w:numPr>
+        <w:rPr>
+          <w:sz w:val="24"/>
+          <w:szCs w:val="24"/>
+        </w:rPr>
+      </w:pPr>
+      <w:r>
+        <w:rPr>
+          <w:sz w:val="24"/>
+          <w:szCs w:val="24"/>
+        </w:rPr>
+        <w:t>Swap</w:t>
+      </w:r>
+    </w:p>
+    <w:p>
+      <w:pPr>
+        <w:pStyle w:val="ListParagraph"/>
+        <w:numPr>
+          <w:ilvl w:val="1"/>
+          <w:numId w:val="2"/>
+        </w:numPr>
+        <w:rPr>
+          <w:color w:val="00B050"/>
+          <w:sz w:val="24"/>
+          <w:szCs w:val="24"/>
+        </w:rPr>
+      </w:pPr>
+      <w:r>
+        <w:rPr>
+          <w:color w:val="00B050"/>
+          <w:sz w:val="24"/>
+          <w:szCs w:val="24"/>
+        </w:rPr>
+        <w:t>Button</w:t>
+      </w:r>
+    </w:p>
+    <w:p>
+      <w:pPr>
+        <w:pStyle w:val="ListParagraph"/>
+        <w:numPr>
+          <w:ilvl w:val="1"/>
+          <w:numId w:val="2"/>
+        </w:numPr>
+        <w:rPr>
+          <w:color w:val="00B050"/>
+          <w:sz w:val="24"/>
+          <w:szCs w:val="24"/>
+        </w:rPr>
+      </w:pPr>
+      <w:r>
+        <w:rPr>
+          <w:color w:val="00B050"/>
+          <w:sz w:val="24"/>
+          <w:szCs w:val="24"/>
+        </w:rPr>
+        <w:t>Functionality [waiting on scott’s scheduler]</w:t>
+      </w:r>
+    </w:p>
+    <w:p>
+      <w:pPr>
+        <w:pStyle w:val="ListParagraph"/>
+        <w:numPr>
+          <w:ilvl w:val="1"/>
+          <w:numId w:val="2"/>
+        </w:numPr>
+        <w:rPr>
+          <w:sz w:val="24"/>
+          <w:szCs w:val="24"/>
+        </w:rPr>
+      </w:pPr>
+      <w:r>
+        <w:rPr>
+          <w:sz w:val="24"/>
+          <w:szCs w:val="24"/>
+        </w:rPr>
+        <w:t>Add to user manual</w:t>
+      </w:r>
+    </w:p>
+    <w:p>
+      <w:pPr>
+        <w:pStyle w:val="ListParagraph"/>
+        <w:numPr>
+          <w:ilvl w:val="0"/>
+          <w:numId w:val="2"/>
+        </w:numPr>
+        <w:rPr>
+          <w:sz w:val="24"/>
+          <w:szCs w:val="24"/>
+        </w:rPr>
+      </w:pPr>
+      <w:r>
+        <w:rPr>
+          <w:sz w:val="24"/>
+          <w:szCs w:val="24"/>
+        </w:rPr>
+        <w:t>Open previously saved file exam schedule</w:t>
+      </w:r>
+    </w:p>
+    <w:p>
+      <w:pPr>
+        <w:pStyle w:val="ListParagraph"/>
+        <w:numPr>
+          <w:ilvl w:val="0"/>
+          <w:numId w:val="2"/>
+        </w:numPr>
+        <w:rPr>
+          <w:sz w:val="24"/>
+          <w:szCs w:val="24"/>
+        </w:rPr>
+      </w:pPr>
+      <w:r>
+        <w:rPr>
+          <w:sz w:val="24"/>
+          <w:szCs w:val="24"/>
+        </w:rPr>
+        <w:t>Print</w:t>
+      </w:r>
+    </w:p>
+    <w:p>
+      <w:pPr>
+        <w:pStyle w:val="ListParagraph"/>
+        <w:numPr>
+          <w:ilvl w:val="0"/>
+          <w:numId w:val="2"/>
+        </w:numPr>
+        <w:rPr>
+          <w:sz w:val="24"/>
+          <w:szCs w:val="24"/>
+        </w:rPr>
+      </w:pPr>
+      <w:r>
+        <w:rPr>
+          <w:sz w:val="24"/>
+          <w:szCs w:val="24"/>
+        </w:rPr>
+        <w:t>Status of scheduler when scheduling</w:t>
+      </w:r>
+    </w:p>
+    <w:p>
+      <w:pPr>
+        <w:pStyle w:val="ListParagraph"/>
+        <w:numPr>
+          <w:ilvl w:val="1"/>
+          <w:numId w:val="2"/>
+        </w:numPr>
+        <w:rPr>
+          <w:color w:val="00B050"/>
+          <w:sz w:val="24"/>
+          <w:szCs w:val="24"/>
+        </w:rPr>
+      </w:pPr>
+      <w:r>
+        <w:rPr>
+          <w:color w:val="00B050"/>
+          <w:sz w:val="24"/>
+          <w:szCs w:val="24"/>
+        </w:rPr>
+        <w:t>If pigeon hole principle, time constraints are too constrained</w:t>
+      </w:r>
+      <w:r>
+        <w:rPr>
+          <w:color w:val="00B050"/>
+          <w:sz w:val="24"/>
+          <w:szCs w:val="24"/>
+        </w:rPr>
+        <w:t xml:space="preserve"> [scott]</w:t>
+      </w:r>
+    </w:p>
+    <w:p>
+      <w:pPr>
+        <w:pStyle w:val="ListParagraph"/>
+        <w:numPr>
+          <w:ilvl w:val="0"/>
+          <w:numId w:val="2"/>
+        </w:numPr>
+        <w:rPr>
+          <w:color w:val="00B050"/>
+          <w:sz w:val="24"/>
+          <w:szCs w:val="24"/>
+        </w:rPr>
+      </w:pPr>
+      <w:r>
+        <w:rPr>
+          <w:color w:val="00B050"/>
+          <w:sz w:val="24"/>
+          <w:szCs w:val="24"/>
+        </w:rPr>
         <w:t>Limit to two administrative users (Jordan needs to create method)</w:t>
       </w:r>
     </w:p>
@@ -913,25 +778,7 @@
           <w:sz w:val="24"/>
           <w:szCs w:val="24"/>
         </w:rPr>
-        <w:t xml:space="preserve"> [</w:t>
-      </w:r>
-      <w:proofErr w:type="spellStart"/>
-      <w:r>
-        <w:rPr>
-          <w:color w:val="00B050"/>
-          <w:sz w:val="24"/>
-          <w:szCs w:val="24"/>
-        </w:rPr>
-        <w:t>jeff</w:t>
-      </w:r>
-      <w:proofErr w:type="spellEnd"/>
-      <w:r>
-        <w:rPr>
-          <w:color w:val="00B050"/>
-          <w:sz w:val="24"/>
-          <w:szCs w:val="24"/>
-        </w:rPr>
-        <w:t>]</w:t>
+        <w:t xml:space="preserve"> [jeff]</w:t>
       </w:r>
     </w:p>
     <w:p>
@@ -1027,25 +874,7 @@
           <w:sz w:val="24"/>
           <w:szCs w:val="24"/>
         </w:rPr>
-        <w:t xml:space="preserve"> [</w:t>
-      </w:r>
-      <w:proofErr w:type="spellStart"/>
-      <w:r>
-        <w:rPr>
-          <w:color w:val="00B050"/>
-          <w:sz w:val="24"/>
-          <w:szCs w:val="24"/>
-        </w:rPr>
-        <w:t>jeff</w:t>
-      </w:r>
-      <w:proofErr w:type="spellEnd"/>
-      <w:r>
-        <w:rPr>
-          <w:color w:val="00B050"/>
-          <w:sz w:val="24"/>
-          <w:szCs w:val="24"/>
-        </w:rPr>
-        <w:t>]</w:t>
+        <w:t xml:space="preserve"> [jeff]</w:t>
       </w:r>
     </w:p>
     <w:p>
@@ -1091,7 +920,6 @@
           <w:szCs w:val="24"/>
         </w:rPr>
       </w:pPr>
-      <w:proofErr w:type="spellStart"/>
       <w:r>
         <w:rPr>
           <w:color w:val="auto"/>
@@ -1099,23 +927,14 @@
           <w:szCs w:val="24"/>
         </w:rPr>
         <w:lastRenderedPageBreak/>
-        <w:t>App.start</w:t>
-      </w:r>
-      <w:proofErr w:type="spellEnd"/>
+        <w:t>App.start location</w:t>
+      </w:r>
       <w:r>
         <w:rPr>
           <w:color w:val="auto"/>
           <w:sz w:val="24"/>
           <w:szCs w:val="24"/>
         </w:rPr>
-        <w:t xml:space="preserve"> location</w:t>
-      </w:r>
-      <w:r>
-        <w:rPr>
-          <w:color w:val="auto"/>
-          <w:sz w:val="24"/>
-          <w:szCs w:val="24"/>
-        </w:rPr>
         <w:t xml:space="preserve"> (THIS WILL BE DURING THE INSTALLATION TESTING)</w:t>
       </w:r>
     </w:p>
@@ -1129,15 +948,9 @@
       </w:pPr>
     </w:p>
     <w:p/>
-    <w:p/>
-    <w:p>
-      <w:r>
-        <w:t>Scott worked on refactoring the scheduler.</w:t>
-      </w:r>
-    </w:p>
     <w:sectPr>
-      <w:headerReference w:type="default" r:id="rId8"/>
-      <w:footerReference w:type="default" r:id="rId9"/>
+      <w:headerReference w:type="default" r:id="rId7"/>
+      <w:footerReference w:type="default" r:id="rId8"/>
       <w:pgSz w:w="12240" w:h="15840"/>
       <w:pgMar w:top="1440" w:right="1440" w:bottom="1440" w:left="1440" w:header="720" w:footer="720" w:gutter="0"/>
       <w:cols w:space="720"/>
@@ -1147,7 +960,7 @@
 </file>
 
 <file path=word/endnotes.xml><?xml version="1.0" encoding="utf-8"?>
-<w:endnotes xmlns:wpc="http://schemas.microsoft.com/office/word/2010/wordprocessingCanvas" xmlns:mc="http://schemas.openxmlformats.org/markup-compatibility/2006" xmlns:o="urn:schemas-microsoft-com:office:office" xmlns:r="http://schemas.openxmlformats.org/officeDocument/2006/relationships" xmlns:m="http://schemas.openxmlformats.org/officeDocument/2006/math" xmlns:v="urn:schemas-microsoft-com:vml" xmlns:wp14="http://schemas.microsoft.com/office/word/2010/wordprocessingDrawing" xmlns:wp="http://schemas.openxmlformats.org/drawingml/2006/wordprocessingDrawing" xmlns:w10="urn:schemas-microsoft-com:office:word" xmlns:w="http://schemas.openxmlformats.org/wordprocessingml/2006/main" xmlns:w14="http://schemas.microsoft.com/office/word/2010/wordml" xmlns:wpg="http://schemas.microsoft.com/office/word/2010/wordprocessingGroup" xmlns:wpi="http://schemas.microsoft.com/office/word/2010/wordprocessingInk" xmlns:wne="http://schemas.microsoft.com/office/word/2006/wordml" xmlns:wps="http://schemas.microsoft.com/office/word/2010/wordprocessingShape" mc:Ignorable="w14 wp14">
+<w:endnotes xmlns:wpc="http://schemas.microsoft.com/office/word/2010/wordprocessingCanvas" xmlns:mc="http://schemas.openxmlformats.org/markup-compatibility/2006" xmlns:o="urn:schemas-microsoft-com:office:office" xmlns:r="http://schemas.openxmlformats.org/officeDocument/2006/relationships" xmlns:m="http://schemas.openxmlformats.org/officeDocument/2006/math" xmlns:v="urn:schemas-microsoft-com:vml" xmlns:wp14="http://schemas.microsoft.com/office/word/2010/wordprocessingDrawing" xmlns:wp="http://schemas.openxmlformats.org/drawingml/2006/wordprocessingDrawing" xmlns:w10="urn:schemas-microsoft-com:office:word" xmlns:w="http://schemas.openxmlformats.org/wordprocessingml/2006/main" xmlns:w14="http://schemas.microsoft.com/office/word/2010/wordml" xmlns:w15="http://schemas.microsoft.com/office/word/2012/wordml" xmlns:wpg="http://schemas.microsoft.com/office/word/2010/wordprocessingGroup" xmlns:wpi="http://schemas.microsoft.com/office/word/2010/wordprocessingInk" xmlns:wne="http://schemas.microsoft.com/office/word/2006/wordml" xmlns:wps="http://schemas.microsoft.com/office/word/2010/wordprocessingShape" mc:Ignorable="w14 w15 wp14">
   <w:endnote w:type="separator" w:id="-1">
     <w:p>
       <w:pPr>
@@ -1172,7 +985,7 @@
 </file>
 
 <file path=word/footer1.xml><?xml version="1.0" encoding="utf-8"?>
-<w:ftr xmlns:wpc="http://schemas.microsoft.com/office/word/2010/wordprocessingCanvas" xmlns:mc="http://schemas.openxmlformats.org/markup-compatibility/2006" xmlns:o="urn:schemas-microsoft-com:office:office" xmlns:r="http://schemas.openxmlformats.org/officeDocument/2006/relationships" xmlns:m="http://schemas.openxmlformats.org/officeDocument/2006/math" xmlns:v="urn:schemas-microsoft-com:vml" xmlns:wp14="http://schemas.microsoft.com/office/word/2010/wordprocessingDrawing" xmlns:wp="http://schemas.openxmlformats.org/drawingml/2006/wordprocessingDrawing" xmlns:w10="urn:schemas-microsoft-com:office:word" xmlns:w="http://schemas.openxmlformats.org/wordprocessingml/2006/main" xmlns:w14="http://schemas.microsoft.com/office/word/2010/wordml" xmlns:wpg="http://schemas.microsoft.com/office/word/2010/wordprocessingGroup" xmlns:wpi="http://schemas.microsoft.com/office/word/2010/wordprocessingInk" xmlns:wne="http://schemas.microsoft.com/office/word/2006/wordml" xmlns:wps="http://schemas.microsoft.com/office/word/2010/wordprocessingShape" mc:Ignorable="w14 wp14">
+<w:ftr xmlns:wpc="http://schemas.microsoft.com/office/word/2010/wordprocessingCanvas" xmlns:mc="http://schemas.openxmlformats.org/markup-compatibility/2006" xmlns:o="urn:schemas-microsoft-com:office:office" xmlns:r="http://schemas.openxmlformats.org/officeDocument/2006/relationships" xmlns:m="http://schemas.openxmlformats.org/officeDocument/2006/math" xmlns:v="urn:schemas-microsoft-com:vml" xmlns:wp14="http://schemas.microsoft.com/office/word/2010/wordprocessingDrawing" xmlns:wp="http://schemas.openxmlformats.org/drawingml/2006/wordprocessingDrawing" xmlns:w10="urn:schemas-microsoft-com:office:word" xmlns:w="http://schemas.openxmlformats.org/wordprocessingml/2006/main" xmlns:w14="http://schemas.microsoft.com/office/word/2010/wordml" xmlns:w15="http://schemas.microsoft.com/office/word/2012/wordml" xmlns:wpg="http://schemas.microsoft.com/office/word/2010/wordprocessingGroup" xmlns:wpi="http://schemas.microsoft.com/office/word/2010/wordprocessingInk" xmlns:wne="http://schemas.microsoft.com/office/word/2006/wordml" xmlns:wps="http://schemas.microsoft.com/office/word/2010/wordprocessingShape" mc:Ignorable="w14 w15 wp14">
   <w:p>
     <w:pPr>
       <w:jc w:val="right"/>
@@ -1200,7 +1013,7 @@
 </file>
 
 <file path=word/footnotes.xml><?xml version="1.0" encoding="utf-8"?>
-<w:footnotes xmlns:wpc="http://schemas.microsoft.com/office/word/2010/wordprocessingCanvas" xmlns:mc="http://schemas.openxmlformats.org/markup-compatibility/2006" xmlns:o="urn:schemas-microsoft-com:office:office" xmlns:r="http://schemas.openxmlformats.org/officeDocument/2006/relationships" xmlns:m="http://schemas.openxmlformats.org/officeDocument/2006/math" xmlns:v="urn:schemas-microsoft-com:vml" xmlns:wp14="http://schemas.microsoft.com/office/word/2010/wordprocessingDrawing" xmlns:wp="http://schemas.openxmlformats.org/drawingml/2006/wordprocessingDrawing" xmlns:w10="urn:schemas-microsoft-com:office:word" xmlns:w="http://schemas.openxmlformats.org/wordprocessingml/2006/main" xmlns:w14="http://schemas.microsoft.com/office/word/2010/wordml" xmlns:wpg="http://schemas.microsoft.com/office/word/2010/wordprocessingGroup" xmlns:wpi="http://schemas.microsoft.com/office/word/2010/wordprocessingInk" xmlns:wne="http://schemas.microsoft.com/office/word/2006/wordml" xmlns:wps="http://schemas.microsoft.com/office/word/2010/wordprocessingShape" mc:Ignorable="w14 wp14">
+<w:footnotes xmlns:wpc="http://schemas.microsoft.com/office/word/2010/wordprocessingCanvas" xmlns:mc="http://schemas.openxmlformats.org/markup-compatibility/2006" xmlns:o="urn:schemas-microsoft-com:office:office" xmlns:r="http://schemas.openxmlformats.org/officeDocument/2006/relationships" xmlns:m="http://schemas.openxmlformats.org/officeDocument/2006/math" xmlns:v="urn:schemas-microsoft-com:vml" xmlns:wp14="http://schemas.microsoft.com/office/word/2010/wordprocessingDrawing" xmlns:wp="http://schemas.openxmlformats.org/drawingml/2006/wordprocessingDrawing" xmlns:w10="urn:schemas-microsoft-com:office:word" xmlns:w="http://schemas.openxmlformats.org/wordprocessingml/2006/main" xmlns:w14="http://schemas.microsoft.com/office/word/2010/wordml" xmlns:w15="http://schemas.microsoft.com/office/word/2012/wordml" xmlns:wpg="http://schemas.microsoft.com/office/word/2010/wordprocessingGroup" xmlns:wpi="http://schemas.microsoft.com/office/word/2010/wordprocessingInk" xmlns:wne="http://schemas.microsoft.com/office/word/2006/wordml" xmlns:wps="http://schemas.microsoft.com/office/word/2010/wordprocessingShape" mc:Ignorable="w14 w15 wp14">
   <w:footnote w:type="separator" w:id="-1">
     <w:p>
       <w:pPr>
@@ -1225,7 +1038,7 @@
 </file>
 
 <file path=word/header1.xml><?xml version="1.0" encoding="utf-8"?>
-<w:hdr xmlns:wpc="http://schemas.microsoft.com/office/word/2010/wordprocessingCanvas" xmlns:mc="http://schemas.openxmlformats.org/markup-compatibility/2006" xmlns:o="urn:schemas-microsoft-com:office:office" xmlns:r="http://schemas.openxmlformats.org/officeDocument/2006/relationships" xmlns:m="http://schemas.openxmlformats.org/officeDocument/2006/math" xmlns:v="urn:schemas-microsoft-com:vml" xmlns:wp14="http://schemas.microsoft.com/office/word/2010/wordprocessingDrawing" xmlns:wp="http://schemas.openxmlformats.org/drawingml/2006/wordprocessingDrawing" xmlns:w10="urn:schemas-microsoft-com:office:word" xmlns:w="http://schemas.openxmlformats.org/wordprocessingml/2006/main" xmlns:w14="http://schemas.microsoft.com/office/word/2010/wordml" xmlns:wpg="http://schemas.microsoft.com/office/word/2010/wordprocessingGroup" xmlns:wpi="http://schemas.microsoft.com/office/word/2010/wordprocessingInk" xmlns:wne="http://schemas.microsoft.com/office/word/2006/wordml" xmlns:wps="http://schemas.microsoft.com/office/word/2010/wordprocessingShape" mc:Ignorable="w14 wp14">
+<w:hdr xmlns:wpc="http://schemas.microsoft.com/office/word/2010/wordprocessingCanvas" xmlns:mc="http://schemas.openxmlformats.org/markup-compatibility/2006" xmlns:o="urn:schemas-microsoft-com:office:office" xmlns:r="http://schemas.openxmlformats.org/officeDocument/2006/relationships" xmlns:m="http://schemas.openxmlformats.org/officeDocument/2006/math" xmlns:v="urn:schemas-microsoft-com:vml" xmlns:wp14="http://schemas.microsoft.com/office/word/2010/wordprocessingDrawing" xmlns:wp="http://schemas.openxmlformats.org/drawingml/2006/wordprocessingDrawing" xmlns:w10="urn:schemas-microsoft-com:office:word" xmlns:w="http://schemas.openxmlformats.org/wordprocessingml/2006/main" xmlns:w14="http://schemas.microsoft.com/office/word/2010/wordml" xmlns:w15="http://schemas.microsoft.com/office/word/2012/wordml" xmlns:wpg="http://schemas.microsoft.com/office/word/2010/wordprocessingGroup" xmlns:wpi="http://schemas.microsoft.com/office/word/2010/wordprocessingInk" xmlns:wne="http://schemas.microsoft.com/office/word/2006/wordml" xmlns:wps="http://schemas.microsoft.com/office/word/2010/wordprocessingShape" mc:Ignorable="w14 w15 wp14">
   <w:p>
     <w:pPr>
       <w:rPr>
@@ -1243,7 +1056,7 @@
 </file>
 
 <file path=word/numbering.xml><?xml version="1.0" encoding="utf-8"?>
-<w:numbering xmlns:wpc="http://schemas.microsoft.com/office/word/2010/wordprocessingCanvas" xmlns:mc="http://schemas.openxmlformats.org/markup-compatibility/2006" xmlns:o="urn:schemas-microsoft-com:office:office" xmlns:r="http://schemas.openxmlformats.org/officeDocument/2006/relationships" xmlns:m="http://schemas.openxmlformats.org/officeDocument/2006/math" xmlns:v="urn:schemas-microsoft-com:vml" xmlns:wp14="http://schemas.microsoft.com/office/word/2010/wordprocessingDrawing" xmlns:wp="http://schemas.openxmlformats.org/drawingml/2006/wordprocessingDrawing" xmlns:w10="urn:schemas-microsoft-com:office:word" xmlns:w="http://schemas.openxmlformats.org/wordprocessingml/2006/main" xmlns:w14="http://schemas.microsoft.com/office/word/2010/wordml" xmlns:wpg="http://schemas.microsoft.com/office/word/2010/wordprocessingGroup" xmlns:wpi="http://schemas.microsoft.com/office/word/2010/wordprocessingInk" xmlns:wne="http://schemas.microsoft.com/office/word/2006/wordml" xmlns:wps="http://schemas.microsoft.com/office/word/2010/wordprocessingShape" mc:Ignorable="w14 wp14">
+<w:numbering xmlns:wpc="http://schemas.microsoft.com/office/word/2010/wordprocessingCanvas" xmlns:mc="http://schemas.openxmlformats.org/markup-compatibility/2006" xmlns:o="urn:schemas-microsoft-com:office:office" xmlns:r="http://schemas.openxmlformats.org/officeDocument/2006/relationships" xmlns:m="http://schemas.openxmlformats.org/officeDocument/2006/math" xmlns:v="urn:schemas-microsoft-com:vml" xmlns:wp14="http://schemas.microsoft.com/office/word/2010/wordprocessingDrawing" xmlns:wp="http://schemas.openxmlformats.org/drawingml/2006/wordprocessingDrawing" xmlns:w10="urn:schemas-microsoft-com:office:word" xmlns:w="http://schemas.openxmlformats.org/wordprocessingml/2006/main" xmlns:w14="http://schemas.microsoft.com/office/word/2010/wordml" xmlns:w15="http://schemas.microsoft.com/office/word/2012/wordml" xmlns:wpg="http://schemas.microsoft.com/office/word/2010/wordprocessingGroup" xmlns:wpi="http://schemas.microsoft.com/office/word/2010/wordprocessingInk" xmlns:wne="http://schemas.microsoft.com/office/word/2006/wordml" xmlns:wps="http://schemas.microsoft.com/office/word/2010/wordprocessingShape" mc:Ignorable="w14 w15 wp14">
   <w:abstractNum w:abstractNumId="0">
     <w:nsid w:val="4CFF07AC"/>
     <w:multiLevelType w:val="hybridMultilevel"/>
@@ -1453,7 +1266,7 @@
 </file>
 
 <file path=word/styles.xml><?xml version="1.0" encoding="utf-8"?>
-<w:styles xmlns:mc="http://schemas.openxmlformats.org/markup-compatibility/2006" xmlns:r="http://schemas.openxmlformats.org/officeDocument/2006/relationships" xmlns:w="http://schemas.openxmlformats.org/wordprocessingml/2006/main" xmlns:w14="http://schemas.microsoft.com/office/word/2010/wordml" mc:Ignorable="w14">
+<w:styles xmlns:mc="http://schemas.openxmlformats.org/markup-compatibility/2006" xmlns:r="http://schemas.openxmlformats.org/officeDocument/2006/relationships" xmlns:w="http://schemas.openxmlformats.org/wordprocessingml/2006/main" xmlns:w14="http://schemas.microsoft.com/office/word/2010/wordml" xmlns:w15="http://schemas.microsoft.com/office/word/2012/wordml" mc:Ignorable="w14 w15">
   <w:docDefaults>
     <w:rPrDefault>
       <w:rPr>
@@ -1469,519 +1282,378 @@
       </w:pPr>
     </w:pPrDefault>
   </w:docDefaults>
-  <w:latentStyles w:defLockedState="0" w:defUIPriority="99" w:defSemiHidden="1" w:defUnhideWhenUsed="1" w:defQFormat="0" w:count="267">
-    <w:lsdException w:name="Normal" w:semiHidden="0" w:uiPriority="0" w:unhideWhenUsed="0" w:qFormat="1"/>
-    <w:lsdException w:name="heading 1" w:semiHidden="0" w:uiPriority="9" w:unhideWhenUsed="0" w:qFormat="1"/>
-    <w:lsdException w:name="heading 2" w:uiPriority="9" w:qFormat="1"/>
-    <w:lsdException w:name="heading 3" w:uiPriority="9" w:qFormat="1"/>
-    <w:lsdException w:name="heading 4" w:uiPriority="9" w:qFormat="1"/>
-    <w:lsdException w:name="heading 5" w:uiPriority="9" w:qFormat="1"/>
-    <w:lsdException w:name="heading 6" w:uiPriority="9" w:qFormat="1"/>
-    <w:lsdException w:name="heading 7" w:uiPriority="9" w:qFormat="1"/>
-    <w:lsdException w:name="heading 8" w:uiPriority="9" w:qFormat="1"/>
-    <w:lsdException w:name="heading 9" w:uiPriority="9" w:qFormat="1"/>
-    <w:lsdException w:name="toc 1" w:uiPriority="39"/>
-    <w:lsdException w:name="toc 2" w:uiPriority="39"/>
-    <w:lsdException w:name="toc 3" w:uiPriority="39"/>
-    <w:lsdException w:name="toc 4" w:uiPriority="39"/>
-    <w:lsdException w:name="toc 5" w:uiPriority="39"/>
-    <w:lsdException w:name="toc 6" w:uiPriority="39"/>
-    <w:lsdException w:name="toc 7" w:uiPriority="39"/>
-    <w:lsdException w:name="toc 8" w:uiPriority="39"/>
-    <w:lsdException w:name="toc 9" w:uiPriority="39"/>
-    <w:lsdException w:name="caption" w:uiPriority="35" w:qFormat="1"/>
-    <w:lsdException w:name="Title" w:semiHidden="0" w:uiPriority="10" w:unhideWhenUsed="0" w:qFormat="1"/>
-    <w:lsdException w:name="Default Paragraph Font" w:uiPriority="1"/>
-    <w:lsdException w:name="Subtitle" w:semiHidden="0" w:uiPriority="11" w:unhideWhenUsed="0" w:qFormat="1"/>
-    <w:lsdException w:name="Strong" w:semiHidden="0" w:uiPriority="22" w:unhideWhenUsed="0" w:qFormat="1"/>
-    <w:lsdException w:name="Emphasis" w:semiHidden="0" w:uiPriority="20" w:unhideWhenUsed="0" w:qFormat="1"/>
-    <w:lsdException w:name="Table Grid" w:semiHidden="0" w:uiPriority="59" w:unhideWhenUsed="0"/>
-    <w:lsdException w:name="Placeholder Text" w:unhideWhenUsed="0"/>
-    <w:lsdException w:name="No Spacing" w:semiHidden="0" w:uiPriority="1" w:unhideWhenUsed="0" w:qFormat="1"/>
-    <w:lsdException w:name="Light Shading" w:semiHidden="0" w:uiPriority="60" w:unhideWhenUsed="0"/>
-    <w:lsdException w:name="Light List" w:semiHidden="0" w:uiPriority="61" w:unhideWhenUsed="0"/>
-    <w:lsdException w:name="Light Grid" w:semiHidden="0" w:uiPriority="62" w:unhideWhenUsed="0"/>
-    <w:lsdException w:name="Medium Shading 1" w:semiHidden="0" w:uiPriority="63" w:unhideWhenUsed="0"/>
-    <w:lsdException w:name="Medium Shading 2" w:semiHidden="0" w:uiPriority="64" w:unhideWhenUsed="0"/>
-    <w:lsdException w:name="Medium List 1" w:semiHidden="0" w:uiPriority="65" w:unhideWhenUsed="0"/>
-    <w:lsdException w:name="Medium List 2" w:semiHidden="0" w:uiPriority="66" w:unhideWhenUsed="0"/>
-    <w:lsdException w:name="Medium Grid 1" w:semiHidden="0" w:uiPriority="67" w:unhideWhenUsed="0"/>
-    <w:lsdException w:name="Medium Grid 2" w:semiHidden="0" w:uiPriority="68" w:unhideWhenUsed="0"/>
-    <w:lsdException w:name="Medium Grid 3" w:semiHidden="0" w:uiPriority="69" w:unhideWhenUsed="0"/>
-    <w:lsdException w:name="Dark List" w:semiHidden="0" w:uiPriority="70" w:unhideWhenUsed="0"/>
-    <w:lsdException w:name="Colorful Shading" w:semiHidden="0" w:uiPriority="71" w:unhideWhenUsed="0"/>
-    <w:lsdException w:name="Colorful List" w:semiHidden="0" w:uiPriority="72" w:unhideWhenUsed="0"/>
-    <w:lsdException w:name="Colorful Grid" w:semiHidden="0" w:uiPriority="73" w:unhideWhenUsed="0"/>
-    <w:lsdException w:name="Light Shading Accent 1" w:semiHidden="0" w:uiPriority="60" w:unhideWhenUsed="0"/>
-    <w:lsdException w:name="Light List Accent 1" w:semiHidden="0" w:uiPriority="61" w:unhideWhenUsed="0"/>
-    <w:lsdException w:name="Light Grid Accent 1" w:semiHidden="0" w:uiPriority="62" w:unhideWhenUsed="0"/>
-    <w:lsdException w:name="Medium Shading 1 Accent 1" w:semiHidden="0" w:uiPriority="63" w:unhideWhenUsed="0"/>
-    <w:lsdException w:name="Medium Shading 2 Accent 1" w:semiHidden="0" w:uiPriority="64" w:unhideWhenUsed="0"/>
-    <w:lsdException w:name="Medium List 1 Accent 1" w:semiHidden="0" w:uiPriority="65" w:unhideWhenUsed="0"/>
-    <w:lsdException w:name="Revision" w:unhideWhenUsed="0"/>
-    <w:lsdException w:name="List Paragraph" w:semiHidden="0" w:uiPriority="34" w:unhideWhenUsed="0" w:qFormat="1"/>
-    <w:lsdException w:name="Quote" w:semiHidden="0" w:uiPriority="29" w:unhideWhenUsed="0" w:qFormat="1"/>
-    <w:lsdException w:name="Intense Quote" w:semiHidden="0" w:uiPriority="30" w:unhideWhenUsed="0" w:qFormat="1"/>
-    <w:lsdException w:name="Medium List 2 Accent 1" w:semiHidden="0" w:uiPriority="66" w:unhideWhenUsed="0"/>
-    <w:lsdException w:name="Medium Grid 1 Accent 1" w:semiHidden="0" w:uiPriority="67" w:unhideWhenUsed="0"/>
-    <w:lsdException w:name="Medium Grid 2 Accent 1" w:semiHidden="0" w:uiPriority="68" w:unhideWhenUsed="0"/>
-    <w:lsdException w:name="Medium Grid 3 Accent 1" w:semiHidden="0" w:uiPriority="69" w:unhideWhenUsed="0"/>
-    <w:lsdException w:name="Dark List Accent 1" w:semiHidden="0" w:uiPriority="70" w:unhideWhenUsed="0"/>
-    <w:lsdException w:name="Colorful Shading Accent 1" w:semiHidden="0" w:uiPriority="71" w:unhideWhenUsed="0"/>
-    <w:lsdException w:name="Colorful List Accent 1" w:semiHidden="0" w:uiPriority="72" w:unhideWhenUsed="0"/>
-    <w:lsdException w:name="Colorful Grid Accent 1" w:semiHidden="0" w:uiPriority="73" w:unhideWhenUsed="0"/>
-    <w:lsdException w:name="Light Shading Accent 2" w:semiHidden="0" w:uiPriority="60" w:unhideWhenUsed="0"/>
-    <w:lsdException w:name="Light List Accent 2" w:semiHidden="0" w:uiPriority="61" w:unhideWhenUsed="0"/>
-    <w:lsdException w:name="Light Grid Accent 2" w:semiHidden="0" w:uiPriority="62" w:unhideWhenUsed="0"/>
-    <w:lsdException w:name="Medium Shading 1 Accent 2" w:semiHidden="0" w:uiPriority="63" w:unhideWhenUsed="0"/>
-    <w:lsdException w:name="Medium Shading 2 Accent 2" w:semiHidden="0" w:uiPriority="64" w:unhideWhenUsed="0"/>
-    <w:lsdException w:name="Medium List 1 Accent 2" w:semiHidden="0" w:uiPriority="65" w:unhideWhenUsed="0"/>
-    <w:lsdException w:name="Medium List 2 Accent 2" w:semiHidden="0" w:uiPriority="66" w:unhideWhenUsed="0"/>
-    <w:lsdException w:name="Medium Grid 1 Accent 2" w:semiHidden="0" w:uiPriority="67" w:unhideWhenUsed="0"/>
-    <w:lsdException w:name="Medium Grid 2 Accent 2" w:semiHidden="0" w:uiPriority="68" w:unhideWhenUsed="0"/>
-    <w:lsdException w:name="Medium Grid 3 Accent 2" w:semiHidden="0" w:uiPriority="69" w:unhideWhenUsed="0"/>
-    <w:lsdException w:name="Dark List Accent 2" w:semiHidden="0" w:uiPriority="70" w:unhideWhenUsed="0"/>
-    <w:lsdException w:name="Colorful Shading Accent 2" w:semiHidden="0" w:uiPriority="71" w:unhideWhenUsed="0"/>
-    <w:lsdException w:name="Colorful List Accent 2" w:semiHidden="0" w:uiPriority="72" w:unhideWhenUsed="0"/>
-    <w:lsdException w:name="Colorful Grid Accent 2" w:semiHidden="0" w:uiPriority="73" w:unhideWhenUsed="0"/>
-    <w:lsdException w:name="Light Shading Accent 3" w:semiHidden="0" w:uiPriority="60" w:unhideWhenUsed="0"/>
-    <w:lsdException w:name="Light List Accent 3" w:semiHidden="0" w:uiPriority="61" w:unhideWhenUsed="0"/>
-    <w:lsdException w:name="Light Grid Accent 3" w:semiHidden="0" w:uiPriority="62" w:unhideWhenUsed="0"/>
-    <w:lsdException w:name="Medium Shading 1 Accent 3" w:semiHidden="0" w:uiPriority="63" w:unhideWhenUsed="0"/>
-    <w:lsdException w:name="Medium Shading 2 Accent 3" w:semiHidden="0" w:uiPriority="64" w:unhideWhenUsed="0"/>
-    <w:lsdException w:name="Medium List 1 Accent 3" w:semiHidden="0" w:uiPriority="65" w:unhideWhenUsed="0"/>
-    <w:lsdException w:name="Medium List 2 Accent 3" w:semiHidden="0" w:uiPriority="66" w:unhideWhenUsed="0"/>
-    <w:lsdException w:name="Medium Grid 1 Accent 3" w:semiHidden="0" w:uiPriority="67" w:unhideWhenUsed="0"/>
-    <w:lsdException w:name="Medium Grid 2 Accent 3" w:semiHidden="0" w:uiPriority="68" w:unhideWhenUsed="0"/>
-    <w:lsdException w:name="Medium Grid 3 Accent 3" w:semiHidden="0" w:uiPriority="69" w:unhideWhenUsed="0"/>
-    <w:lsdException w:name="Dark List Accent 3" w:semiHidden="0" w:uiPriority="70" w:unhideWhenUsed="0"/>
-    <w:lsdException w:name="Colorful Shading Accent 3" w:semiHidden="0" w:uiPriority="71" w:unhideWhenUsed="0"/>
-    <w:lsdException w:name="Colorful List Accent 3" w:semiHidden="0" w:uiPriority="72" w:unhideWhenUsed="0"/>
-    <w:lsdException w:name="Colorful Grid Accent 3" w:semiHidden="0" w:uiPriority="73" w:unhideWhenUsed="0"/>
-    <w:lsdException w:name="Light Shading Accent 4" w:semiHidden="0" w:uiPriority="60" w:unhideWhenUsed="0"/>
-    <w:lsdException w:name="Light List Accent 4" w:semiHidden="0" w:uiPriority="61" w:unhideWhenUsed="0"/>
-    <w:lsdException w:name="Light Grid Accent 4" w:semiHidden="0" w:uiPriority="62" w:unhideWhenUsed="0"/>
-    <w:lsdException w:name="Medium Shading 1 Accent 4" w:semiHidden="0" w:uiPriority="63" w:unhideWhenUsed="0"/>
-    <w:lsdException w:name="Medium Shading 2 Accent 4" w:semiHidden="0" w:uiPriority="64" w:unhideWhenUsed="0"/>
-    <w:lsdException w:name="Medium List 1 Accent 4" w:semiHidden="0" w:uiPriority="65" w:unhideWhenUsed="0"/>
-    <w:lsdException w:name="Medium List 2 Accent 4" w:semiHidden="0" w:uiPriority="66" w:unhideWhenUsed="0"/>
-    <w:lsdException w:name="Medium Grid 1 Accent 4" w:semiHidden="0" w:uiPriority="67" w:unhideWhenUsed="0"/>
-    <w:lsdException w:name="Medium Grid 2 Accent 4" w:semiHidden="0" w:uiPriority="68" w:unhideWhenUsed="0"/>
-    <w:lsdException w:name="Medium Grid 3 Accent 4" w:semiHidden="0" w:uiPriority="69" w:unhideWhenUsed="0"/>
-    <w:lsdException w:name="Dark List Accent 4" w:semiHidden="0" w:uiPriority="70" w:unhideWhenUsed="0"/>
-    <w:lsdException w:name="Colorful Shading Accent 4" w:semiHidden="0" w:uiPriority="71" w:unhideWhenUsed="0"/>
-    <w:lsdException w:name="Colorful List Accent 4" w:semiHidden="0" w:uiPriority="72" w:unhideWhenUsed="0"/>
-    <w:lsdException w:name="Colorful Grid Accent 4" w:semiHidden="0" w:uiPriority="73" w:unhideWhenUsed="0"/>
-    <w:lsdException w:name="Light Shading Accent 5" w:semiHidden="0" w:uiPriority="60" w:unhideWhenUsed="0"/>
-    <w:lsdException w:name="Light List Accent 5" w:semiHidden="0" w:uiPriority="61" w:unhideWhenUsed="0"/>
-    <w:lsdException w:name="Light Grid Accent 5" w:semiHidden="0" w:uiPriority="62" w:unhideWhenUsed="0"/>
-    <w:lsdException w:name="Medium Shading 1 Accent 5" w:semiHidden="0" w:uiPriority="63" w:unhideWhenUsed="0"/>
-    <w:lsdException w:name="Medium Shading 2 Accent 5" w:semiHidden="0" w:uiPriority="64" w:unhideWhenUsed="0"/>
-    <w:lsdException w:name="Medium List 1 Accent 5" w:semiHidden="0" w:uiPriority="65" w:unhideWhenUsed="0"/>
-    <w:lsdException w:name="Medium List 2 Accent 5" w:semiHidden="0" w:uiPriority="66" w:unhideWhenUsed="0"/>
-    <w:lsdException w:name="Medium Grid 1 Accent 5" w:semiHidden="0" w:uiPriority="67" w:unhideWhenUsed="0"/>
-    <w:lsdException w:name="Medium Grid 2 Accent 5" w:semiHidden="0" w:uiPriority="68" w:unhideWhenUsed="0"/>
-    <w:lsdException w:name="Medium Grid 3 Accent 5" w:semiHidden="0" w:uiPriority="69" w:unhideWhenUsed="0"/>
-    <w:lsdException w:name="Dark List Accent 5" w:semiHidden="0" w:uiPriority="70" w:unhideWhenUsed="0"/>
-    <w:lsdException w:name="Colorful Shading Accent 5" w:semiHidden="0" w:uiPriority="71" w:unhideWhenUsed="0"/>
-    <w:lsdException w:name="Colorful List Accent 5" w:semiHidden="0" w:uiPriority="72" w:unhideWhenUsed="0"/>
-    <w:lsdException w:name="Colorful Grid Accent 5" w:semiHidden="0" w:uiPriority="73" w:unhideWhenUsed="0"/>
-    <w:lsdException w:name="Light Shading Accent 6" w:semiHidden="0" w:uiPriority="60" w:unhideWhenUsed="0"/>
-    <w:lsdException w:name="Light List Accent 6" w:semiHidden="0" w:uiPriority="61" w:unhideWhenUsed="0"/>
-    <w:lsdException w:name="Light Grid Accent 6" w:semiHidden="0" w:uiPriority="62" w:unhideWhenUsed="0"/>
-    <w:lsdException w:name="Medium Shading 1 Accent 6" w:semiHidden="0" w:uiPriority="63" w:unhideWhenUsed="0"/>
-    <w:lsdException w:name="Medium Shading 2 Accent 6" w:semiHidden="0" w:uiPriority="64" w:unhideWhenUsed="0"/>
-    <w:lsdException w:name="Medium List 1 Accent 6" w:semiHidden="0" w:uiPriority="65" w:unhideWhenUsed="0"/>
-    <w:lsdException w:name="Medium List 2 Accent 6" w:semiHidden="0" w:uiPriority="66" w:unhideWhenUsed="0"/>
-    <w:lsdException w:name="Medium Grid 1 Accent 6" w:semiHidden="0" w:uiPriority="67" w:unhideWhenUsed="0"/>
-    <w:lsdException w:name="Medium Grid 2 Accent 6" w:semiHidden="0" w:uiPriority="68" w:unhideWhenUsed="0"/>
-    <w:lsdException w:name="Medium Grid 3 Accent 6" w:semiHidden="0" w:uiPriority="69" w:unhideWhenUsed="0"/>
-    <w:lsdException w:name="Dark List Accent 6" w:semiHidden="0" w:uiPriority="70" w:unhideWhenUsed="0"/>
-    <w:lsdException w:name="Colorful Shading Accent 6" w:semiHidden="0" w:uiPriority="71" w:unhideWhenUsed="0"/>
-    <w:lsdException w:name="Colorful List Accent 6" w:semiHidden="0" w:uiPriority="72" w:unhideWhenUsed="0"/>
-    <w:lsdException w:name="Colorful Grid Accent 6" w:semiHidden="0" w:uiPriority="73" w:unhideWhenUsed="0"/>
-    <w:lsdException w:name="Subtle Emphasis" w:semiHidden="0" w:uiPriority="19" w:unhideWhenUsed="0" w:qFormat="1"/>
-    <w:lsdException w:name="Intense Emphasis" w:semiHidden="0" w:uiPriority="21" w:unhideWhenUsed="0" w:qFormat="1"/>
-    <w:lsdException w:name="Subtle Reference" w:semiHidden="0" w:uiPriority="31" w:unhideWhenUsed="0" w:qFormat="1"/>
-    <w:lsdException w:name="Intense Reference" w:semiHidden="0" w:uiPriority="32" w:unhideWhenUsed="0" w:qFormat="1"/>
-    <w:lsdException w:name="Book Title" w:semiHidden="0" w:uiPriority="33" w:unhideWhenUsed="0" w:qFormat="1"/>
-    <w:lsdException w:name="Bibliography" w:uiPriority="37"/>
-    <w:lsdException w:name="TOC Heading" w:uiPriority="39" w:qFormat="1"/>
-  </w:latentStyles>
-  <w:style w:type="paragraph" w:default="1" w:styleId="Normal">
-    <w:name w:val="Normal"/>
-  </w:style>
-  <w:style w:type="paragraph" w:styleId="Heading1">
-    <w:name w:val="heading 1"/>
-    <w:basedOn w:val="Normal"/>
-    <w:next w:val="Normal"/>
-    <w:pPr>
-      <w:keepNext/>
-      <w:keepLines/>
-      <w:spacing w:before="200"/>
-      <w:outlineLvl w:val="0"/>
-    </w:pPr>
-    <w:rPr>
-      <w:rFonts w:ascii="Trebuchet MS" w:eastAsia="Trebuchet MS" w:hAnsi="Trebuchet MS" w:cs="Trebuchet MS"/>
-      <w:sz w:val="32"/>
-    </w:rPr>
-  </w:style>
-  <w:style w:type="paragraph" w:styleId="Heading2">
-    <w:name w:val="heading 2"/>
-    <w:basedOn w:val="Normal"/>
-    <w:next w:val="Normal"/>
-    <w:pPr>
-      <w:keepNext/>
-      <w:keepLines/>
-      <w:spacing w:before="200"/>
-      <w:outlineLvl w:val="1"/>
-    </w:pPr>
-    <w:rPr>
-      <w:rFonts w:ascii="Trebuchet MS" w:eastAsia="Trebuchet MS" w:hAnsi="Trebuchet MS" w:cs="Trebuchet MS"/>
-      <w:b/>
-      <w:sz w:val="26"/>
-    </w:rPr>
-  </w:style>
-  <w:style w:type="paragraph" w:styleId="Heading3">
-    <w:name w:val="heading 3"/>
-    <w:basedOn w:val="Normal"/>
-    <w:next w:val="Normal"/>
-    <w:pPr>
-      <w:keepNext/>
-      <w:keepLines/>
-      <w:spacing w:before="160"/>
-      <w:outlineLvl w:val="2"/>
-    </w:pPr>
-    <w:rPr>
-      <w:rFonts w:ascii="Trebuchet MS" w:eastAsia="Trebuchet MS" w:hAnsi="Trebuchet MS" w:cs="Trebuchet MS"/>
-      <w:b/>
-      <w:color w:val="666666"/>
-      <w:sz w:val="24"/>
-    </w:rPr>
-  </w:style>
-  <w:style w:type="paragraph" w:styleId="Heading4">
-    <w:name w:val="heading 4"/>
-    <w:basedOn w:val="Normal"/>
-    <w:next w:val="Normal"/>
-    <w:pPr>
-      <w:keepNext/>
-      <w:keepLines/>
-      <w:spacing w:before="160"/>
-      <w:outlineLvl w:val="3"/>
-    </w:pPr>
-    <w:rPr>
-      <w:rFonts w:ascii="Trebuchet MS" w:eastAsia="Trebuchet MS" w:hAnsi="Trebuchet MS" w:cs="Trebuchet MS"/>
-      <w:color w:val="666666"/>
-      <w:u w:val="single"/>
-    </w:rPr>
-  </w:style>
-  <w:style w:type="paragraph" w:styleId="Heading5">
-    <w:name w:val="heading 5"/>
-    <w:basedOn w:val="Normal"/>
-    <w:next w:val="Normal"/>
-    <w:pPr>
-      <w:keepNext/>
-      <w:keepLines/>
-      <w:spacing w:before="160"/>
-      <w:outlineLvl w:val="4"/>
-    </w:pPr>
-    <w:rPr>
-      <w:rFonts w:ascii="Trebuchet MS" w:eastAsia="Trebuchet MS" w:hAnsi="Trebuchet MS" w:cs="Trebuchet MS"/>
-      <w:color w:val="666666"/>
-    </w:rPr>
-  </w:style>
-  <w:style w:type="paragraph" w:styleId="Heading6">
-    <w:name w:val="heading 6"/>
-    <w:basedOn w:val="Normal"/>
-    <w:next w:val="Normal"/>
-    <w:pPr>
-      <w:keepNext/>
-      <w:keepLines/>
-      <w:spacing w:before="160"/>
-      <w:outlineLvl w:val="5"/>
-    </w:pPr>
-    <w:rPr>
-      <w:rFonts w:ascii="Trebuchet MS" w:eastAsia="Trebuchet MS" w:hAnsi="Trebuchet MS" w:cs="Trebuchet MS"/>
-      <w:i/>
-      <w:color w:val="666666"/>
-    </w:rPr>
-  </w:style>
-  <w:style w:type="character" w:default="1" w:styleId="DefaultParagraphFont">
-    <w:name w:val="Default Paragraph Font"/>
-    <w:uiPriority w:val="1"/>
-    <w:semiHidden/>
-    <w:unhideWhenUsed/>
-  </w:style>
-  <w:style w:type="table" w:default="1" w:styleId="TableNormal">
-    <w:name w:val="Normal Table"/>
-    <w:uiPriority w:val="99"/>
-    <w:semiHidden/>
-    <w:unhideWhenUsed/>
-    <w:tblPr>
-      <w:tblInd w:w="0" w:type="dxa"/>
-      <w:tblCellMar>
-        <w:top w:w="0" w:type="dxa"/>
-        <w:left w:w="108" w:type="dxa"/>
-        <w:bottom w:w="0" w:type="dxa"/>
-        <w:right w:w="108" w:type="dxa"/>
-      </w:tblCellMar>
-    </w:tblPr>
-  </w:style>
-  <w:style w:type="numbering" w:default="1" w:styleId="NoList">
-    <w:name w:val="No List"/>
-    <w:uiPriority w:val="99"/>
-    <w:semiHidden/>
-    <w:unhideWhenUsed/>
-  </w:style>
-  <w:style w:type="paragraph" w:styleId="Title">
-    <w:name w:val="Title"/>
-    <w:basedOn w:val="Normal"/>
-    <w:next w:val="Normal"/>
-    <w:pPr>
-      <w:keepNext/>
-      <w:keepLines/>
-    </w:pPr>
-    <w:rPr>
-      <w:rFonts w:ascii="Trebuchet MS" w:eastAsia="Trebuchet MS" w:hAnsi="Trebuchet MS" w:cs="Trebuchet MS"/>
-      <w:sz w:val="42"/>
-    </w:rPr>
-  </w:style>
-  <w:style w:type="paragraph" w:styleId="Subtitle">
-    <w:name w:val="Subtitle"/>
-    <w:basedOn w:val="Normal"/>
-    <w:next w:val="Normal"/>
-    <w:pPr>
-      <w:keepNext/>
-      <w:keepLines/>
-      <w:spacing w:after="200"/>
-    </w:pPr>
-    <w:rPr>
-      <w:rFonts w:ascii="Trebuchet MS" w:eastAsia="Trebuchet MS" w:hAnsi="Trebuchet MS" w:cs="Trebuchet MS"/>
-      <w:i/>
-      <w:color w:val="666666"/>
-      <w:sz w:val="26"/>
-    </w:rPr>
-  </w:style>
-  <w:style w:type="paragraph" w:styleId="Header">
-    <w:name w:val="header"/>
-    <w:basedOn w:val="Normal"/>
-    <w:link w:val="HeaderChar"/>
-    <w:uiPriority w:val="99"/>
-    <w:unhideWhenUsed/>
-    <w:rsid w:val="00404E5C"/>
-    <w:pPr>
-      <w:tabs>
-        <w:tab w:val="center" w:pos="4680"/>
-        <w:tab w:val="right" w:pos="9360"/>
-      </w:tabs>
-      <w:spacing w:line="240" w:lineRule="auto"/>
-    </w:pPr>
-  </w:style>
-  <w:style w:type="character" w:customStyle="1" w:styleId="HeaderChar">
-    <w:name w:val="Header Char"/>
-    <w:basedOn w:val="DefaultParagraphFont"/>
-    <w:link w:val="Header"/>
-    <w:uiPriority w:val="99"/>
-    <w:rsid w:val="00404E5C"/>
-  </w:style>
-  <w:style w:type="paragraph" w:styleId="Footer">
-    <w:name w:val="footer"/>
-    <w:basedOn w:val="Normal"/>
-    <w:link w:val="FooterChar"/>
-    <w:uiPriority w:val="99"/>
-    <w:unhideWhenUsed/>
-    <w:rsid w:val="00404E5C"/>
-    <w:pPr>
-      <w:tabs>
-        <w:tab w:val="center" w:pos="4680"/>
-        <w:tab w:val="right" w:pos="9360"/>
-      </w:tabs>
-      <w:spacing w:line="240" w:lineRule="auto"/>
-    </w:pPr>
-  </w:style>
-  <w:style w:type="character" w:customStyle="1" w:styleId="FooterChar">
-    <w:name w:val="Footer Char"/>
-    <w:basedOn w:val="DefaultParagraphFont"/>
-    <w:link w:val="Footer"/>
-    <w:uiPriority w:val="99"/>
-    <w:rsid w:val="00404E5C"/>
-  </w:style>
-  <w:style w:type="paragraph" w:customStyle="1" w:styleId="Normal1">
-    <w:name w:val="Normal1"/>
-    <w:rsid w:val="00F5532F"/>
-    <w:pPr>
-      <w:spacing w:after="200"/>
-    </w:pPr>
-  </w:style>
-  <w:style w:type="paragraph" w:styleId="ListParagraph">
-    <w:name w:val="List Paragraph"/>
-    <w:basedOn w:val="Normal"/>
-    <w:uiPriority w:val="34"/>
-    <w:qFormat/>
-    <w:rsid w:val="00F933FC"/>
-    <w:pPr>
-      <w:ind w:left="720"/>
-      <w:contextualSpacing/>
-    </w:pPr>
-  </w:style>
-</w:styles>
-</file>
-
-<file path=word/stylesWithEffects.xml><?xml version="1.0" encoding="utf-8"?>
-<w:styles xmlns:wpc="http://schemas.microsoft.com/office/word/2010/wordprocessingCanvas" xmlns:mc="http://schemas.openxmlformats.org/markup-compatibility/2006" xmlns:o="urn:schemas-microsoft-com:office:office" xmlns:r="http://schemas.openxmlformats.org/officeDocument/2006/relationships" xmlns:m="http://schemas.openxmlformats.org/officeDocument/2006/math" xmlns:v="urn:schemas-microsoft-com:vml" xmlns:wp14="http://schemas.microsoft.com/office/word/2010/wordprocessingDrawing" xmlns:wp="http://schemas.openxmlformats.org/drawingml/2006/wordprocessingDrawing" xmlns:w10="urn:schemas-microsoft-com:office:word" xmlns:w="http://schemas.openxmlformats.org/wordprocessingml/2006/main" xmlns:w14="http://schemas.microsoft.com/office/word/2010/wordml" xmlns:wpg="http://schemas.microsoft.com/office/word/2010/wordprocessingGroup" xmlns:wpi="http://schemas.microsoft.com/office/word/2010/wordprocessingInk" xmlns:wne="http://schemas.microsoft.com/office/word/2006/wordml" xmlns:wps="http://schemas.microsoft.com/office/word/2010/wordprocessingShape" mc:Ignorable="w14 wp14">
-  <w:docDefaults>
-    <w:rPrDefault>
-      <w:rPr>
-        <w:rFonts w:ascii="Arial" w:eastAsia="Arial" w:hAnsi="Arial" w:cs="Arial"/>
-        <w:color w:val="000000"/>
-        <w:sz w:val="22"/>
-        <w:lang w:val="en-US" w:eastAsia="en-US" w:bidi="ar-SA"/>
-      </w:rPr>
-    </w:rPrDefault>
-    <w:pPrDefault>
-      <w:pPr>
-        <w:spacing w:line="276" w:lineRule="auto"/>
-      </w:pPr>
-    </w:pPrDefault>
-  </w:docDefaults>
-  <w:latentStyles w:defLockedState="0" w:defUIPriority="99" w:defSemiHidden="1" w:defUnhideWhenUsed="1" w:defQFormat="0" w:count="267">
-    <w:lsdException w:name="Normal" w:semiHidden="0" w:uiPriority="0" w:unhideWhenUsed="0" w:qFormat="1"/>
-    <w:lsdException w:name="heading 1" w:semiHidden="0" w:uiPriority="9" w:unhideWhenUsed="0" w:qFormat="1"/>
-    <w:lsdException w:name="heading 2" w:uiPriority="9" w:qFormat="1"/>
-    <w:lsdException w:name="heading 3" w:uiPriority="9" w:qFormat="1"/>
-    <w:lsdException w:name="heading 4" w:uiPriority="9" w:qFormat="1"/>
-    <w:lsdException w:name="heading 5" w:uiPriority="9" w:qFormat="1"/>
-    <w:lsdException w:name="heading 6" w:uiPriority="9" w:qFormat="1"/>
-    <w:lsdException w:name="heading 7" w:uiPriority="9" w:qFormat="1"/>
-    <w:lsdException w:name="heading 8" w:uiPriority="9" w:qFormat="1"/>
-    <w:lsdException w:name="heading 9" w:uiPriority="9" w:qFormat="1"/>
-    <w:lsdException w:name="toc 1" w:uiPriority="39"/>
-    <w:lsdException w:name="toc 2" w:uiPriority="39"/>
-    <w:lsdException w:name="toc 3" w:uiPriority="39"/>
-    <w:lsdException w:name="toc 4" w:uiPriority="39"/>
-    <w:lsdException w:name="toc 5" w:uiPriority="39"/>
-    <w:lsdException w:name="toc 6" w:uiPriority="39"/>
-    <w:lsdException w:name="toc 7" w:uiPriority="39"/>
-    <w:lsdException w:name="toc 8" w:uiPriority="39"/>
-    <w:lsdException w:name="toc 9" w:uiPriority="39"/>
-    <w:lsdException w:name="caption" w:uiPriority="35" w:qFormat="1"/>
-    <w:lsdException w:name="Title" w:semiHidden="0" w:uiPriority="10" w:unhideWhenUsed="0" w:qFormat="1"/>
-    <w:lsdException w:name="Default Paragraph Font" w:uiPriority="1"/>
-    <w:lsdException w:name="Subtitle" w:semiHidden="0" w:uiPriority="11" w:unhideWhenUsed="0" w:qFormat="1"/>
-    <w:lsdException w:name="Strong" w:semiHidden="0" w:uiPriority="22" w:unhideWhenUsed="0" w:qFormat="1"/>
-    <w:lsdException w:name="Emphasis" w:semiHidden="0" w:uiPriority="20" w:unhideWhenUsed="0" w:qFormat="1"/>
-    <w:lsdException w:name="Table Grid" w:semiHidden="0" w:uiPriority="59" w:unhideWhenUsed="0"/>
-    <w:lsdException w:name="Placeholder Text" w:unhideWhenUsed="0"/>
-    <w:lsdException w:name="No Spacing" w:semiHidden="0" w:uiPriority="1" w:unhideWhenUsed="0" w:qFormat="1"/>
-    <w:lsdException w:name="Light Shading" w:semiHidden="0" w:uiPriority="60" w:unhideWhenUsed="0"/>
-    <w:lsdException w:name="Light List" w:semiHidden="0" w:uiPriority="61" w:unhideWhenUsed="0"/>
-    <w:lsdException w:name="Light Grid" w:semiHidden="0" w:uiPriority="62" w:unhideWhenUsed="0"/>
-    <w:lsdException w:name="Medium Shading 1" w:semiHidden="0" w:uiPriority="63" w:unhideWhenUsed="0"/>
-    <w:lsdException w:name="Medium Shading 2" w:semiHidden="0" w:uiPriority="64" w:unhideWhenUsed="0"/>
-    <w:lsdException w:name="Medium List 1" w:semiHidden="0" w:uiPriority="65" w:unhideWhenUsed="0"/>
-    <w:lsdException w:name="Medium List 2" w:semiHidden="0" w:uiPriority="66" w:unhideWhenUsed="0"/>
-    <w:lsdException w:name="Medium Grid 1" w:semiHidden="0" w:uiPriority="67" w:unhideWhenUsed="0"/>
-    <w:lsdException w:name="Medium Grid 2" w:semiHidden="0" w:uiPriority="68" w:unhideWhenUsed="0"/>
-    <w:lsdException w:name="Medium Grid 3" w:semiHidden="0" w:uiPriority="69" w:unhideWhenUsed="0"/>
-    <w:lsdException w:name="Dark List" w:semiHidden="0" w:uiPriority="70" w:unhideWhenUsed="0"/>
-    <w:lsdException w:name="Colorful Shading" w:semiHidden="0" w:uiPriority="71" w:unhideWhenUsed="0"/>
-    <w:lsdException w:name="Colorful List" w:semiHidden="0" w:uiPriority="72" w:unhideWhenUsed="0"/>
-    <w:lsdException w:name="Colorful Grid" w:semiHidden="0" w:uiPriority="73" w:unhideWhenUsed="0"/>
-    <w:lsdException w:name="Light Shading Accent 1" w:semiHidden="0" w:uiPriority="60" w:unhideWhenUsed="0"/>
-    <w:lsdException w:name="Light List Accent 1" w:semiHidden="0" w:uiPriority="61" w:unhideWhenUsed="0"/>
-    <w:lsdException w:name="Light Grid Accent 1" w:semiHidden="0" w:uiPriority="62" w:unhideWhenUsed="0"/>
-    <w:lsdException w:name="Medium Shading 1 Accent 1" w:semiHidden="0" w:uiPriority="63" w:unhideWhenUsed="0"/>
-    <w:lsdException w:name="Medium Shading 2 Accent 1" w:semiHidden="0" w:uiPriority="64" w:unhideWhenUsed="0"/>
-    <w:lsdException w:name="Medium List 1 Accent 1" w:semiHidden="0" w:uiPriority="65" w:unhideWhenUsed="0"/>
-    <w:lsdException w:name="Revision" w:unhideWhenUsed="0"/>
-    <w:lsdException w:name="List Paragraph" w:semiHidden="0" w:uiPriority="34" w:unhideWhenUsed="0" w:qFormat="1"/>
-    <w:lsdException w:name="Quote" w:semiHidden="0" w:uiPriority="29" w:unhideWhenUsed="0" w:qFormat="1"/>
-    <w:lsdException w:name="Intense Quote" w:semiHidden="0" w:uiPriority="30" w:unhideWhenUsed="0" w:qFormat="1"/>
-    <w:lsdException w:name="Medium List 2 Accent 1" w:semiHidden="0" w:uiPriority="66" w:unhideWhenUsed="0"/>
-    <w:lsdException w:name="Medium Grid 1 Accent 1" w:semiHidden="0" w:uiPriority="67" w:unhideWhenUsed="0"/>
-    <w:lsdException w:name="Medium Grid 2 Accent 1" w:semiHidden="0" w:uiPriority="68" w:unhideWhenUsed="0"/>
-    <w:lsdException w:name="Medium Grid 3 Accent 1" w:semiHidden="0" w:uiPriority="69" w:unhideWhenUsed="0"/>
-    <w:lsdException w:name="Dark List Accent 1" w:semiHidden="0" w:uiPriority="70" w:unhideWhenUsed="0"/>
-    <w:lsdException w:name="Colorful Shading Accent 1" w:semiHidden="0" w:uiPriority="71" w:unhideWhenUsed="0"/>
-    <w:lsdException w:name="Colorful List Accent 1" w:semiHidden="0" w:uiPriority="72" w:unhideWhenUsed="0"/>
-    <w:lsdException w:name="Colorful Grid Accent 1" w:semiHidden="0" w:uiPriority="73" w:unhideWhenUsed="0"/>
-    <w:lsdException w:name="Light Shading Accent 2" w:semiHidden="0" w:uiPriority="60" w:unhideWhenUsed="0"/>
-    <w:lsdException w:name="Light List Accent 2" w:semiHidden="0" w:uiPriority="61" w:unhideWhenUsed="0"/>
-    <w:lsdException w:name="Light Grid Accent 2" w:semiHidden="0" w:uiPriority="62" w:unhideWhenUsed="0"/>
-    <w:lsdException w:name="Medium Shading 1 Accent 2" w:semiHidden="0" w:uiPriority="63" w:unhideWhenUsed="0"/>
-    <w:lsdException w:name="Medium Shading 2 Accent 2" w:semiHidden="0" w:uiPriority="64" w:unhideWhenUsed="0"/>
-    <w:lsdException w:name="Medium List 1 Accent 2" w:semiHidden="0" w:uiPriority="65" w:unhideWhenUsed="0"/>
-    <w:lsdException w:name="Medium List 2 Accent 2" w:semiHidden="0" w:uiPriority="66" w:unhideWhenUsed="0"/>
-    <w:lsdException w:name="Medium Grid 1 Accent 2" w:semiHidden="0" w:uiPriority="67" w:unhideWhenUsed="0"/>
-    <w:lsdException w:name="Medium Grid 2 Accent 2" w:semiHidden="0" w:uiPriority="68" w:unhideWhenUsed="0"/>
-    <w:lsdException w:name="Medium Grid 3 Accent 2" w:semiHidden="0" w:uiPriority="69" w:unhideWhenUsed="0"/>
-    <w:lsdException w:name="Dark List Accent 2" w:semiHidden="0" w:uiPriority="70" w:unhideWhenUsed="0"/>
-    <w:lsdException w:name="Colorful Shading Accent 2" w:semiHidden="0" w:uiPriority="71" w:unhideWhenUsed="0"/>
-    <w:lsdException w:name="Colorful List Accent 2" w:semiHidden="0" w:uiPriority="72" w:unhideWhenUsed="0"/>
-    <w:lsdException w:name="Colorful Grid Accent 2" w:semiHidden="0" w:uiPriority="73" w:unhideWhenUsed="0"/>
-    <w:lsdException w:name="Light Shading Accent 3" w:semiHidden="0" w:uiPriority="60" w:unhideWhenUsed="0"/>
-    <w:lsdException w:name="Light List Accent 3" w:semiHidden="0" w:uiPriority="61" w:unhideWhenUsed="0"/>
-    <w:lsdException w:name="Light Grid Accent 3" w:semiHidden="0" w:uiPriority="62" w:unhideWhenUsed="0"/>
-    <w:lsdException w:name="Medium Shading 1 Accent 3" w:semiHidden="0" w:uiPriority="63" w:unhideWhenUsed="0"/>
-    <w:lsdException w:name="Medium Shading 2 Accent 3" w:semiHidden="0" w:uiPriority="64" w:unhideWhenUsed="0"/>
-    <w:lsdException w:name="Medium List 1 Accent 3" w:semiHidden="0" w:uiPriority="65" w:unhideWhenUsed="0"/>
-    <w:lsdException w:name="Medium List 2 Accent 3" w:semiHidden="0" w:uiPriority="66" w:unhideWhenUsed="0"/>
-    <w:lsdException w:name="Medium Grid 1 Accent 3" w:semiHidden="0" w:uiPriority="67" w:unhideWhenUsed="0"/>
-    <w:lsdException w:name="Medium Grid 2 Accent 3" w:semiHidden="0" w:uiPriority="68" w:unhideWhenUsed="0"/>
-    <w:lsdException w:name="Medium Grid 3 Accent 3" w:semiHidden="0" w:uiPriority="69" w:unhideWhenUsed="0"/>
-    <w:lsdException w:name="Dark List Accent 3" w:semiHidden="0" w:uiPriority="70" w:unhideWhenUsed="0"/>
-    <w:lsdException w:name="Colorful Shading Accent 3" w:semiHidden="0" w:uiPriority="71" w:unhideWhenUsed="0"/>
-    <w:lsdException w:name="Colorful List Accent 3" w:semiHidden="0" w:uiPriority="72" w:unhideWhenUsed="0"/>
-    <w:lsdException w:name="Colorful Grid Accent 3" w:semiHidden="0" w:uiPriority="73" w:unhideWhenUsed="0"/>
-    <w:lsdException w:name="Light Shading Accent 4" w:semiHidden="0" w:uiPriority="60" w:unhideWhenUsed="0"/>
-    <w:lsdException w:name="Light List Accent 4" w:semiHidden="0" w:uiPriority="61" w:unhideWhenUsed="0"/>
-    <w:lsdException w:name="Light Grid Accent 4" w:semiHidden="0" w:uiPriority="62" w:unhideWhenUsed="0"/>
-    <w:lsdException w:name="Medium Shading 1 Accent 4" w:semiHidden="0" w:uiPriority="63" w:unhideWhenUsed="0"/>
-    <w:lsdException w:name="Medium Shading 2 Accent 4" w:semiHidden="0" w:uiPriority="64" w:unhideWhenUsed="0"/>
-    <w:lsdException w:name="Medium List 1 Accent 4" w:semiHidden="0" w:uiPriority="65" w:unhideWhenUsed="0"/>
-    <w:lsdException w:name="Medium List 2 Accent 4" w:semiHidden="0" w:uiPriority="66" w:unhideWhenUsed="0"/>
-    <w:lsdException w:name="Medium Grid 1 Accent 4" w:semiHidden="0" w:uiPriority="67" w:unhideWhenUsed="0"/>
-    <w:lsdException w:name="Medium Grid 2 Accent 4" w:semiHidden="0" w:uiPriority="68" w:unhideWhenUsed="0"/>
-    <w:lsdException w:name="Medium Grid 3 Accent 4" w:semiHidden="0" w:uiPriority="69" w:unhideWhenUsed="0"/>
-    <w:lsdException w:name="Dark List Accent 4" w:semiHidden="0" w:uiPriority="70" w:unhideWhenUsed="0"/>
-    <w:lsdException w:name="Colorful Shading Accent 4" w:semiHidden="0" w:uiPriority="71" w:unhideWhenUsed="0"/>
-    <w:lsdException w:name="Colorful List Accent 4" w:semiHidden="0" w:uiPriority="72" w:unhideWhenUsed="0"/>
-    <w:lsdException w:name="Colorful Grid Accent 4" w:semiHidden="0" w:uiPriority="73" w:unhideWhenUsed="0"/>
-    <w:lsdException w:name="Light Shading Accent 5" w:semiHidden="0" w:uiPriority="60" w:unhideWhenUsed="0"/>
-    <w:lsdException w:name="Light List Accent 5" w:semiHidden="0" w:uiPriority="61" w:unhideWhenUsed="0"/>
-    <w:lsdException w:name="Light Grid Accent 5" w:semiHidden="0" w:uiPriority="62" w:unhideWhenUsed="0"/>
-    <w:lsdException w:name="Medium Shading 1 Accent 5" w:semiHidden="0" w:uiPriority="63" w:unhideWhenUsed="0"/>
-    <w:lsdException w:name="Medium Shading 2 Accent 5" w:semiHidden="0" w:uiPriority="64" w:unhideWhenUsed="0"/>
-    <w:lsdException w:name="Medium List 1 Accent 5" w:semiHidden="0" w:uiPriority="65" w:unhideWhenUsed="0"/>
-    <w:lsdException w:name="Medium List 2 Accent 5" w:semiHidden="0" w:uiPriority="66" w:unhideWhenUsed="0"/>
-    <w:lsdException w:name="Medium Grid 1 Accent 5" w:semiHidden="0" w:uiPriority="67" w:unhideWhenUsed="0"/>
-    <w:lsdException w:name="Medium Grid 2 Accent 5" w:semiHidden="0" w:uiPriority="68" w:unhideWhenUsed="0"/>
-    <w:lsdException w:name="Medium Grid 3 Accent 5" w:semiHidden="0" w:uiPriority="69" w:unhideWhenUsed="0"/>
-    <w:lsdException w:name="Dark List Accent 5" w:semiHidden="0" w:uiPriority="70" w:unhideWhenUsed="0"/>
-    <w:lsdException w:name="Colorful Shading Accent 5" w:semiHidden="0" w:uiPriority="71" w:unhideWhenUsed="0"/>
-    <w:lsdException w:name="Colorful List Accent 5" w:semiHidden="0" w:uiPriority="72" w:unhideWhenUsed="0"/>
-    <w:lsdException w:name="Colorful Grid Accent 5" w:semiHidden="0" w:uiPriority="73" w:unhideWhenUsed="0"/>
-    <w:lsdException w:name="Light Shading Accent 6" w:semiHidden="0" w:uiPriority="60" w:unhideWhenUsed="0"/>
-    <w:lsdException w:name="Light List Accent 6" w:semiHidden="0" w:uiPriority="61" w:unhideWhenUsed="0"/>
-    <w:lsdException w:name="Light Grid Accent 6" w:semiHidden="0" w:uiPriority="62" w:unhideWhenUsed="0"/>
-    <w:lsdException w:name="Medium Shading 1 Accent 6" w:semiHidden="0" w:uiPriority="63" w:unhideWhenUsed="0"/>
-    <w:lsdException w:name="Medium Shading 2 Accent 6" w:semiHidden="0" w:uiPriority="64" w:unhideWhenUsed="0"/>
-    <w:lsdException w:name="Medium List 1 Accent 6" w:semiHidden="0" w:uiPriority="65" w:unhideWhenUsed="0"/>
-    <w:lsdException w:name="Medium List 2 Accent 6" w:semiHidden="0" w:uiPriority="66" w:unhideWhenUsed="0"/>
-    <w:lsdException w:name="Medium Grid 1 Accent 6" w:semiHidden="0" w:uiPriority="67" w:unhideWhenUsed="0"/>
-    <w:lsdException w:name="Medium Grid 2 Accent 6" w:semiHidden="0" w:uiPriority="68" w:unhideWhenUsed="0"/>
-    <w:lsdException w:name="Medium Grid 3 Accent 6" w:semiHidden="0" w:uiPriority="69" w:unhideWhenUsed="0"/>
-    <w:lsdException w:name="Dark List Accent 6" w:semiHidden="0" w:uiPriority="70" w:unhideWhenUsed="0"/>
-    <w:lsdException w:name="Colorful Shading Accent 6" w:semiHidden="0" w:uiPriority="71" w:unhideWhenUsed="0"/>
-    <w:lsdException w:name="Colorful List Accent 6" w:semiHidden="0" w:uiPriority="72" w:unhideWhenUsed="0"/>
-    <w:lsdException w:name="Colorful Grid Accent 6" w:semiHidden="0" w:uiPriority="73" w:unhideWhenUsed="0"/>
-    <w:lsdException w:name="Subtle Emphasis" w:semiHidden="0" w:uiPriority="19" w:unhideWhenUsed="0" w:qFormat="1"/>
-    <w:lsdException w:name="Intense Emphasis" w:semiHidden="0" w:uiPriority="21" w:unhideWhenUsed="0" w:qFormat="1"/>
-    <w:lsdException w:name="Subtle Reference" w:semiHidden="0" w:uiPriority="31" w:unhideWhenUsed="0" w:qFormat="1"/>
-    <w:lsdException w:name="Intense Reference" w:semiHidden="0" w:uiPriority="32" w:unhideWhenUsed="0" w:qFormat="1"/>
-    <w:lsdException w:name="Book Title" w:semiHidden="0" w:uiPriority="33" w:unhideWhenUsed="0" w:qFormat="1"/>
-    <w:lsdException w:name="Bibliography" w:uiPriority="37"/>
-    <w:lsdException w:name="TOC Heading" w:uiPriority="39" w:qFormat="1"/>
+  <w:latentStyles w:defLockedState="0" w:defUIPriority="99" w:defSemiHidden="0" w:defUnhideWhenUsed="0" w:defQFormat="0" w:count="371">
+    <w:lsdException w:name="Normal" w:uiPriority="0" w:qFormat="1"/>
+    <w:lsdException w:name="heading 1" w:uiPriority="9" w:qFormat="1"/>
+    <w:lsdException w:name="heading 2" w:semiHidden="1" w:uiPriority="9" w:unhideWhenUsed="1" w:qFormat="1"/>
+    <w:lsdException w:name="heading 3" w:semiHidden="1" w:uiPriority="9" w:unhideWhenUsed="1" w:qFormat="1"/>
+    <w:lsdException w:name="heading 4" w:semiHidden="1" w:uiPriority="9" w:unhideWhenUsed="1" w:qFormat="1"/>
+    <w:lsdException w:name="heading 5" w:semiHidden="1" w:uiPriority="9" w:unhideWhenUsed="1" w:qFormat="1"/>
+    <w:lsdException w:name="heading 6" w:semiHidden="1" w:uiPriority="9" w:unhideWhenUsed="1" w:qFormat="1"/>
+    <w:lsdException w:name="heading 7" w:semiHidden="1" w:uiPriority="9" w:unhideWhenUsed="1" w:qFormat="1"/>
+    <w:lsdException w:name="heading 8" w:semiHidden="1" w:uiPriority="9" w:unhideWhenUsed="1" w:qFormat="1"/>
+    <w:lsdException w:name="heading 9" w:semiHidden="1" w:uiPriority="9" w:unhideWhenUsed="1" w:qFormat="1"/>
+    <w:lsdException w:name="index 1" w:semiHidden="1" w:unhideWhenUsed="1"/>
+    <w:lsdException w:name="index 2" w:semiHidden="1" w:unhideWhenUsed="1"/>
+    <w:lsdException w:name="index 3" w:semiHidden="1" w:unhideWhenUsed="1"/>
+    <w:lsdException w:name="index 4" w:semiHidden="1" w:unhideWhenUsed="1"/>
+    <w:lsdException w:name="index 5" w:semiHidden="1" w:unhideWhenUsed="1"/>
+    <w:lsdException w:name="index 6" w:semiHidden="1" w:unhideWhenUsed="1"/>
+    <w:lsdException w:name="index 7" w:semiHidden="1" w:unhideWhenUsed="1"/>
+    <w:lsdException w:name="index 8" w:semiHidden="1" w:unhideWhenUsed="1"/>
+    <w:lsdException w:name="index 9" w:semiHidden="1" w:unhideWhenUsed="1"/>
+    <w:lsdException w:name="toc 1" w:semiHidden="1" w:uiPriority="39" w:unhideWhenUsed="1"/>
+    <w:lsdException w:name="toc 2" w:semiHidden="1" w:uiPriority="39" w:unhideWhenUsed="1"/>
+    <w:lsdException w:name="toc 3" w:semiHidden="1" w:uiPriority="39" w:unhideWhenUsed="1"/>
+    <w:lsdException w:name="toc 4" w:semiHidden="1" w:uiPriority="39" w:unhideWhenUsed="1"/>
+    <w:lsdException w:name="toc 5" w:semiHidden="1" w:uiPriority="39" w:unhideWhenUsed="1"/>
+    <w:lsdException w:name="toc 6" w:semiHidden="1" w:uiPriority="39" w:unhideWhenUsed="1"/>
+    <w:lsdException w:name="toc 7" w:semiHidden="1" w:uiPriority="39" w:unhideWhenUsed="1"/>
+    <w:lsdException w:name="toc 8" w:semiHidden="1" w:uiPriority="39" w:unhideWhenUsed="1"/>
+    <w:lsdException w:name="toc 9" w:semiHidden="1" w:uiPriority="39" w:unhideWhenUsed="1"/>
+    <w:lsdException w:name="Normal Indent" w:semiHidden="1" w:unhideWhenUsed="1"/>
+    <w:lsdException w:name="footnote text" w:semiHidden="1" w:unhideWhenUsed="1"/>
+    <w:lsdException w:name="annotation text" w:semiHidden="1" w:unhideWhenUsed="1"/>
+    <w:lsdException w:name="header" w:semiHidden="1" w:unhideWhenUsed="1"/>
+    <w:lsdException w:name="footer" w:semiHidden="1" w:unhideWhenUsed="1"/>
+    <w:lsdException w:name="index heading" w:semiHidden="1" w:unhideWhenUsed="1"/>
+    <w:lsdException w:name="caption" w:semiHidden="1" w:uiPriority="35" w:unhideWhenUsed="1" w:qFormat="1"/>
+    <w:lsdException w:name="table of figures" w:semiHidden="1" w:unhideWhenUsed="1"/>
+    <w:lsdException w:name="envelope address" w:semiHidden="1" w:unhideWhenUsed="1"/>
+    <w:lsdException w:name="envelope return" w:semiHidden="1" w:unhideWhenUsed="1"/>
+    <w:lsdException w:name="footnote reference" w:semiHidden="1" w:unhideWhenUsed="1"/>
+    <w:lsdException w:name="annotation reference" w:semiHidden="1" w:unhideWhenUsed="1"/>
+    <w:lsdException w:name="line number" w:semiHidden="1" w:unhideWhenUsed="1"/>
+    <w:lsdException w:name="page number" w:semiHidden="1" w:unhideWhenUsed="1"/>
+    <w:lsdException w:name="endnote reference" w:semiHidden="1" w:unhideWhenUsed="1"/>
+    <w:lsdException w:name="endnote text" w:semiHidden="1" w:unhideWhenUsed="1"/>
+    <w:lsdException w:name="table of authorities" w:semiHidden="1" w:unhideWhenUsed="1"/>
+    <w:lsdException w:name="macro" w:semiHidden="1" w:unhideWhenUsed="1"/>
+    <w:lsdException w:name="toa heading" w:semiHidden="1" w:unhideWhenUsed="1"/>
+    <w:lsdException w:name="List" w:semiHidden="1" w:unhideWhenUsed="1"/>
+    <w:lsdException w:name="List Bullet" w:semiHidden="1" w:unhideWhenUsed="1"/>
+    <w:lsdException w:name="List Number" w:semiHidden="1" w:unhideWhenUsed="1"/>
+    <w:lsdException w:name="List 2" w:semiHidden="1" w:unhideWhenUsed="1"/>
+    <w:lsdException w:name="List 3" w:semiHidden="1" w:unhideWhenUsed="1"/>
+    <w:lsdException w:name="List 4" w:semiHidden="1" w:unhideWhenUsed="1"/>
+    <w:lsdException w:name="List 5" w:semiHidden="1" w:unhideWhenUsed="1"/>
+    <w:lsdException w:name="List Bullet 2" w:semiHidden="1" w:unhideWhenUsed="1"/>
+    <w:lsdException w:name="List Bullet 3" w:semiHidden="1" w:unhideWhenUsed="1"/>
+    <w:lsdException w:name="List Bullet 4" w:semiHidden="1" w:unhideWhenUsed="1"/>
+    <w:lsdException w:name="List Bullet 5" w:semiHidden="1" w:unhideWhenUsed="1"/>
+    <w:lsdException w:name="List Number 2" w:semiHidden="1" w:unhideWhenUsed="1"/>
+    <w:lsdException w:name="List Number 3" w:semiHidden="1" w:unhideWhenUsed="1"/>
+    <w:lsdException w:name="List Number 4" w:semiHidden="1" w:unhideWhenUsed="1"/>
+    <w:lsdException w:name="List Number 5" w:semiHidden="1" w:unhideWhenUsed="1"/>
+    <w:lsdException w:name="Title" w:uiPriority="10" w:qFormat="1"/>
+    <w:lsdException w:name="Closing" w:semiHidden="1" w:unhideWhenUsed="1"/>
+    <w:lsdException w:name="Signature" w:semiHidden="1" w:unhideWhenUsed="1"/>
+    <w:lsdException w:name="Default Paragraph Font" w:semiHidden="1" w:uiPriority="1" w:unhideWhenUsed="1"/>
+    <w:lsdException w:name="Body Text" w:semiHidden="1" w:unhideWhenUsed="1"/>
+    <w:lsdException w:name="Body Text Indent" w:semiHidden="1" w:unhideWhenUsed="1"/>
+    <w:lsdException w:name="List Continue" w:semiHidden="1" w:unhideWhenUsed="1"/>
+    <w:lsdException w:name="List Continue 2" w:semiHidden="1" w:unhideWhenUsed="1"/>
+    <w:lsdException w:name="List Continue 3" w:semiHidden="1" w:unhideWhenUsed="1"/>
+    <w:lsdException w:name="List Continue 4" w:semiHidden="1" w:unhideWhenUsed="1"/>
+    <w:lsdException w:name="List Continue 5" w:semiHidden="1" w:unhideWhenUsed="1"/>
+    <w:lsdException w:name="Message Header" w:semiHidden="1" w:unhideWhenUsed="1"/>
+    <w:lsdException w:name="Subtitle" w:uiPriority="11" w:qFormat="1"/>
+    <w:lsdException w:name="Salutation" w:semiHidden="1" w:unhideWhenUsed="1"/>
+    <w:lsdException w:name="Date" w:semiHidden="1" w:unhideWhenUsed="1"/>
+    <w:lsdException w:name="Body Text First Indent" w:semiHidden="1" w:unhideWhenUsed="1"/>
+    <w:lsdException w:name="Body Text First Indent 2" w:semiHidden="1" w:unhideWhenUsed="1"/>
+    <w:lsdException w:name="Note Heading" w:semiHidden="1" w:unhideWhenUsed="1"/>
+    <w:lsdException w:name="Body Text 2" w:semiHidden="1" w:unhideWhenUsed="1"/>
+    <w:lsdException w:name="Body Text 3" w:semiHidden="1" w:unhideWhenUsed="1"/>
+    <w:lsdException w:name="Body Text Indent 2" w:semiHidden="1" w:unhideWhenUsed="1"/>
+    <w:lsdException w:name="Body Text Indent 3" w:semiHidden="1" w:unhideWhenUsed="1"/>
+    <w:lsdException w:name="Block Text" w:semiHidden="1" w:unhideWhenUsed="1"/>
+    <w:lsdException w:name="Hyperlink" w:semiHidden="1" w:unhideWhenUsed="1"/>
+    <w:lsdException w:name="FollowedHyperlink" w:semiHidden="1" w:unhideWhenUsed="1"/>
+    <w:lsdException w:name="Strong" w:uiPriority="22" w:qFormat="1"/>
+    <w:lsdException w:name="Emphasis" w:uiPriority="20" w:qFormat="1"/>
+    <w:lsdException w:name="Document Map" w:semiHidden="1" w:unhideWhenUsed="1"/>
+    <w:lsdException w:name="Plain Text" w:semiHidden="1" w:unhideWhenUsed="1"/>
+    <w:lsdException w:name="E-mail Signature" w:semiHidden="1" w:unhideWhenUsed="1"/>
+    <w:lsdException w:name="HTML Top of Form" w:semiHidden="1" w:unhideWhenUsed="1"/>
+    <w:lsdException w:name="HTML Bottom of Form" w:semiHidden="1" w:unhideWhenUsed="1"/>
+    <w:lsdException w:name="Normal (Web)" w:semiHidden="1" w:unhideWhenUsed="1"/>
+    <w:lsdException w:name="HTML Acronym" w:semiHidden="1" w:unhideWhenUsed="1"/>
+    <w:lsdException w:name="HTML Address" w:semiHidden="1" w:unhideWhenUsed="1"/>
+    <w:lsdException w:name="HTML Cite" w:semiHidden="1" w:unhideWhenUsed="1"/>
+    <w:lsdException w:name="HTML Code" w:semiHidden="1" w:unhideWhenUsed="1"/>
+    <w:lsdException w:name="HTML Definition" w:semiHidden="1" w:unhideWhenUsed="1"/>
+    <w:lsdException w:name="HTML Keyboard" w:semiHidden="1" w:unhideWhenUsed="1"/>
+    <w:lsdException w:name="HTML Preformatted" w:semiHidden="1" w:unhideWhenUsed="1"/>
+    <w:lsdException w:name="HTML Sample" w:semiHidden="1" w:unhideWhenUsed="1"/>
+    <w:lsdException w:name="HTML Typewriter" w:semiHidden="1" w:unhideWhenUsed="1"/>
+    <w:lsdException w:name="HTML Variable" w:semiHidden="1" w:unhideWhenUsed="1"/>
+    <w:lsdException w:name="Normal Table" w:semiHidden="1" w:unhideWhenUsed="1"/>
+    <w:lsdException w:name="annotation subject" w:semiHidden="1" w:unhideWhenUsed="1"/>
+    <w:lsdException w:name="No List" w:semiHidden="1" w:unhideWhenUsed="1"/>
+    <w:lsdException w:name="Outline List 1" w:semiHidden="1" w:unhideWhenUsed="1"/>
+    <w:lsdException w:name="Outline List 2" w:semiHidden="1" w:unhideWhenUsed="1"/>
+    <w:lsdException w:name="Outline List 3" w:semiHidden="1" w:unhideWhenUsed="1"/>
+    <w:lsdException w:name="Table Simple 1" w:semiHidden="1" w:unhideWhenUsed="1"/>
+    <w:lsdException w:name="Table Simple 2" w:semiHidden="1" w:unhideWhenUsed="1"/>
+    <w:lsdException w:name="Table Simple 3" w:semiHidden="1" w:unhideWhenUsed="1"/>
+    <w:lsdException w:name="Table Classic 1" w:semiHidden="1" w:unhideWhenUsed="1"/>
+    <w:lsdException w:name="Table Classic 2" w:semiHidden="1" w:unhideWhenUsed="1"/>
+    <w:lsdException w:name="Table Classic 3" w:semiHidden="1" w:unhideWhenUsed="1"/>
+    <w:lsdException w:name="Table Classic 4" w:semiHidden="1" w:unhideWhenUsed="1"/>
+    <w:lsdException w:name="Table Colorful 1" w:semiHidden="1" w:unhideWhenUsed="1"/>
+    <w:lsdException w:name="Table Colorful 2" w:semiHidden="1" w:unhideWhenUsed="1"/>
+    <w:lsdException w:name="Table Colorful 3" w:semiHidden="1" w:unhideWhenUsed="1"/>
+    <w:lsdException w:name="Table Columns 1" w:semiHidden="1" w:unhideWhenUsed="1"/>
+    <w:lsdException w:name="Table Columns 2" w:semiHidden="1" w:unhideWhenUsed="1"/>
+    <w:lsdException w:name="Table Columns 3" w:semiHidden="1" w:unhideWhenUsed="1"/>
+    <w:lsdException w:name="Table Columns 4" w:semiHidden="1" w:unhideWhenUsed="1"/>
+    <w:lsdException w:name="Table Columns 5" w:semiHidden="1" w:unhideWhenUsed="1"/>
+    <w:lsdException w:name="Table Grid 1" w:semiHidden="1" w:unhideWhenUsed="1"/>
+    <w:lsdException w:name="Table Grid 2" w:semiHidden="1" w:unhideWhenUsed="1"/>
+    <w:lsdException w:name="Table Grid 3" w:semiHidden="1" w:unhideWhenUsed="1"/>
+    <w:lsdException w:name="Table Grid 4" w:semiHidden="1" w:unhideWhenUsed="1"/>
+    <w:lsdException w:name="Table Grid 5" w:semiHidden="1" w:unhideWhenUsed="1"/>
+    <w:lsdException w:name="Table Grid 6" w:semiHidden="1" w:unhideWhenUsed="1"/>
+    <w:lsdException w:name="Table Grid 7" w:semiHidden="1" w:unhideWhenUsed="1"/>
+    <w:lsdException w:name="Table Grid 8" w:semiHidden="1" w:unhideWhenUsed="1"/>
+    <w:lsdException w:name="Table List 1" w:semiHidden="1" w:unhideWhenUsed="1"/>
+    <w:lsdException w:name="Table List 2" w:semiHidden="1" w:unhideWhenUsed="1"/>
+    <w:lsdException w:name="Table List 3" w:semiHidden="1" w:unhideWhenUsed="1"/>
+    <w:lsdException w:name="Table List 4" w:semiHidden="1" w:unhideWhenUsed="1"/>
+    <w:lsdException w:name="Table List 5" w:semiHidden="1" w:unhideWhenUsed="1"/>
+    <w:lsdException w:name="Table List 6" w:semiHidden="1" w:unhideWhenUsed="1"/>
+    <w:lsdException w:name="Table List 7" w:semiHidden="1" w:unhideWhenUsed="1"/>
+    <w:lsdException w:name="Table List 8" w:semiHidden="1" w:unhideWhenUsed="1"/>
+    <w:lsdException w:name="Table 3D effects 1" w:semiHidden="1" w:unhideWhenUsed="1"/>
+    <w:lsdException w:name="Table 3D effects 2" w:semiHidden="1" w:unhideWhenUsed="1"/>
+    <w:lsdException w:name="Table 3D effects 3" w:semiHidden="1" w:unhideWhenUsed="1"/>
+    <w:lsdException w:name="Table Contemporary" w:semiHidden="1" w:unhideWhenUsed="1"/>
+    <w:lsdException w:name="Table Elegant" w:semiHidden="1" w:unhideWhenUsed="1"/>
+    <w:lsdException w:name="Table Professional" w:semiHidden="1" w:unhideWhenUsed="1"/>
+    <w:lsdException w:name="Table Subtle 1" w:semiHidden="1" w:unhideWhenUsed="1"/>
+    <w:lsdException w:name="Table Subtle 2" w:semiHidden="1" w:unhideWhenUsed="1"/>
+    <w:lsdException w:name="Table Web 1" w:semiHidden="1" w:unhideWhenUsed="1"/>
+    <w:lsdException w:name="Table Web 2" w:semiHidden="1" w:unhideWhenUsed="1"/>
+    <w:lsdException w:name="Table Web 3" w:semiHidden="1" w:unhideWhenUsed="1"/>
+    <w:lsdException w:name="Balloon Text" w:semiHidden="1" w:unhideWhenUsed="1"/>
+    <w:lsdException w:name="Table Grid" w:uiPriority="59"/>
+    <w:lsdException w:name="Table Theme" w:semiHidden="1" w:unhideWhenUsed="1"/>
+    <w:lsdException w:name="Placeholder Text" w:semiHidden="1"/>
+    <w:lsdException w:name="No Spacing" w:uiPriority="1" w:qFormat="1"/>
+    <w:lsdException w:name="Light Shading" w:uiPriority="60"/>
+    <w:lsdException w:name="Light List" w:uiPriority="61"/>
+    <w:lsdException w:name="Light Grid" w:uiPriority="62"/>
+    <w:lsdException w:name="Medium Shading 1" w:uiPriority="63"/>
+    <w:lsdException w:name="Medium Shading 2" w:uiPriority="64"/>
+    <w:lsdException w:name="Medium List 1" w:uiPriority="65"/>
+    <w:lsdException w:name="Medium List 2" w:uiPriority="66"/>
+    <w:lsdException w:name="Medium Grid 1" w:uiPriority="67"/>
+    <w:lsdException w:name="Medium Grid 2" w:uiPriority="68"/>
+    <w:lsdException w:name="Medium Grid 3" w:uiPriority="69"/>
+    <w:lsdException w:name="Dark List" w:uiPriority="70"/>
+    <w:lsdException w:name="Colorful Shading" w:uiPriority="71"/>
+    <w:lsdException w:name="Colorful List" w:uiPriority="72"/>
+    <w:lsdException w:name="Colorful Grid" w:uiPriority="73"/>
+    <w:lsdException w:name="Light Shading Accent 1" w:uiPriority="60"/>
+    <w:lsdException w:name="Light List Accent 1" w:uiPriority="61"/>
+    <w:lsdException w:name="Light Grid Accent 1" w:uiPriority="62"/>
+    <w:lsdException w:name="Medium Shading 1 Accent 1" w:uiPriority="63"/>
+    <w:lsdException w:name="Medium Shading 2 Accent 1" w:uiPriority="64"/>
+    <w:lsdException w:name="Medium List 1 Accent 1" w:uiPriority="65"/>
+    <w:lsdException w:name="Revision" w:semiHidden="1"/>
+    <w:lsdException w:name="List Paragraph" w:uiPriority="34" w:qFormat="1"/>
+    <w:lsdException w:name="Quote" w:uiPriority="29" w:qFormat="1"/>
+    <w:lsdException w:name="Intense Quote" w:uiPriority="30" w:qFormat="1"/>
+    <w:lsdException w:name="Medium List 2 Accent 1" w:uiPriority="66"/>
+    <w:lsdException w:name="Medium Grid 1 Accent 1" w:uiPriority="67"/>
+    <w:lsdException w:name="Medium Grid 2 Accent 1" w:uiPriority="68"/>
+    <w:lsdException w:name="Medium Grid 3 Accent 1" w:uiPriority="69"/>
+    <w:lsdException w:name="Dark List Accent 1" w:uiPriority="70"/>
+    <w:lsdException w:name="Colorful Shading Accent 1" w:uiPriority="71"/>
+    <w:lsdException w:name="Colorful List Accent 1" w:uiPriority="72"/>
+    <w:lsdException w:name="Colorful Grid Accent 1" w:uiPriority="73"/>
+    <w:lsdException w:name="Light Shading Accent 2" w:uiPriority="60"/>
+    <w:lsdException w:name="Light List Accent 2" w:uiPriority="61"/>
+    <w:lsdException w:name="Light Grid Accent 2" w:uiPriority="62"/>
+    <w:lsdException w:name="Medium Shading 1 Accent 2" w:uiPriority="63"/>
+    <w:lsdException w:name="Medium Shading 2 Accent 2" w:uiPriority="64"/>
+    <w:lsdException w:name="Medium List 1 Accent 2" w:uiPriority="65"/>
+    <w:lsdException w:name="Medium List 2 Accent 2" w:uiPriority="66"/>
+    <w:lsdException w:name="Medium Grid 1 Accent 2" w:uiPriority="67"/>
+    <w:lsdException w:name="Medium Grid 2 Accent 2" w:uiPriority="68"/>
+    <w:lsdException w:name="Medium Grid 3 Accent 2" w:uiPriority="69"/>
+    <w:lsdException w:name="Dark List Accent 2" w:uiPriority="70"/>
+    <w:lsdException w:name="Colorful Shading Accent 2" w:uiPriority="71"/>
+    <w:lsdException w:name="Colorful List Accent 2" w:uiPriority="72"/>
+    <w:lsdException w:name="Colorful Grid Accent 2" w:uiPriority="73"/>
+    <w:lsdException w:name="Light Shading Accent 3" w:uiPriority="60"/>
+    <w:lsdException w:name="Light List Accent 3" w:uiPriority="61"/>
+    <w:lsdException w:name="Light Grid Accent 3" w:uiPriority="62"/>
+    <w:lsdException w:name="Medium Shading 1 Accent 3" w:uiPriority="63"/>
+    <w:lsdException w:name="Medium Shading 2 Accent 3" w:uiPriority="64"/>
+    <w:lsdException w:name="Medium List 1 Accent 3" w:uiPriority="65"/>
+    <w:lsdException w:name="Medium List 2 Accent 3" w:uiPriority="66"/>
+    <w:lsdException w:name="Medium Grid 1 Accent 3" w:uiPriority="67"/>
+    <w:lsdException w:name="Medium Grid 2 Accent 3" w:uiPriority="68"/>
+    <w:lsdException w:name="Medium Grid 3 Accent 3" w:uiPriority="69"/>
+    <w:lsdException w:name="Dark List Accent 3" w:uiPriority="70"/>
+    <w:lsdException w:name="Colorful Shading Accent 3" w:uiPriority="71"/>
+    <w:lsdException w:name="Colorful List Accent 3" w:uiPriority="72"/>
+    <w:lsdException w:name="Colorful Grid Accent 3" w:uiPriority="73"/>
+    <w:lsdException w:name="Light Shading Accent 4" w:uiPriority="60"/>
+    <w:lsdException w:name="Light List Accent 4" w:uiPriority="61"/>
+    <w:lsdException w:name="Light Grid Accent 4" w:uiPriority="62"/>
+    <w:lsdException w:name="Medium Shading 1 Accent 4" w:uiPriority="63"/>
+    <w:lsdException w:name="Medium Shading 2 Accent 4" w:uiPriority="64"/>
+    <w:lsdException w:name="Medium List 1 Accent 4" w:uiPriority="65"/>
+    <w:lsdException w:name="Medium List 2 Accent 4" w:uiPriority="66"/>
+    <w:lsdException w:name="Medium Grid 1 Accent 4" w:uiPriority="67"/>
+    <w:lsdException w:name="Medium Grid 2 Accent 4" w:uiPriority="68"/>
+    <w:lsdException w:name="Medium Grid 3 Accent 4" w:uiPriority="69"/>
+    <w:lsdException w:name="Dark List Accent 4" w:uiPriority="70"/>
+    <w:lsdException w:name="Colorful Shading Accent 4" w:uiPriority="71"/>
+    <w:lsdException w:name="Colorful List Accent 4" w:uiPriority="72"/>
+    <w:lsdException w:name="Colorful Grid Accent 4" w:uiPriority="73"/>
+    <w:lsdException w:name="Light Shading Accent 5" w:uiPriority="60"/>
+    <w:lsdException w:name="Light List Accent 5" w:uiPriority="61"/>
+    <w:lsdException w:name="Light Grid Accent 5" w:uiPriority="62"/>
+    <w:lsdException w:name="Medium Shading 1 Accent 5" w:uiPriority="63"/>
+    <w:lsdException w:name="Medium Shading 2 Accent 5" w:uiPriority="64"/>
+    <w:lsdException w:name="Medium List 1 Accent 5" w:uiPriority="65"/>
+    <w:lsdException w:name="Medium List 2 Accent 5" w:uiPriority="66"/>
+    <w:lsdException w:name="Medium Grid 1 Accent 5" w:uiPriority="67"/>
+    <w:lsdException w:name="Medium Grid 2 Accent 5" w:uiPriority="68"/>
+    <w:lsdException w:name="Medium Grid 3 Accent 5" w:uiPriority="69"/>
+    <w:lsdException w:name="Dark List Accent 5" w:uiPriority="70"/>
+    <w:lsdException w:name="Colorful Shading Accent 5" w:uiPriority="71"/>
+    <w:lsdException w:name="Colorful List Accent 5" w:uiPriority="72"/>
+    <w:lsdException w:name="Colorful Grid Accent 5" w:uiPriority="73"/>
+    <w:lsdException w:name="Light Shading Accent 6" w:uiPriority="60"/>
+    <w:lsdException w:name="Light List Accent 6" w:uiPriority="61"/>
+    <w:lsdException w:name="Light Grid Accent 6" w:uiPriority="62"/>
+    <w:lsdException w:name="Medium Shading 1 Accent 6" w:uiPriority="63"/>
+    <w:lsdException w:name="Medium Shading 2 Accent 6" w:uiPriority="64"/>
+    <w:lsdException w:name="Medium List 1 Accent 6" w:uiPriority="65"/>
+    <w:lsdException w:name="Medium List 2 Accent 6" w:uiPriority="66"/>
+    <w:lsdException w:name="Medium Grid 1 Accent 6" w:uiPriority="67"/>
+    <w:lsdException w:name="Medium Grid 2 Accent 6" w:uiPriority="68"/>
+    <w:lsdException w:name="Medium Grid 3 Accent 6" w:uiPriority="69"/>
+    <w:lsdException w:name="Dark List Accent 6" w:uiPriority="70"/>
+    <w:lsdException w:name="Colorful Shading Accent 6" w:uiPriority="71"/>
+    <w:lsdException w:name="Colorful List Accent 6" w:uiPriority="72"/>
+    <w:lsdException w:name="Colorful Grid Accent 6" w:uiPriority="73"/>
+    <w:lsdException w:name="Subtle Emphasis" w:uiPriority="19" w:qFormat="1"/>
+    <w:lsdException w:name="Intense Emphasis" w:uiPriority="21" w:qFormat="1"/>
+    <w:lsdException w:name="Subtle Reference" w:uiPriority="31" w:qFormat="1"/>
+    <w:lsdException w:name="Intense Reference" w:uiPriority="32" w:qFormat="1"/>
+    <w:lsdException w:name="Book Title" w:uiPriority="33" w:qFormat="1"/>
+    <w:lsdException w:name="Bibliography" w:semiHidden="1" w:uiPriority="37" w:unhideWhenUsed="1"/>
+    <w:lsdException w:name="TOC Heading" w:semiHidden="1" w:uiPriority="39" w:unhideWhenUsed="1" w:qFormat="1"/>
+    <w:lsdException w:name="Plain Table 1" w:uiPriority="41"/>
+    <w:lsdException w:name="Plain Table 2" w:uiPriority="42"/>
+    <w:lsdException w:name="Plain Table 3" w:uiPriority="43"/>
+    <w:lsdException w:name="Plain Table 4" w:uiPriority="44"/>
+    <w:lsdException w:name="Plain Table 5" w:uiPriority="45"/>
+    <w:lsdException w:name="Grid Table Light" w:uiPriority="40"/>
+    <w:lsdException w:name="Grid Table 1 Light" w:uiPriority="46"/>
+    <w:lsdException w:name="Grid Table 2" w:uiPriority="47"/>
+    <w:lsdException w:name="Grid Table 3" w:uiPriority="48"/>
+    <w:lsdException w:name="Grid Table 4" w:uiPriority="49"/>
+    <w:lsdException w:name="Grid Table 5 Dark" w:uiPriority="50"/>
+    <w:lsdException w:name="Grid Table 6 Colorful" w:uiPriority="51"/>
+    <w:lsdException w:name="Grid Table 7 Colorful" w:uiPriority="52"/>
+    <w:lsdException w:name="Grid Table 1 Light Accent 1" w:uiPriority="46"/>
+    <w:lsdException w:name="Grid Table 2 Accent 1" w:uiPriority="47"/>
+    <w:lsdException w:name="Grid Table 3 Accent 1" w:uiPriority="48"/>
+    <w:lsdException w:name="Grid Table 4 Accent 1" w:uiPriority="49"/>
+    <w:lsdException w:name="Grid Table 5 Dark Accent 1" w:uiPriority="50"/>
+    <w:lsdException w:name="Grid Table 6 Colorful Accent 1" w:uiPriority="51"/>
+    <w:lsdException w:name="Grid Table 7 Colorful Accent 1" w:uiPriority="52"/>
+    <w:lsdException w:name="Grid Table 1 Light Accent 2" w:uiPriority="46"/>
+    <w:lsdException w:name="Grid Table 2 Accent 2" w:uiPriority="47"/>
+    <w:lsdException w:name="Grid Table 3 Accent 2" w:uiPriority="48"/>
+    <w:lsdException w:name="Grid Table 4 Accent 2" w:uiPriority="49"/>
+    <w:lsdException w:name="Grid Table 5 Dark Accent 2" w:uiPriority="50"/>
+    <w:lsdException w:name="Grid Table 6 Colorful Accent 2" w:uiPriority="51"/>
+    <w:lsdException w:name="Grid Table 7 Colorful Accent 2" w:uiPriority="52"/>
+    <w:lsdException w:name="Grid Table 1 Light Accent 3" w:uiPriority="46"/>
+    <w:lsdException w:name="Grid Table 2 Accent 3" w:uiPriority="47"/>
+    <w:lsdException w:name="Grid Table 3 Accent 3" w:uiPriority="48"/>
+    <w:lsdException w:name="Grid Table 4 Accent 3" w:uiPriority="49"/>
+    <w:lsdException w:name="Grid Table 5 Dark Accent 3" w:uiPriority="50"/>
+    <w:lsdException w:name="Grid Table 6 Colorful Accent 3" w:uiPriority="51"/>
+    <w:lsdException w:name="Grid Table 7 Colorful Accent 3" w:uiPriority="52"/>
+    <w:lsdException w:name="Grid Table 1 Light Accent 4" w:uiPriority="46"/>
+    <w:lsdException w:name="Grid Table 2 Accent 4" w:uiPriority="47"/>
+    <w:lsdException w:name="Grid Table 3 Accent 4" w:uiPriority="48"/>
+    <w:lsdException w:name="Grid Table 4 Accent 4" w:uiPriority="49"/>
+    <w:lsdException w:name="Grid Table 5 Dark Accent 4" w:uiPriority="50"/>
+    <w:lsdException w:name="Grid Table 6 Colorful Accent 4" w:uiPriority="51"/>
+    <w:lsdException w:name="Grid Table 7 Colorful Accent 4" w:uiPriority="52"/>
+    <w:lsdException w:name="Grid Table 1 Light Accent 5" w:uiPriority="46"/>
+    <w:lsdException w:name="Grid Table 2 Accent 5" w:uiPriority="47"/>
+    <w:lsdException w:name="Grid Table 3 Accent 5" w:uiPriority="48"/>
+    <w:lsdException w:name="Grid Table 4 Accent 5" w:uiPriority="49"/>
+    <w:lsdException w:name="Grid Table 5 Dark Accent 5" w:uiPriority="50"/>
+    <w:lsdException w:name="Grid Table 6 Colorful Accent 5" w:uiPriority="51"/>
+    <w:lsdException w:name="Grid Table 7 Colorful Accent 5" w:uiPriority="52"/>
+    <w:lsdException w:name="Grid Table 1 Light Accent 6" w:uiPriority="46"/>
+    <w:lsdException w:name="Grid Table 2 Accent 6" w:uiPriority="47"/>
+    <w:lsdException w:name="Grid Table 3 Accent 6" w:uiPriority="48"/>
+    <w:lsdException w:name="Grid Table 4 Accent 6" w:uiPriority="49"/>
+    <w:lsdException w:name="Grid Table 5 Dark Accent 6" w:uiPriority="50"/>
+    <w:lsdException w:name="Grid Table 6 Colorful Accent 6" w:uiPriority="51"/>
+    <w:lsdException w:name="Grid Table 7 Colorful Accent 6" w:uiPriority="52"/>
+    <w:lsdException w:name="List Table 1 Light" w:uiPriority="46"/>
+    <w:lsdException w:name="List Table 2" w:uiPriority="47"/>
+    <w:lsdException w:name="List Table 3" w:uiPriority="48"/>
+    <w:lsdException w:name="List Table 4" w:uiPriority="49"/>
+    <w:lsdException w:name="List Table 5 Dark" w:uiPriority="50"/>
+    <w:lsdException w:name="List Table 6 Colorful" w:uiPriority="51"/>
+    <w:lsdException w:name="List Table 7 Colorful" w:uiPriority="52"/>
+    <w:lsdException w:name="List Table 1 Light Accent 1" w:uiPriority="46"/>
+    <w:lsdException w:name="List Table 2 Accent 1" w:uiPriority="47"/>
+    <w:lsdException w:name="List Table 3 Accent 1" w:uiPriority="48"/>
+    <w:lsdException w:name="List Table 4 Accent 1" w:uiPriority="49"/>
+    <w:lsdException w:name="List Table 5 Dark Accent 1" w:uiPriority="50"/>
+    <w:lsdException w:name="List Table 6 Colorful Accent 1" w:uiPriority="51"/>
+    <w:lsdException w:name="List Table 7 Colorful Accent 1" w:uiPriority="52"/>
+    <w:lsdException w:name="List Table 1 Light Accent 2" w:uiPriority="46"/>
+    <w:lsdException w:name="List Table 2 Accent 2" w:uiPriority="47"/>
+    <w:lsdException w:name="List Table 3 Accent 2" w:uiPriority="48"/>
+    <w:lsdException w:name="List Table 4 Accent 2" w:uiPriority="49"/>
+    <w:lsdException w:name="List Table 5 Dark Accent 2" w:uiPriority="50"/>
+    <w:lsdException w:name="List Table 6 Colorful Accent 2" w:uiPriority="51"/>
+    <w:lsdException w:name="List Table 7 Colorful Accent 2" w:uiPriority="52"/>
+    <w:lsdException w:name="List Table 1 Light Accent 3" w:uiPriority="46"/>
+    <w:lsdException w:name="List Table 2 Accent 3" w:uiPriority="47"/>
+    <w:lsdException w:name="List Table 3 Accent 3" w:uiPriority="48"/>
+    <w:lsdException w:name="List Table 4 Accent 3" w:uiPriority="49"/>
+    <w:lsdException w:name="List Table 5 Dark Accent 3" w:uiPriority="50"/>
+    <w:lsdException w:name="List Table 6 Colorful Accent 3" w:uiPriority="51"/>
+    <w:lsdException w:name="List Table 7 Colorful Accent 3" w:uiPriority="52"/>
+    <w:lsdException w:name="List Table 1 Light Accent 4" w:uiPriority="46"/>
+    <w:lsdException w:name="List Table 2 Accent 4" w:uiPriority="47"/>
+    <w:lsdException w:name="List Table 3 Accent 4" w:uiPriority="48"/>
+    <w:lsdException w:name="List Table 4 Accent 4" w:uiPriority="49"/>
+    <w:lsdException w:name="List Table 5 Dark Accent 4" w:uiPriority="50"/>
+    <w:lsdException w:name="List Table 6 Colorful Accent 4" w:uiPriority="51"/>
+    <w:lsdException w:name="List Table 7 Colorful Accent 4" w:uiPriority="52"/>
+    <w:lsdException w:name="List Table 1 Light Accent 5" w:uiPriority="46"/>
+    <w:lsdException w:name="List Table 2 Accent 5" w:uiPriority="47"/>
+    <w:lsdException w:name="List Table 3 Accent 5" w:uiPriority="48"/>
+    <w:lsdException w:name="List Table 4 Accent 5" w:uiPriority="49"/>
+    <w:lsdException w:name="List Table 5 Dark Accent 5" w:uiPriority="50"/>
+    <w:lsdException w:name="List Table 6 Colorful Accent 5" w:uiPriority="51"/>
+    <w:lsdException w:name="List Table 7 Colorful Accent 5" w:uiPriority="52"/>
+    <w:lsdException w:name="List Table 1 Light Accent 6" w:uiPriority="46"/>
+    <w:lsdException w:name="List Table 2 Accent 6" w:uiPriority="47"/>
+    <w:lsdException w:name="List Table 3 Accent 6" w:uiPriority="48"/>
+    <w:lsdException w:name="List Table 4 Accent 6" w:uiPriority="49"/>
+    <w:lsdException w:name="List Table 5 Dark Accent 6" w:uiPriority="50"/>
+    <w:lsdException w:name="List Table 6 Colorful Accent 6" w:uiPriority="51"/>
+    <w:lsdException w:name="List Table 7 Colorful Accent 6" w:uiPriority="52"/>
   </w:latentStyles>
   <w:style w:type="paragraph" w:default="1" w:styleId="Normal">
     <w:name w:val="Normal"/>

</xml_diff>

<commit_message>
Updated meeting minutes. Updated FileIn ReadOutput()
</commit_message>
<xml_diff>
--- a/Documents/Meetings/5_4_2015/33_Minutes.docx
+++ b/Documents/Meetings/5_4_2015/33_Minutes.docx
@@ -1,6 +1,6 @@
 
 <file path=word/document.xml><?xml version="1.0" encoding="utf-8"?>
-<w:document xmlns:wpc="http://schemas.microsoft.com/office/word/2010/wordprocessingCanvas" xmlns:mc="http://schemas.openxmlformats.org/markup-compatibility/2006" xmlns:o="urn:schemas-microsoft-com:office:office" xmlns:r="http://schemas.openxmlformats.org/officeDocument/2006/relationships" xmlns:m="http://schemas.openxmlformats.org/officeDocument/2006/math" xmlns:v="urn:schemas-microsoft-com:vml" xmlns:wp14="http://schemas.microsoft.com/office/word/2010/wordprocessingDrawing" xmlns:wp="http://schemas.openxmlformats.org/drawingml/2006/wordprocessingDrawing" xmlns:w10="urn:schemas-microsoft-com:office:word" xmlns:w="http://schemas.openxmlformats.org/wordprocessingml/2006/main" xmlns:w14="http://schemas.microsoft.com/office/word/2010/wordml" xmlns:w15="http://schemas.microsoft.com/office/word/2012/wordml" xmlns:wpg="http://schemas.microsoft.com/office/word/2010/wordprocessingGroup" xmlns:wpi="http://schemas.microsoft.com/office/word/2010/wordprocessingInk" xmlns:wne="http://schemas.microsoft.com/office/word/2006/wordml" xmlns:wps="http://schemas.microsoft.com/office/word/2010/wordprocessingShape" mc:Ignorable="w14 w15 wp14">
+<w:document xmlns:wpc="http://schemas.microsoft.com/office/word/2010/wordprocessingCanvas" xmlns:mc="http://schemas.openxmlformats.org/markup-compatibility/2006" xmlns:o="urn:schemas-microsoft-com:office:office" xmlns:r="http://schemas.openxmlformats.org/officeDocument/2006/relationships" xmlns:m="http://schemas.openxmlformats.org/officeDocument/2006/math" xmlns:v="urn:schemas-microsoft-com:vml" xmlns:wp14="http://schemas.microsoft.com/office/word/2010/wordprocessingDrawing" xmlns:wp="http://schemas.openxmlformats.org/drawingml/2006/wordprocessingDrawing" xmlns:w10="urn:schemas-microsoft-com:office:word" xmlns:w="http://schemas.openxmlformats.org/wordprocessingml/2006/main" xmlns:w14="http://schemas.microsoft.com/office/word/2010/wordml" xmlns:wpg="http://schemas.microsoft.com/office/word/2010/wordprocessingGroup" xmlns:wpi="http://schemas.microsoft.com/office/word/2010/wordprocessingInk" xmlns:wne="http://schemas.microsoft.com/office/word/2006/wordml" xmlns:wps="http://schemas.microsoft.com/office/word/2010/wordprocessingShape" mc:Ignorable="w14 wp14">
   <w:background w:color="FFFFFF"/>
   <w:body>
     <w:p>
@@ -481,476 +481,490 @@
         </w:rPr>
         <w:t xml:space="preserve"> [Joshua]</w:t>
       </w:r>
+    </w:p>
+    <w:p>
+      <w:pPr>
+        <w:pStyle w:val="ListParagraph"/>
+        <w:numPr>
+          <w:ilvl w:val="0"/>
+          <w:numId w:val="2"/>
+        </w:numPr>
+        <w:rPr>
+          <w:color w:val="00B050"/>
+          <w:sz w:val="24"/>
+          <w:szCs w:val="24"/>
+        </w:rPr>
+      </w:pPr>
+      <w:r>
+        <w:rPr>
+          <w:color w:val="00B050"/>
+          <w:sz w:val="24"/>
+          <w:szCs w:val="24"/>
+        </w:rPr>
+        <w:t>Finalizing schedule [quick and dirty adding a at the end of time constraints of output file]</w:t>
+      </w:r>
+    </w:p>
+    <w:p>
+      <w:pPr>
+        <w:pStyle w:val="ListParagraph"/>
+        <w:numPr>
+          <w:ilvl w:val="1"/>
+          <w:numId w:val="2"/>
+        </w:numPr>
+        <w:rPr>
+          <w:sz w:val="24"/>
+          <w:szCs w:val="24"/>
+        </w:rPr>
+      </w:pPr>
+      <w:r>
+        <w:rPr>
+          <w:sz w:val="24"/>
+          <w:szCs w:val="24"/>
+        </w:rPr>
+        <w:t>Need seal of approval that says “Administratively Approved”</w:t>
+      </w:r>
+      <w:r>
+        <w:rPr>
+          <w:sz w:val="24"/>
+          <w:szCs w:val="24"/>
+        </w:rPr>
+        <w:t xml:space="preserve"> [jeff]</w:t>
+      </w:r>
+    </w:p>
+    <w:p>
+      <w:pPr>
+        <w:pStyle w:val="ListParagraph"/>
+        <w:numPr>
+          <w:ilvl w:val="0"/>
+          <w:numId w:val="2"/>
+        </w:numPr>
+        <w:rPr>
+          <w:sz w:val="24"/>
+          <w:szCs w:val="24"/>
+        </w:rPr>
+      </w:pPr>
+      <w:r>
+        <w:rPr>
+          <w:sz w:val="24"/>
+          <w:szCs w:val="24"/>
+        </w:rPr>
+        <w:t>Swap</w:t>
+      </w:r>
+    </w:p>
+    <w:p>
+      <w:pPr>
+        <w:pStyle w:val="ListParagraph"/>
+        <w:numPr>
+          <w:ilvl w:val="1"/>
+          <w:numId w:val="2"/>
+        </w:numPr>
+        <w:rPr>
+          <w:color w:val="00B050"/>
+          <w:sz w:val="24"/>
+          <w:szCs w:val="24"/>
+        </w:rPr>
+      </w:pPr>
+      <w:r>
+        <w:rPr>
+          <w:color w:val="00B050"/>
+          <w:sz w:val="24"/>
+          <w:szCs w:val="24"/>
+        </w:rPr>
+        <w:t>Button</w:t>
+      </w:r>
+    </w:p>
+    <w:p>
+      <w:pPr>
+        <w:pStyle w:val="ListParagraph"/>
+        <w:numPr>
+          <w:ilvl w:val="1"/>
+          <w:numId w:val="2"/>
+        </w:numPr>
+        <w:rPr>
+          <w:color w:val="00B050"/>
+          <w:sz w:val="24"/>
+          <w:szCs w:val="24"/>
+        </w:rPr>
+      </w:pPr>
+      <w:r>
+        <w:rPr>
+          <w:color w:val="00B050"/>
+          <w:sz w:val="24"/>
+          <w:szCs w:val="24"/>
+        </w:rPr>
+        <w:t>Functionality [waiting on scott’s scheduler]</w:t>
+      </w:r>
+    </w:p>
+    <w:p>
+      <w:pPr>
+        <w:pStyle w:val="ListParagraph"/>
+        <w:numPr>
+          <w:ilvl w:val="1"/>
+          <w:numId w:val="2"/>
+        </w:numPr>
+        <w:rPr>
+          <w:sz w:val="24"/>
+          <w:szCs w:val="24"/>
+        </w:rPr>
+      </w:pPr>
+      <w:r>
+        <w:rPr>
+          <w:sz w:val="24"/>
+          <w:szCs w:val="24"/>
+        </w:rPr>
+        <w:t>Add to user manual</w:t>
+      </w:r>
+    </w:p>
+    <w:p>
+      <w:pPr>
+        <w:pStyle w:val="ListParagraph"/>
+        <w:numPr>
+          <w:ilvl w:val="0"/>
+          <w:numId w:val="2"/>
+        </w:numPr>
+        <w:rPr>
+          <w:sz w:val="24"/>
+          <w:szCs w:val="24"/>
+        </w:rPr>
+      </w:pPr>
+      <w:r>
+        <w:rPr>
+          <w:sz w:val="24"/>
+          <w:szCs w:val="24"/>
+        </w:rPr>
+        <w:t>Open previously saved file exam schedule</w:t>
+      </w:r>
+    </w:p>
+    <w:p>
+      <w:pPr>
+        <w:pStyle w:val="ListParagraph"/>
+        <w:numPr>
+          <w:ilvl w:val="0"/>
+          <w:numId w:val="2"/>
+        </w:numPr>
+        <w:rPr>
+          <w:sz w:val="24"/>
+          <w:szCs w:val="24"/>
+        </w:rPr>
+      </w:pPr>
+      <w:r>
+        <w:rPr>
+          <w:sz w:val="24"/>
+          <w:szCs w:val="24"/>
+        </w:rPr>
+        <w:t>Print</w:t>
+      </w:r>
+    </w:p>
+    <w:p>
+      <w:pPr>
+        <w:pStyle w:val="ListParagraph"/>
+        <w:numPr>
+          <w:ilvl w:val="0"/>
+          <w:numId w:val="2"/>
+        </w:numPr>
+        <w:rPr>
+          <w:sz w:val="24"/>
+          <w:szCs w:val="24"/>
+        </w:rPr>
+      </w:pPr>
+      <w:r>
+        <w:rPr>
+          <w:sz w:val="24"/>
+          <w:szCs w:val="24"/>
+        </w:rPr>
+        <w:t>Status of scheduler when scheduling</w:t>
+      </w:r>
+    </w:p>
+    <w:p>
+      <w:pPr>
+        <w:pStyle w:val="ListParagraph"/>
+        <w:numPr>
+          <w:ilvl w:val="1"/>
+          <w:numId w:val="2"/>
+        </w:numPr>
+        <w:rPr>
+          <w:color w:val="00B050"/>
+          <w:sz w:val="24"/>
+          <w:szCs w:val="24"/>
+        </w:rPr>
+      </w:pPr>
+      <w:r>
+        <w:rPr>
+          <w:color w:val="00B050"/>
+          <w:sz w:val="24"/>
+          <w:szCs w:val="24"/>
+        </w:rPr>
+        <w:t>If pigeon hole principle, time constraints are too constrained</w:t>
+      </w:r>
+      <w:r>
+        <w:rPr>
+          <w:color w:val="00B050"/>
+          <w:sz w:val="24"/>
+          <w:szCs w:val="24"/>
+        </w:rPr>
+        <w:t xml:space="preserve"> [scott]</w:t>
+      </w:r>
+    </w:p>
+    <w:p>
+      <w:pPr>
+        <w:pStyle w:val="ListParagraph"/>
+        <w:numPr>
+          <w:ilvl w:val="0"/>
+          <w:numId w:val="2"/>
+        </w:numPr>
+        <w:rPr>
+          <w:color w:val="00B050"/>
+          <w:sz w:val="24"/>
+          <w:szCs w:val="24"/>
+        </w:rPr>
+      </w:pPr>
+      <w:r>
+        <w:rPr>
+          <w:color w:val="00B050"/>
+          <w:sz w:val="24"/>
+          <w:szCs w:val="24"/>
+        </w:rPr>
+        <w:t>Limit to two administrative users (Jordan needs to create method)</w:t>
+      </w:r>
+    </w:p>
+    <w:p>
+      <w:pPr>
+        <w:pStyle w:val="ListParagraph"/>
+        <w:numPr>
+          <w:ilvl w:val="0"/>
+          <w:numId w:val="2"/>
+        </w:numPr>
+        <w:rPr>
+          <w:color w:val="00B050"/>
+          <w:sz w:val="24"/>
+          <w:szCs w:val="24"/>
+        </w:rPr>
+      </w:pPr>
+      <w:r>
+        <w:rPr>
+          <w:color w:val="00B050"/>
+          <w:sz w:val="24"/>
+          <w:szCs w:val="24"/>
+        </w:rPr>
+        <w:t>Check year</w:t>
+      </w:r>
+    </w:p>
+    <w:p>
+      <w:pPr>
+        <w:pStyle w:val="ListParagraph"/>
+        <w:numPr>
+          <w:ilvl w:val="0"/>
+          <w:numId w:val="2"/>
+        </w:numPr>
+        <w:rPr>
+          <w:color w:val="00B050"/>
+          <w:sz w:val="24"/>
+          <w:szCs w:val="24"/>
+        </w:rPr>
+      </w:pPr>
+      <w:r>
+        <w:rPr>
+          <w:color w:val="00B050"/>
+          <w:sz w:val="24"/>
+          <w:szCs w:val="24"/>
+        </w:rPr>
+        <w:t>Increase year range (2015-2020 currently, need to extend to 2030)</w:t>
+      </w:r>
+      <w:r>
+        <w:rPr>
+          <w:color w:val="00B050"/>
+          <w:sz w:val="24"/>
+          <w:szCs w:val="24"/>
+        </w:rPr>
+        <w:t xml:space="preserve"> [jeff]</w:t>
+      </w:r>
+    </w:p>
+    <w:p>
+      <w:pPr>
+        <w:pStyle w:val="ListParagraph"/>
+        <w:numPr>
+          <w:ilvl w:val="0"/>
+          <w:numId w:val="2"/>
+        </w:numPr>
+        <w:rPr>
+          <w:color w:val="00B050"/>
+          <w:sz w:val="24"/>
+          <w:szCs w:val="24"/>
+        </w:rPr>
+      </w:pPr>
+      <w:r>
+        <w:rPr>
+          <w:color w:val="00B050"/>
+          <w:sz w:val="24"/>
+          <w:szCs w:val="24"/>
+        </w:rPr>
+        <w:t>Deal with optional length of time for lunch period</w:t>
+      </w:r>
+    </w:p>
+    <w:p>
+      <w:pPr>
+        <w:pStyle w:val="ListParagraph"/>
+        <w:numPr>
+          <w:ilvl w:val="0"/>
+          <w:numId w:val="2"/>
+        </w:numPr>
+        <w:rPr>
+          <w:color w:val="00B050"/>
+          <w:sz w:val="24"/>
+          <w:szCs w:val="24"/>
+        </w:rPr>
+      </w:pPr>
+      <w:r>
+        <w:rPr>
+          <w:color w:val="00B050"/>
+          <w:sz w:val="24"/>
+          <w:szCs w:val="24"/>
+        </w:rPr>
+        <w:t>Highlight locked accounts red</w:t>
+      </w:r>
+    </w:p>
+    <w:p>
+      <w:pPr>
+        <w:pStyle w:val="ListParagraph"/>
+        <w:numPr>
+          <w:ilvl w:val="0"/>
+          <w:numId w:val="2"/>
+        </w:numPr>
+        <w:rPr>
+          <w:color w:val="00B050"/>
+          <w:sz w:val="24"/>
+          <w:szCs w:val="24"/>
+        </w:rPr>
+      </w:pPr>
+      <w:r>
+        <w:rPr>
+          <w:color w:val="00B050"/>
+          <w:sz w:val="24"/>
+          <w:szCs w:val="24"/>
+        </w:rPr>
+        <w:t>Check for the number of login attempts</w:t>
+      </w:r>
+    </w:p>
+    <w:p>
+      <w:pPr>
+        <w:pStyle w:val="ListParagraph"/>
+        <w:numPr>
+          <w:ilvl w:val="0"/>
+          <w:numId w:val="2"/>
+        </w:numPr>
+        <w:rPr>
+          <w:color w:val="00B050"/>
+          <w:sz w:val="24"/>
+          <w:szCs w:val="24"/>
+        </w:rPr>
+      </w:pPr>
+      <w:r>
+        <w:rPr>
+          <w:color w:val="00B050"/>
+          <w:sz w:val="24"/>
+          <w:szCs w:val="24"/>
+        </w:rPr>
+        <w:t>Total enrollments file needs a “submit” button</w:t>
+      </w:r>
+      <w:r>
+        <w:rPr>
+          <w:color w:val="00B050"/>
+          <w:sz w:val="24"/>
+          <w:szCs w:val="24"/>
+        </w:rPr>
+        <w:t xml:space="preserve"> [jeff]</w:t>
+      </w:r>
+    </w:p>
+    <w:p>
+      <w:pPr>
+        <w:pStyle w:val="ListParagraph"/>
+        <w:numPr>
+          <w:ilvl w:val="0"/>
+          <w:numId w:val="2"/>
+        </w:numPr>
+        <w:rPr>
+          <w:color w:val="00B050"/>
+          <w:sz w:val="24"/>
+          <w:szCs w:val="24"/>
+        </w:rPr>
+      </w:pPr>
+      <w:r>
+        <w:rPr>
+          <w:color w:val="00B050"/>
+          <w:sz w:val="24"/>
+          <w:szCs w:val="24"/>
+        </w:rPr>
+        <w:t>Create new global f</w:t>
+      </w:r>
+      <w:r>
+        <w:rPr>
+          <w:color w:val="00B050"/>
+          <w:sz w:val="24"/>
+          <w:szCs w:val="24"/>
+        </w:rPr>
+        <w:t>or Josh’s compressed class times</w:t>
+      </w:r>
+    </w:p>
+    <w:p>
+      <w:pPr>
+        <w:pStyle w:val="ListParagraph"/>
+        <w:numPr>
+          <w:ilvl w:val="0"/>
+          <w:numId w:val="2"/>
+        </w:numPr>
+        <w:rPr>
+          <w:color w:val="auto"/>
+          <w:sz w:val="24"/>
+          <w:szCs w:val="24"/>
+        </w:rPr>
+      </w:pPr>
+      <w:r>
+        <w:rPr>
+          <w:color w:val="auto"/>
+          <w:sz w:val="24"/>
+          <w:szCs w:val="24"/>
+        </w:rPr>
+        <w:lastRenderedPageBreak/>
+        <w:t>App.start location</w:t>
+      </w:r>
+      <w:r>
+        <w:rPr>
+          <w:color w:val="auto"/>
+          <w:sz w:val="24"/>
+          <w:szCs w:val="24"/>
+        </w:rPr>
+        <w:t xml:space="preserve"> (THIS WILL BE DURING THE INSTALLATION TESTING)</w:t>
+      </w:r>
+    </w:p>
+    <w:p>
+      <w:pPr>
+        <w:ind w:firstLine="720"/>
+        <w:rPr>
+          <w:sz w:val="24"/>
+          <w:szCs w:val="24"/>
+        </w:rPr>
+      </w:pPr>
+    </w:p>
+    <w:p/>
+    <w:p>
+      <w:r>
+        <w:t>Attire business casual. Button down with khaki’s.</w:t>
+      </w:r>
+    </w:p>
+    <w:p/>
+    <w:p>
+      <w:r>
+        <w:t>Scott needs to burn CD-ROM.</w:t>
+      </w:r>
+    </w:p>
+    <w:p/>
+    <w:p>
       <w:bookmarkStart w:id="0" w:name="_GoBack"/>
       <w:bookmarkEnd w:id="0"/>
     </w:p>
-    <w:p>
-      <w:pPr>
-        <w:pStyle w:val="ListParagraph"/>
-        <w:numPr>
-          <w:ilvl w:val="0"/>
-          <w:numId w:val="2"/>
-        </w:numPr>
-        <w:rPr>
-          <w:color w:val="00B050"/>
-          <w:sz w:val="24"/>
-          <w:szCs w:val="24"/>
-        </w:rPr>
-      </w:pPr>
-      <w:r>
-        <w:rPr>
-          <w:color w:val="00B050"/>
-          <w:sz w:val="24"/>
-          <w:szCs w:val="24"/>
-        </w:rPr>
-        <w:t>Finalizing schedule [quick and dirty adding a at the end of time constraints of output file]</w:t>
-      </w:r>
-    </w:p>
-    <w:p>
-      <w:pPr>
-        <w:pStyle w:val="ListParagraph"/>
-        <w:numPr>
-          <w:ilvl w:val="1"/>
-          <w:numId w:val="2"/>
-        </w:numPr>
-        <w:rPr>
-          <w:sz w:val="24"/>
-          <w:szCs w:val="24"/>
-        </w:rPr>
-      </w:pPr>
-      <w:r>
-        <w:rPr>
-          <w:sz w:val="24"/>
-          <w:szCs w:val="24"/>
-        </w:rPr>
-        <w:t>Need seal of approval that says “Administratively Approved”</w:t>
-      </w:r>
-      <w:r>
-        <w:rPr>
-          <w:sz w:val="24"/>
-          <w:szCs w:val="24"/>
-        </w:rPr>
-        <w:t xml:space="preserve"> [jeff]</w:t>
-      </w:r>
-    </w:p>
-    <w:p>
-      <w:pPr>
-        <w:pStyle w:val="ListParagraph"/>
-        <w:numPr>
-          <w:ilvl w:val="0"/>
-          <w:numId w:val="2"/>
-        </w:numPr>
-        <w:rPr>
-          <w:sz w:val="24"/>
-          <w:szCs w:val="24"/>
-        </w:rPr>
-      </w:pPr>
-      <w:r>
-        <w:rPr>
-          <w:sz w:val="24"/>
-          <w:szCs w:val="24"/>
-        </w:rPr>
-        <w:t>Swap</w:t>
-      </w:r>
-    </w:p>
-    <w:p>
-      <w:pPr>
-        <w:pStyle w:val="ListParagraph"/>
-        <w:numPr>
-          <w:ilvl w:val="1"/>
-          <w:numId w:val="2"/>
-        </w:numPr>
-        <w:rPr>
-          <w:color w:val="00B050"/>
-          <w:sz w:val="24"/>
-          <w:szCs w:val="24"/>
-        </w:rPr>
-      </w:pPr>
-      <w:r>
-        <w:rPr>
-          <w:color w:val="00B050"/>
-          <w:sz w:val="24"/>
-          <w:szCs w:val="24"/>
-        </w:rPr>
-        <w:t>Button</w:t>
-      </w:r>
-    </w:p>
-    <w:p>
-      <w:pPr>
-        <w:pStyle w:val="ListParagraph"/>
-        <w:numPr>
-          <w:ilvl w:val="1"/>
-          <w:numId w:val="2"/>
-        </w:numPr>
-        <w:rPr>
-          <w:color w:val="00B050"/>
-          <w:sz w:val="24"/>
-          <w:szCs w:val="24"/>
-        </w:rPr>
-      </w:pPr>
-      <w:r>
-        <w:rPr>
-          <w:color w:val="00B050"/>
-          <w:sz w:val="24"/>
-          <w:szCs w:val="24"/>
-        </w:rPr>
-        <w:t>Functionality [waiting on scott’s scheduler]</w:t>
-      </w:r>
-    </w:p>
-    <w:p>
-      <w:pPr>
-        <w:pStyle w:val="ListParagraph"/>
-        <w:numPr>
-          <w:ilvl w:val="1"/>
-          <w:numId w:val="2"/>
-        </w:numPr>
-        <w:rPr>
-          <w:sz w:val="24"/>
-          <w:szCs w:val="24"/>
-        </w:rPr>
-      </w:pPr>
-      <w:r>
-        <w:rPr>
-          <w:sz w:val="24"/>
-          <w:szCs w:val="24"/>
-        </w:rPr>
-        <w:t>Add to user manual</w:t>
-      </w:r>
-    </w:p>
-    <w:p>
-      <w:pPr>
-        <w:pStyle w:val="ListParagraph"/>
-        <w:numPr>
-          <w:ilvl w:val="0"/>
-          <w:numId w:val="2"/>
-        </w:numPr>
-        <w:rPr>
-          <w:sz w:val="24"/>
-          <w:szCs w:val="24"/>
-        </w:rPr>
-      </w:pPr>
-      <w:r>
-        <w:rPr>
-          <w:sz w:val="24"/>
-          <w:szCs w:val="24"/>
-        </w:rPr>
-        <w:t>Open previously saved file exam schedule</w:t>
-      </w:r>
-    </w:p>
-    <w:p>
-      <w:pPr>
-        <w:pStyle w:val="ListParagraph"/>
-        <w:numPr>
-          <w:ilvl w:val="0"/>
-          <w:numId w:val="2"/>
-        </w:numPr>
-        <w:rPr>
-          <w:sz w:val="24"/>
-          <w:szCs w:val="24"/>
-        </w:rPr>
-      </w:pPr>
-      <w:r>
-        <w:rPr>
-          <w:sz w:val="24"/>
-          <w:szCs w:val="24"/>
-        </w:rPr>
-        <w:t>Print</w:t>
-      </w:r>
-    </w:p>
-    <w:p>
-      <w:pPr>
-        <w:pStyle w:val="ListParagraph"/>
-        <w:numPr>
-          <w:ilvl w:val="0"/>
-          <w:numId w:val="2"/>
-        </w:numPr>
-        <w:rPr>
-          <w:sz w:val="24"/>
-          <w:szCs w:val="24"/>
-        </w:rPr>
-      </w:pPr>
-      <w:r>
-        <w:rPr>
-          <w:sz w:val="24"/>
-          <w:szCs w:val="24"/>
-        </w:rPr>
-        <w:t>Status of scheduler when scheduling</w:t>
-      </w:r>
-    </w:p>
-    <w:p>
-      <w:pPr>
-        <w:pStyle w:val="ListParagraph"/>
-        <w:numPr>
-          <w:ilvl w:val="1"/>
-          <w:numId w:val="2"/>
-        </w:numPr>
-        <w:rPr>
-          <w:color w:val="00B050"/>
-          <w:sz w:val="24"/>
-          <w:szCs w:val="24"/>
-        </w:rPr>
-      </w:pPr>
-      <w:r>
-        <w:rPr>
-          <w:color w:val="00B050"/>
-          <w:sz w:val="24"/>
-          <w:szCs w:val="24"/>
-        </w:rPr>
-        <w:t>If pigeon hole principle, time constraints are too constrained</w:t>
-      </w:r>
-      <w:r>
-        <w:rPr>
-          <w:color w:val="00B050"/>
-          <w:sz w:val="24"/>
-          <w:szCs w:val="24"/>
-        </w:rPr>
-        <w:t xml:space="preserve"> [scott]</w:t>
-      </w:r>
-    </w:p>
-    <w:p>
-      <w:pPr>
-        <w:pStyle w:val="ListParagraph"/>
-        <w:numPr>
-          <w:ilvl w:val="0"/>
-          <w:numId w:val="2"/>
-        </w:numPr>
-        <w:rPr>
-          <w:color w:val="00B050"/>
-          <w:sz w:val="24"/>
-          <w:szCs w:val="24"/>
-        </w:rPr>
-      </w:pPr>
-      <w:r>
-        <w:rPr>
-          <w:color w:val="00B050"/>
-          <w:sz w:val="24"/>
-          <w:szCs w:val="24"/>
-        </w:rPr>
-        <w:t>Limit to two administrative users (Jordan needs to create method)</w:t>
-      </w:r>
-    </w:p>
-    <w:p>
-      <w:pPr>
-        <w:pStyle w:val="ListParagraph"/>
-        <w:numPr>
-          <w:ilvl w:val="0"/>
-          <w:numId w:val="2"/>
-        </w:numPr>
-        <w:rPr>
-          <w:color w:val="00B050"/>
-          <w:sz w:val="24"/>
-          <w:szCs w:val="24"/>
-        </w:rPr>
-      </w:pPr>
-      <w:r>
-        <w:rPr>
-          <w:color w:val="00B050"/>
-          <w:sz w:val="24"/>
-          <w:szCs w:val="24"/>
-        </w:rPr>
-        <w:t>Check year</w:t>
-      </w:r>
-    </w:p>
-    <w:p>
-      <w:pPr>
-        <w:pStyle w:val="ListParagraph"/>
-        <w:numPr>
-          <w:ilvl w:val="0"/>
-          <w:numId w:val="2"/>
-        </w:numPr>
-        <w:rPr>
-          <w:color w:val="00B050"/>
-          <w:sz w:val="24"/>
-          <w:szCs w:val="24"/>
-        </w:rPr>
-      </w:pPr>
-      <w:r>
-        <w:rPr>
-          <w:color w:val="00B050"/>
-          <w:sz w:val="24"/>
-          <w:szCs w:val="24"/>
-        </w:rPr>
-        <w:t>Increase year range (2015-2020 currently, need to extend to 2030)</w:t>
-      </w:r>
-      <w:r>
-        <w:rPr>
-          <w:color w:val="00B050"/>
-          <w:sz w:val="24"/>
-          <w:szCs w:val="24"/>
-        </w:rPr>
-        <w:t xml:space="preserve"> [jeff]</w:t>
-      </w:r>
-    </w:p>
-    <w:p>
-      <w:pPr>
-        <w:pStyle w:val="ListParagraph"/>
-        <w:numPr>
-          <w:ilvl w:val="0"/>
-          <w:numId w:val="2"/>
-        </w:numPr>
-        <w:rPr>
-          <w:color w:val="00B050"/>
-          <w:sz w:val="24"/>
-          <w:szCs w:val="24"/>
-        </w:rPr>
-      </w:pPr>
-      <w:r>
-        <w:rPr>
-          <w:color w:val="00B050"/>
-          <w:sz w:val="24"/>
-          <w:szCs w:val="24"/>
-        </w:rPr>
-        <w:t>Deal with optional length of time for lunch period</w:t>
-      </w:r>
-    </w:p>
-    <w:p>
-      <w:pPr>
-        <w:pStyle w:val="ListParagraph"/>
-        <w:numPr>
-          <w:ilvl w:val="0"/>
-          <w:numId w:val="2"/>
-        </w:numPr>
-        <w:rPr>
-          <w:color w:val="00B050"/>
-          <w:sz w:val="24"/>
-          <w:szCs w:val="24"/>
-        </w:rPr>
-      </w:pPr>
-      <w:r>
-        <w:rPr>
-          <w:color w:val="00B050"/>
-          <w:sz w:val="24"/>
-          <w:szCs w:val="24"/>
-        </w:rPr>
-        <w:t>Highlight locked accounts red</w:t>
-      </w:r>
-    </w:p>
-    <w:p>
-      <w:pPr>
-        <w:pStyle w:val="ListParagraph"/>
-        <w:numPr>
-          <w:ilvl w:val="0"/>
-          <w:numId w:val="2"/>
-        </w:numPr>
-        <w:rPr>
-          <w:color w:val="00B050"/>
-          <w:sz w:val="24"/>
-          <w:szCs w:val="24"/>
-        </w:rPr>
-      </w:pPr>
-      <w:r>
-        <w:rPr>
-          <w:color w:val="00B050"/>
-          <w:sz w:val="24"/>
-          <w:szCs w:val="24"/>
-        </w:rPr>
-        <w:t>Check for the number of login attempts</w:t>
-      </w:r>
-    </w:p>
-    <w:p>
-      <w:pPr>
-        <w:pStyle w:val="ListParagraph"/>
-        <w:numPr>
-          <w:ilvl w:val="0"/>
-          <w:numId w:val="2"/>
-        </w:numPr>
-        <w:rPr>
-          <w:color w:val="00B050"/>
-          <w:sz w:val="24"/>
-          <w:szCs w:val="24"/>
-        </w:rPr>
-      </w:pPr>
-      <w:r>
-        <w:rPr>
-          <w:color w:val="00B050"/>
-          <w:sz w:val="24"/>
-          <w:szCs w:val="24"/>
-        </w:rPr>
-        <w:t>Total enrollments file needs a “submit” button</w:t>
-      </w:r>
-      <w:r>
-        <w:rPr>
-          <w:color w:val="00B050"/>
-          <w:sz w:val="24"/>
-          <w:szCs w:val="24"/>
-        </w:rPr>
-        <w:t xml:space="preserve"> [jeff]</w:t>
-      </w:r>
-    </w:p>
-    <w:p>
-      <w:pPr>
-        <w:pStyle w:val="ListParagraph"/>
-        <w:numPr>
-          <w:ilvl w:val="0"/>
-          <w:numId w:val="2"/>
-        </w:numPr>
-        <w:rPr>
-          <w:color w:val="00B050"/>
-          <w:sz w:val="24"/>
-          <w:szCs w:val="24"/>
-        </w:rPr>
-      </w:pPr>
-      <w:r>
-        <w:rPr>
-          <w:color w:val="00B050"/>
-          <w:sz w:val="24"/>
-          <w:szCs w:val="24"/>
-        </w:rPr>
-        <w:t>Create new global f</w:t>
-      </w:r>
-      <w:r>
-        <w:rPr>
-          <w:color w:val="00B050"/>
-          <w:sz w:val="24"/>
-          <w:szCs w:val="24"/>
-        </w:rPr>
-        <w:t>or Josh’s compressed class times</w:t>
-      </w:r>
-    </w:p>
-    <w:p>
-      <w:pPr>
-        <w:pStyle w:val="ListParagraph"/>
-        <w:numPr>
-          <w:ilvl w:val="0"/>
-          <w:numId w:val="2"/>
-        </w:numPr>
-        <w:rPr>
-          <w:color w:val="auto"/>
-          <w:sz w:val="24"/>
-          <w:szCs w:val="24"/>
-        </w:rPr>
-      </w:pPr>
-      <w:r>
-        <w:rPr>
-          <w:color w:val="auto"/>
-          <w:sz w:val="24"/>
-          <w:szCs w:val="24"/>
-        </w:rPr>
-        <w:lastRenderedPageBreak/>
-        <w:t>App.start location</w:t>
-      </w:r>
-      <w:r>
-        <w:rPr>
-          <w:color w:val="auto"/>
-          <w:sz w:val="24"/>
-          <w:szCs w:val="24"/>
-        </w:rPr>
-        <w:t xml:space="preserve"> (THIS WILL BE DURING THE INSTALLATION TESTING)</w:t>
-      </w:r>
-    </w:p>
-    <w:p>
-      <w:pPr>
-        <w:ind w:firstLine="720"/>
-        <w:rPr>
-          <w:sz w:val="24"/>
-          <w:szCs w:val="24"/>
-        </w:rPr>
-      </w:pPr>
-    </w:p>
-    <w:p/>
     <w:sectPr>
-      <w:headerReference w:type="default" r:id="rId7"/>
-      <w:footerReference w:type="default" r:id="rId8"/>
+      <w:headerReference w:type="default" r:id="rId8"/>
+      <w:footerReference w:type="default" r:id="rId9"/>
       <w:pgSz w:w="12240" w:h="15840"/>
       <w:pgMar w:top="1440" w:right="1440" w:bottom="1440" w:left="1440" w:header="720" w:footer="720" w:gutter="0"/>
       <w:cols w:space="720"/>
@@ -960,7 +974,7 @@
 </file>
 
 <file path=word/endnotes.xml><?xml version="1.0" encoding="utf-8"?>
-<w:endnotes xmlns:wpc="http://schemas.microsoft.com/office/word/2010/wordprocessingCanvas" xmlns:mc="http://schemas.openxmlformats.org/markup-compatibility/2006" xmlns:o="urn:schemas-microsoft-com:office:office" xmlns:r="http://schemas.openxmlformats.org/officeDocument/2006/relationships" xmlns:m="http://schemas.openxmlformats.org/officeDocument/2006/math" xmlns:v="urn:schemas-microsoft-com:vml" xmlns:wp14="http://schemas.microsoft.com/office/word/2010/wordprocessingDrawing" xmlns:wp="http://schemas.openxmlformats.org/drawingml/2006/wordprocessingDrawing" xmlns:w10="urn:schemas-microsoft-com:office:word" xmlns:w="http://schemas.openxmlformats.org/wordprocessingml/2006/main" xmlns:w14="http://schemas.microsoft.com/office/word/2010/wordml" xmlns:w15="http://schemas.microsoft.com/office/word/2012/wordml" xmlns:wpg="http://schemas.microsoft.com/office/word/2010/wordprocessingGroup" xmlns:wpi="http://schemas.microsoft.com/office/word/2010/wordprocessingInk" xmlns:wne="http://schemas.microsoft.com/office/word/2006/wordml" xmlns:wps="http://schemas.microsoft.com/office/word/2010/wordprocessingShape" mc:Ignorable="w14 w15 wp14">
+<w:endnotes xmlns:wpc="http://schemas.microsoft.com/office/word/2010/wordprocessingCanvas" xmlns:mc="http://schemas.openxmlformats.org/markup-compatibility/2006" xmlns:o="urn:schemas-microsoft-com:office:office" xmlns:r="http://schemas.openxmlformats.org/officeDocument/2006/relationships" xmlns:m="http://schemas.openxmlformats.org/officeDocument/2006/math" xmlns:v="urn:schemas-microsoft-com:vml" xmlns:wp14="http://schemas.microsoft.com/office/word/2010/wordprocessingDrawing" xmlns:wp="http://schemas.openxmlformats.org/drawingml/2006/wordprocessingDrawing" xmlns:w10="urn:schemas-microsoft-com:office:word" xmlns:w="http://schemas.openxmlformats.org/wordprocessingml/2006/main" xmlns:w14="http://schemas.microsoft.com/office/word/2010/wordml" xmlns:wpg="http://schemas.microsoft.com/office/word/2010/wordprocessingGroup" xmlns:wpi="http://schemas.microsoft.com/office/word/2010/wordprocessingInk" xmlns:wne="http://schemas.microsoft.com/office/word/2006/wordml" xmlns:wps="http://schemas.microsoft.com/office/word/2010/wordprocessingShape" mc:Ignorable="w14 wp14">
   <w:endnote w:type="separator" w:id="-1">
     <w:p>
       <w:pPr>
@@ -985,7 +999,7 @@
 </file>
 
 <file path=word/footer1.xml><?xml version="1.0" encoding="utf-8"?>
-<w:ftr xmlns:wpc="http://schemas.microsoft.com/office/word/2010/wordprocessingCanvas" xmlns:mc="http://schemas.openxmlformats.org/markup-compatibility/2006" xmlns:o="urn:schemas-microsoft-com:office:office" xmlns:r="http://schemas.openxmlformats.org/officeDocument/2006/relationships" xmlns:m="http://schemas.openxmlformats.org/officeDocument/2006/math" xmlns:v="urn:schemas-microsoft-com:vml" xmlns:wp14="http://schemas.microsoft.com/office/word/2010/wordprocessingDrawing" xmlns:wp="http://schemas.openxmlformats.org/drawingml/2006/wordprocessingDrawing" xmlns:w10="urn:schemas-microsoft-com:office:word" xmlns:w="http://schemas.openxmlformats.org/wordprocessingml/2006/main" xmlns:w14="http://schemas.microsoft.com/office/word/2010/wordml" xmlns:w15="http://schemas.microsoft.com/office/word/2012/wordml" xmlns:wpg="http://schemas.microsoft.com/office/word/2010/wordprocessingGroup" xmlns:wpi="http://schemas.microsoft.com/office/word/2010/wordprocessingInk" xmlns:wne="http://schemas.microsoft.com/office/word/2006/wordml" xmlns:wps="http://schemas.microsoft.com/office/word/2010/wordprocessingShape" mc:Ignorable="w14 w15 wp14">
+<w:ftr xmlns:wpc="http://schemas.microsoft.com/office/word/2010/wordprocessingCanvas" xmlns:mc="http://schemas.openxmlformats.org/markup-compatibility/2006" xmlns:o="urn:schemas-microsoft-com:office:office" xmlns:r="http://schemas.openxmlformats.org/officeDocument/2006/relationships" xmlns:m="http://schemas.openxmlformats.org/officeDocument/2006/math" xmlns:v="urn:schemas-microsoft-com:vml" xmlns:wp14="http://schemas.microsoft.com/office/word/2010/wordprocessingDrawing" xmlns:wp="http://schemas.openxmlformats.org/drawingml/2006/wordprocessingDrawing" xmlns:w10="urn:schemas-microsoft-com:office:word" xmlns:w="http://schemas.openxmlformats.org/wordprocessingml/2006/main" xmlns:w14="http://schemas.microsoft.com/office/word/2010/wordml" xmlns:wpg="http://schemas.microsoft.com/office/word/2010/wordprocessingGroup" xmlns:wpi="http://schemas.microsoft.com/office/word/2010/wordprocessingInk" xmlns:wne="http://schemas.microsoft.com/office/word/2006/wordml" xmlns:wps="http://schemas.microsoft.com/office/word/2010/wordprocessingShape" mc:Ignorable="w14 wp14">
   <w:p>
     <w:pPr>
       <w:jc w:val="right"/>
@@ -1003,7 +1017,7 @@
       <w:rPr>
         <w:noProof/>
       </w:rPr>
-      <w:t>1</w:t>
+      <w:t>2</w:t>
     </w:r>
     <w:r>
       <w:fldChar w:fldCharType="end"/>
@@ -1013,7 +1027,7 @@
 </file>
 
 <file path=word/footnotes.xml><?xml version="1.0" encoding="utf-8"?>
-<w:footnotes xmlns:wpc="http://schemas.microsoft.com/office/word/2010/wordprocessingCanvas" xmlns:mc="http://schemas.openxmlformats.org/markup-compatibility/2006" xmlns:o="urn:schemas-microsoft-com:office:office" xmlns:r="http://schemas.openxmlformats.org/officeDocument/2006/relationships" xmlns:m="http://schemas.openxmlformats.org/officeDocument/2006/math" xmlns:v="urn:schemas-microsoft-com:vml" xmlns:wp14="http://schemas.microsoft.com/office/word/2010/wordprocessingDrawing" xmlns:wp="http://schemas.openxmlformats.org/drawingml/2006/wordprocessingDrawing" xmlns:w10="urn:schemas-microsoft-com:office:word" xmlns:w="http://schemas.openxmlformats.org/wordprocessingml/2006/main" xmlns:w14="http://schemas.microsoft.com/office/word/2010/wordml" xmlns:w15="http://schemas.microsoft.com/office/word/2012/wordml" xmlns:wpg="http://schemas.microsoft.com/office/word/2010/wordprocessingGroup" xmlns:wpi="http://schemas.microsoft.com/office/word/2010/wordprocessingInk" xmlns:wne="http://schemas.microsoft.com/office/word/2006/wordml" xmlns:wps="http://schemas.microsoft.com/office/word/2010/wordprocessingShape" mc:Ignorable="w14 w15 wp14">
+<w:footnotes xmlns:wpc="http://schemas.microsoft.com/office/word/2010/wordprocessingCanvas" xmlns:mc="http://schemas.openxmlformats.org/markup-compatibility/2006" xmlns:o="urn:schemas-microsoft-com:office:office" xmlns:r="http://schemas.openxmlformats.org/officeDocument/2006/relationships" xmlns:m="http://schemas.openxmlformats.org/officeDocument/2006/math" xmlns:v="urn:schemas-microsoft-com:vml" xmlns:wp14="http://schemas.microsoft.com/office/word/2010/wordprocessingDrawing" xmlns:wp="http://schemas.openxmlformats.org/drawingml/2006/wordprocessingDrawing" xmlns:w10="urn:schemas-microsoft-com:office:word" xmlns:w="http://schemas.openxmlformats.org/wordprocessingml/2006/main" xmlns:w14="http://schemas.microsoft.com/office/word/2010/wordml" xmlns:wpg="http://schemas.microsoft.com/office/word/2010/wordprocessingGroup" xmlns:wpi="http://schemas.microsoft.com/office/word/2010/wordprocessingInk" xmlns:wne="http://schemas.microsoft.com/office/word/2006/wordml" xmlns:wps="http://schemas.microsoft.com/office/word/2010/wordprocessingShape" mc:Ignorable="w14 wp14">
   <w:footnote w:type="separator" w:id="-1">
     <w:p>
       <w:pPr>
@@ -1038,7 +1052,7 @@
 </file>
 
 <file path=word/header1.xml><?xml version="1.0" encoding="utf-8"?>
-<w:hdr xmlns:wpc="http://schemas.microsoft.com/office/word/2010/wordprocessingCanvas" xmlns:mc="http://schemas.openxmlformats.org/markup-compatibility/2006" xmlns:o="urn:schemas-microsoft-com:office:office" xmlns:r="http://schemas.openxmlformats.org/officeDocument/2006/relationships" xmlns:m="http://schemas.openxmlformats.org/officeDocument/2006/math" xmlns:v="urn:schemas-microsoft-com:vml" xmlns:wp14="http://schemas.microsoft.com/office/word/2010/wordprocessingDrawing" xmlns:wp="http://schemas.openxmlformats.org/drawingml/2006/wordprocessingDrawing" xmlns:w10="urn:schemas-microsoft-com:office:word" xmlns:w="http://schemas.openxmlformats.org/wordprocessingml/2006/main" xmlns:w14="http://schemas.microsoft.com/office/word/2010/wordml" xmlns:w15="http://schemas.microsoft.com/office/word/2012/wordml" xmlns:wpg="http://schemas.microsoft.com/office/word/2010/wordprocessingGroup" xmlns:wpi="http://schemas.microsoft.com/office/word/2010/wordprocessingInk" xmlns:wne="http://schemas.microsoft.com/office/word/2006/wordml" xmlns:wps="http://schemas.microsoft.com/office/word/2010/wordprocessingShape" mc:Ignorable="w14 w15 wp14">
+<w:hdr xmlns:wpc="http://schemas.microsoft.com/office/word/2010/wordprocessingCanvas" xmlns:mc="http://schemas.openxmlformats.org/markup-compatibility/2006" xmlns:o="urn:schemas-microsoft-com:office:office" xmlns:r="http://schemas.openxmlformats.org/officeDocument/2006/relationships" xmlns:m="http://schemas.openxmlformats.org/officeDocument/2006/math" xmlns:v="urn:schemas-microsoft-com:vml" xmlns:wp14="http://schemas.microsoft.com/office/word/2010/wordprocessingDrawing" xmlns:wp="http://schemas.openxmlformats.org/drawingml/2006/wordprocessingDrawing" xmlns:w10="urn:schemas-microsoft-com:office:word" xmlns:w="http://schemas.openxmlformats.org/wordprocessingml/2006/main" xmlns:w14="http://schemas.microsoft.com/office/word/2010/wordml" xmlns:wpg="http://schemas.microsoft.com/office/word/2010/wordprocessingGroup" xmlns:wpi="http://schemas.microsoft.com/office/word/2010/wordprocessingInk" xmlns:wne="http://schemas.microsoft.com/office/word/2006/wordml" xmlns:wps="http://schemas.microsoft.com/office/word/2010/wordprocessingShape" mc:Ignorable="w14 wp14">
   <w:p>
     <w:pPr>
       <w:rPr>
@@ -1056,7 +1070,7 @@
 </file>
 
 <file path=word/numbering.xml><?xml version="1.0" encoding="utf-8"?>
-<w:numbering xmlns:wpc="http://schemas.microsoft.com/office/word/2010/wordprocessingCanvas" xmlns:mc="http://schemas.openxmlformats.org/markup-compatibility/2006" xmlns:o="urn:schemas-microsoft-com:office:office" xmlns:r="http://schemas.openxmlformats.org/officeDocument/2006/relationships" xmlns:m="http://schemas.openxmlformats.org/officeDocument/2006/math" xmlns:v="urn:schemas-microsoft-com:vml" xmlns:wp14="http://schemas.microsoft.com/office/word/2010/wordprocessingDrawing" xmlns:wp="http://schemas.openxmlformats.org/drawingml/2006/wordprocessingDrawing" xmlns:w10="urn:schemas-microsoft-com:office:word" xmlns:w="http://schemas.openxmlformats.org/wordprocessingml/2006/main" xmlns:w14="http://schemas.microsoft.com/office/word/2010/wordml" xmlns:w15="http://schemas.microsoft.com/office/word/2012/wordml" xmlns:wpg="http://schemas.microsoft.com/office/word/2010/wordprocessingGroup" xmlns:wpi="http://schemas.microsoft.com/office/word/2010/wordprocessingInk" xmlns:wne="http://schemas.microsoft.com/office/word/2006/wordml" xmlns:wps="http://schemas.microsoft.com/office/word/2010/wordprocessingShape" mc:Ignorable="w14 w15 wp14">
+<w:numbering xmlns:wpc="http://schemas.microsoft.com/office/word/2010/wordprocessingCanvas" xmlns:mc="http://schemas.openxmlformats.org/markup-compatibility/2006" xmlns:o="urn:schemas-microsoft-com:office:office" xmlns:r="http://schemas.openxmlformats.org/officeDocument/2006/relationships" xmlns:m="http://schemas.openxmlformats.org/officeDocument/2006/math" xmlns:v="urn:schemas-microsoft-com:vml" xmlns:wp14="http://schemas.microsoft.com/office/word/2010/wordprocessingDrawing" xmlns:wp="http://schemas.openxmlformats.org/drawingml/2006/wordprocessingDrawing" xmlns:w10="urn:schemas-microsoft-com:office:word" xmlns:w="http://schemas.openxmlformats.org/wordprocessingml/2006/main" xmlns:w14="http://schemas.microsoft.com/office/word/2010/wordml" xmlns:wpg="http://schemas.microsoft.com/office/word/2010/wordprocessingGroup" xmlns:wpi="http://schemas.microsoft.com/office/word/2010/wordprocessingInk" xmlns:wne="http://schemas.microsoft.com/office/word/2006/wordml" xmlns:wps="http://schemas.microsoft.com/office/word/2010/wordprocessingShape" mc:Ignorable="w14 wp14">
   <w:abstractNum w:abstractNumId="0">
     <w:nsid w:val="4CFF07AC"/>
     <w:multiLevelType w:val="hybridMultilevel"/>
@@ -1266,7 +1280,7 @@
 </file>
 
 <file path=word/styles.xml><?xml version="1.0" encoding="utf-8"?>
-<w:styles xmlns:mc="http://schemas.openxmlformats.org/markup-compatibility/2006" xmlns:r="http://schemas.openxmlformats.org/officeDocument/2006/relationships" xmlns:w="http://schemas.openxmlformats.org/wordprocessingml/2006/main" xmlns:w14="http://schemas.microsoft.com/office/word/2010/wordml" xmlns:w15="http://schemas.microsoft.com/office/word/2012/wordml" mc:Ignorable="w14 w15">
+<w:styles xmlns:mc="http://schemas.openxmlformats.org/markup-compatibility/2006" xmlns:r="http://schemas.openxmlformats.org/officeDocument/2006/relationships" xmlns:w="http://schemas.openxmlformats.org/wordprocessingml/2006/main" xmlns:w14="http://schemas.microsoft.com/office/word/2010/wordml" mc:Ignorable="w14">
   <w:docDefaults>
     <w:rPrDefault>
       <w:rPr>
@@ -1282,378 +1296,519 @@
       </w:pPr>
     </w:pPrDefault>
   </w:docDefaults>
-  <w:latentStyles w:defLockedState="0" w:defUIPriority="99" w:defSemiHidden="0" w:defUnhideWhenUsed="0" w:defQFormat="0" w:count="371">
-    <w:lsdException w:name="Normal" w:uiPriority="0" w:qFormat="1"/>
-    <w:lsdException w:name="heading 1" w:uiPriority="9" w:qFormat="1"/>
-    <w:lsdException w:name="heading 2" w:semiHidden="1" w:uiPriority="9" w:unhideWhenUsed="1" w:qFormat="1"/>
-    <w:lsdException w:name="heading 3" w:semiHidden="1" w:uiPriority="9" w:unhideWhenUsed="1" w:qFormat="1"/>
-    <w:lsdException w:name="heading 4" w:semiHidden="1" w:uiPriority="9" w:unhideWhenUsed="1" w:qFormat="1"/>
-    <w:lsdException w:name="heading 5" w:semiHidden="1" w:uiPriority="9" w:unhideWhenUsed="1" w:qFormat="1"/>
-    <w:lsdException w:name="heading 6" w:semiHidden="1" w:uiPriority="9" w:unhideWhenUsed="1" w:qFormat="1"/>
-    <w:lsdException w:name="heading 7" w:semiHidden="1" w:uiPriority="9" w:unhideWhenUsed="1" w:qFormat="1"/>
-    <w:lsdException w:name="heading 8" w:semiHidden="1" w:uiPriority="9" w:unhideWhenUsed="1" w:qFormat="1"/>
-    <w:lsdException w:name="heading 9" w:semiHidden="1" w:uiPriority="9" w:unhideWhenUsed="1" w:qFormat="1"/>
-    <w:lsdException w:name="index 1" w:semiHidden="1" w:unhideWhenUsed="1"/>
-    <w:lsdException w:name="index 2" w:semiHidden="1" w:unhideWhenUsed="1"/>
-    <w:lsdException w:name="index 3" w:semiHidden="1" w:unhideWhenUsed="1"/>
-    <w:lsdException w:name="index 4" w:semiHidden="1" w:unhideWhenUsed="1"/>
-    <w:lsdException w:name="index 5" w:semiHidden="1" w:unhideWhenUsed="1"/>
-    <w:lsdException w:name="index 6" w:semiHidden="1" w:unhideWhenUsed="1"/>
-    <w:lsdException w:name="index 7" w:semiHidden="1" w:unhideWhenUsed="1"/>
-    <w:lsdException w:name="index 8" w:semiHidden="1" w:unhideWhenUsed="1"/>
-    <w:lsdException w:name="index 9" w:semiHidden="1" w:unhideWhenUsed="1"/>
-    <w:lsdException w:name="toc 1" w:semiHidden="1" w:uiPriority="39" w:unhideWhenUsed="1"/>
-    <w:lsdException w:name="toc 2" w:semiHidden="1" w:uiPriority="39" w:unhideWhenUsed="1"/>
-    <w:lsdException w:name="toc 3" w:semiHidden="1" w:uiPriority="39" w:unhideWhenUsed="1"/>
-    <w:lsdException w:name="toc 4" w:semiHidden="1" w:uiPriority="39" w:unhideWhenUsed="1"/>
-    <w:lsdException w:name="toc 5" w:semiHidden="1" w:uiPriority="39" w:unhideWhenUsed="1"/>
-    <w:lsdException w:name="toc 6" w:semiHidden="1" w:uiPriority="39" w:unhideWhenUsed="1"/>
-    <w:lsdException w:name="toc 7" w:semiHidden="1" w:uiPriority="39" w:unhideWhenUsed="1"/>
-    <w:lsdException w:name="toc 8" w:semiHidden="1" w:uiPriority="39" w:unhideWhenUsed="1"/>
-    <w:lsdException w:name="toc 9" w:semiHidden="1" w:uiPriority="39" w:unhideWhenUsed="1"/>
-    <w:lsdException w:name="Normal Indent" w:semiHidden="1" w:unhideWhenUsed="1"/>
-    <w:lsdException w:name="footnote text" w:semiHidden="1" w:unhideWhenUsed="1"/>
-    <w:lsdException w:name="annotation text" w:semiHidden="1" w:unhideWhenUsed="1"/>
-    <w:lsdException w:name="header" w:semiHidden="1" w:unhideWhenUsed="1"/>
-    <w:lsdException w:name="footer" w:semiHidden="1" w:unhideWhenUsed="1"/>
-    <w:lsdException w:name="index heading" w:semiHidden="1" w:unhideWhenUsed="1"/>
-    <w:lsdException w:name="caption" w:semiHidden="1" w:uiPriority="35" w:unhideWhenUsed="1" w:qFormat="1"/>
-    <w:lsdException w:name="table of figures" w:semiHidden="1" w:unhideWhenUsed="1"/>
-    <w:lsdException w:name="envelope address" w:semiHidden="1" w:unhideWhenUsed="1"/>
-    <w:lsdException w:name="envelope return" w:semiHidden="1" w:unhideWhenUsed="1"/>
-    <w:lsdException w:name="footnote reference" w:semiHidden="1" w:unhideWhenUsed="1"/>
-    <w:lsdException w:name="annotation reference" w:semiHidden="1" w:unhideWhenUsed="1"/>
-    <w:lsdException w:name="line number" w:semiHidden="1" w:unhideWhenUsed="1"/>
-    <w:lsdException w:name="page number" w:semiHidden="1" w:unhideWhenUsed="1"/>
-    <w:lsdException w:name="endnote reference" w:semiHidden="1" w:unhideWhenUsed="1"/>
-    <w:lsdException w:name="endnote text" w:semiHidden="1" w:unhideWhenUsed="1"/>
-    <w:lsdException w:name="table of authorities" w:semiHidden="1" w:unhideWhenUsed="1"/>
-    <w:lsdException w:name="macro" w:semiHidden="1" w:unhideWhenUsed="1"/>
-    <w:lsdException w:name="toa heading" w:semiHidden="1" w:unhideWhenUsed="1"/>
-    <w:lsdException w:name="List" w:semiHidden="1" w:unhideWhenUsed="1"/>
-    <w:lsdException w:name="List Bullet" w:semiHidden="1" w:unhideWhenUsed="1"/>
-    <w:lsdException w:name="List Number" w:semiHidden="1" w:unhideWhenUsed="1"/>
-    <w:lsdException w:name="List 2" w:semiHidden="1" w:unhideWhenUsed="1"/>
-    <w:lsdException w:name="List 3" w:semiHidden="1" w:unhideWhenUsed="1"/>
-    <w:lsdException w:name="List 4" w:semiHidden="1" w:unhideWhenUsed="1"/>
-    <w:lsdException w:name="List 5" w:semiHidden="1" w:unhideWhenUsed="1"/>
-    <w:lsdException w:name="List Bullet 2" w:semiHidden="1" w:unhideWhenUsed="1"/>
-    <w:lsdException w:name="List Bullet 3" w:semiHidden="1" w:unhideWhenUsed="1"/>
-    <w:lsdException w:name="List Bullet 4" w:semiHidden="1" w:unhideWhenUsed="1"/>
-    <w:lsdException w:name="List Bullet 5" w:semiHidden="1" w:unhideWhenUsed="1"/>
-    <w:lsdException w:name="List Number 2" w:semiHidden="1" w:unhideWhenUsed="1"/>
-    <w:lsdException w:name="List Number 3" w:semiHidden="1" w:unhideWhenUsed="1"/>
-    <w:lsdException w:name="List Number 4" w:semiHidden="1" w:unhideWhenUsed="1"/>
-    <w:lsdException w:name="List Number 5" w:semiHidden="1" w:unhideWhenUsed="1"/>
-    <w:lsdException w:name="Title" w:uiPriority="10" w:qFormat="1"/>
-    <w:lsdException w:name="Closing" w:semiHidden="1" w:unhideWhenUsed="1"/>
-    <w:lsdException w:name="Signature" w:semiHidden="1" w:unhideWhenUsed="1"/>
-    <w:lsdException w:name="Default Paragraph Font" w:semiHidden="1" w:uiPriority="1" w:unhideWhenUsed="1"/>
-    <w:lsdException w:name="Body Text" w:semiHidden="1" w:unhideWhenUsed="1"/>
-    <w:lsdException w:name="Body Text Indent" w:semiHidden="1" w:unhideWhenUsed="1"/>
-    <w:lsdException w:name="List Continue" w:semiHidden="1" w:unhideWhenUsed="1"/>
-    <w:lsdException w:name="List Continue 2" w:semiHidden="1" w:unhideWhenUsed="1"/>
-    <w:lsdException w:name="List Continue 3" w:semiHidden="1" w:unhideWhenUsed="1"/>
-    <w:lsdException w:name="List Continue 4" w:semiHidden="1" w:unhideWhenUsed="1"/>
-    <w:lsdException w:name="List Continue 5" w:semiHidden="1" w:unhideWhenUsed="1"/>
-    <w:lsdException w:name="Message Header" w:semiHidden="1" w:unhideWhenUsed="1"/>
-    <w:lsdException w:name="Subtitle" w:uiPriority="11" w:qFormat="1"/>
-    <w:lsdException w:name="Salutation" w:semiHidden="1" w:unhideWhenUsed="1"/>
-    <w:lsdException w:name="Date" w:semiHidden="1" w:unhideWhenUsed="1"/>
-    <w:lsdException w:name="Body Text First Indent" w:semiHidden="1" w:unhideWhenUsed="1"/>
-    <w:lsdException w:name="Body Text First Indent 2" w:semiHidden="1" w:unhideWhenUsed="1"/>
-    <w:lsdException w:name="Note Heading" w:semiHidden="1" w:unhideWhenUsed="1"/>
-    <w:lsdException w:name="Body Text 2" w:semiHidden="1" w:unhideWhenUsed="1"/>
-    <w:lsdException w:name="Body Text 3" w:semiHidden="1" w:unhideWhenUsed="1"/>
-    <w:lsdException w:name="Body Text Indent 2" w:semiHidden="1" w:unhideWhenUsed="1"/>
-    <w:lsdException w:name="Body Text Indent 3" w:semiHidden="1" w:unhideWhenUsed="1"/>
-    <w:lsdException w:name="Block Text" w:semiHidden="1" w:unhideWhenUsed="1"/>
-    <w:lsdException w:name="Hyperlink" w:semiHidden="1" w:unhideWhenUsed="1"/>
-    <w:lsdException w:name="FollowedHyperlink" w:semiHidden="1" w:unhideWhenUsed="1"/>
-    <w:lsdException w:name="Strong" w:uiPriority="22" w:qFormat="1"/>
-    <w:lsdException w:name="Emphasis" w:uiPriority="20" w:qFormat="1"/>
-    <w:lsdException w:name="Document Map" w:semiHidden="1" w:unhideWhenUsed="1"/>
-    <w:lsdException w:name="Plain Text" w:semiHidden="1" w:unhideWhenUsed="1"/>
-    <w:lsdException w:name="E-mail Signature" w:semiHidden="1" w:unhideWhenUsed="1"/>
-    <w:lsdException w:name="HTML Top of Form" w:semiHidden="1" w:unhideWhenUsed="1"/>
-    <w:lsdException w:name="HTML Bottom of Form" w:semiHidden="1" w:unhideWhenUsed="1"/>
-    <w:lsdException w:name="Normal (Web)" w:semiHidden="1" w:unhideWhenUsed="1"/>
-    <w:lsdException w:name="HTML Acronym" w:semiHidden="1" w:unhideWhenUsed="1"/>
-    <w:lsdException w:name="HTML Address" w:semiHidden="1" w:unhideWhenUsed="1"/>
-    <w:lsdException w:name="HTML Cite" w:semiHidden="1" w:unhideWhenUsed="1"/>
-    <w:lsdException w:name="HTML Code" w:semiHidden="1" w:unhideWhenUsed="1"/>
-    <w:lsdException w:name="HTML Definition" w:semiHidden="1" w:unhideWhenUsed="1"/>
-    <w:lsdException w:name="HTML Keyboard" w:semiHidden="1" w:unhideWhenUsed="1"/>
-    <w:lsdException w:name="HTML Preformatted" w:semiHidden="1" w:unhideWhenUsed="1"/>
-    <w:lsdException w:name="HTML Sample" w:semiHidden="1" w:unhideWhenUsed="1"/>
-    <w:lsdException w:name="HTML Typewriter" w:semiHidden="1" w:unhideWhenUsed="1"/>
-    <w:lsdException w:name="HTML Variable" w:semiHidden="1" w:unhideWhenUsed="1"/>
-    <w:lsdException w:name="Normal Table" w:semiHidden="1" w:unhideWhenUsed="1"/>
-    <w:lsdException w:name="annotation subject" w:semiHidden="1" w:unhideWhenUsed="1"/>
-    <w:lsdException w:name="No List" w:semiHidden="1" w:unhideWhenUsed="1"/>
-    <w:lsdException w:name="Outline List 1" w:semiHidden="1" w:unhideWhenUsed="1"/>
-    <w:lsdException w:name="Outline List 2" w:semiHidden="1" w:unhideWhenUsed="1"/>
-    <w:lsdException w:name="Outline List 3" w:semiHidden="1" w:unhideWhenUsed="1"/>
-    <w:lsdException w:name="Table Simple 1" w:semiHidden="1" w:unhideWhenUsed="1"/>
-    <w:lsdException w:name="Table Simple 2" w:semiHidden="1" w:unhideWhenUsed="1"/>
-    <w:lsdException w:name="Table Simple 3" w:semiHidden="1" w:unhideWhenUsed="1"/>
-    <w:lsdException w:name="Table Classic 1" w:semiHidden="1" w:unhideWhenUsed="1"/>
-    <w:lsdException w:name="Table Classic 2" w:semiHidden="1" w:unhideWhenUsed="1"/>
-    <w:lsdException w:name="Table Classic 3" w:semiHidden="1" w:unhideWhenUsed="1"/>
-    <w:lsdException w:name="Table Classic 4" w:semiHidden="1" w:unhideWhenUsed="1"/>
-    <w:lsdException w:name="Table Colorful 1" w:semiHidden="1" w:unhideWhenUsed="1"/>
-    <w:lsdException w:name="Table Colorful 2" w:semiHidden="1" w:unhideWhenUsed="1"/>
-    <w:lsdException w:name="Table Colorful 3" w:semiHidden="1" w:unhideWhenUsed="1"/>
-    <w:lsdException w:name="Table Columns 1" w:semiHidden="1" w:unhideWhenUsed="1"/>
-    <w:lsdException w:name="Table Columns 2" w:semiHidden="1" w:unhideWhenUsed="1"/>
-    <w:lsdException w:name="Table Columns 3" w:semiHidden="1" w:unhideWhenUsed="1"/>
-    <w:lsdException w:name="Table Columns 4" w:semiHidden="1" w:unhideWhenUsed="1"/>
-    <w:lsdException w:name="Table Columns 5" w:semiHidden="1" w:unhideWhenUsed="1"/>
-    <w:lsdException w:name="Table Grid 1" w:semiHidden="1" w:unhideWhenUsed="1"/>
-    <w:lsdException w:name="Table Grid 2" w:semiHidden="1" w:unhideWhenUsed="1"/>
-    <w:lsdException w:name="Table Grid 3" w:semiHidden="1" w:unhideWhenUsed="1"/>
-    <w:lsdException w:name="Table Grid 4" w:semiHidden="1" w:unhideWhenUsed="1"/>
-    <w:lsdException w:name="Table Grid 5" w:semiHidden="1" w:unhideWhenUsed="1"/>
-    <w:lsdException w:name="Table Grid 6" w:semiHidden="1" w:unhideWhenUsed="1"/>
-    <w:lsdException w:name="Table Grid 7" w:semiHidden="1" w:unhideWhenUsed="1"/>
-    <w:lsdException w:name="Table Grid 8" w:semiHidden="1" w:unhideWhenUsed="1"/>
-    <w:lsdException w:name="Table List 1" w:semiHidden="1" w:unhideWhenUsed="1"/>
-    <w:lsdException w:name="Table List 2" w:semiHidden="1" w:unhideWhenUsed="1"/>
-    <w:lsdException w:name="Table List 3" w:semiHidden="1" w:unhideWhenUsed="1"/>
-    <w:lsdException w:name="Table List 4" w:semiHidden="1" w:unhideWhenUsed="1"/>
-    <w:lsdException w:name="Table List 5" w:semiHidden="1" w:unhideWhenUsed="1"/>
-    <w:lsdException w:name="Table List 6" w:semiHidden="1" w:unhideWhenUsed="1"/>
-    <w:lsdException w:name="Table List 7" w:semiHidden="1" w:unhideWhenUsed="1"/>
-    <w:lsdException w:name="Table List 8" w:semiHidden="1" w:unhideWhenUsed="1"/>
-    <w:lsdException w:name="Table 3D effects 1" w:semiHidden="1" w:unhideWhenUsed="1"/>
-    <w:lsdException w:name="Table 3D effects 2" w:semiHidden="1" w:unhideWhenUsed="1"/>
-    <w:lsdException w:name="Table 3D effects 3" w:semiHidden="1" w:unhideWhenUsed="1"/>
-    <w:lsdException w:name="Table Contemporary" w:semiHidden="1" w:unhideWhenUsed="1"/>
-    <w:lsdException w:name="Table Elegant" w:semiHidden="1" w:unhideWhenUsed="1"/>
-    <w:lsdException w:name="Table Professional" w:semiHidden="1" w:unhideWhenUsed="1"/>
-    <w:lsdException w:name="Table Subtle 1" w:semiHidden="1" w:unhideWhenUsed="1"/>
-    <w:lsdException w:name="Table Subtle 2" w:semiHidden="1" w:unhideWhenUsed="1"/>
-    <w:lsdException w:name="Table Web 1" w:semiHidden="1" w:unhideWhenUsed="1"/>
-    <w:lsdException w:name="Table Web 2" w:semiHidden="1" w:unhideWhenUsed="1"/>
-    <w:lsdException w:name="Table Web 3" w:semiHidden="1" w:unhideWhenUsed="1"/>
-    <w:lsdException w:name="Balloon Text" w:semiHidden="1" w:unhideWhenUsed="1"/>
-    <w:lsdException w:name="Table Grid" w:uiPriority="59"/>
-    <w:lsdException w:name="Table Theme" w:semiHidden="1" w:unhideWhenUsed="1"/>
-    <w:lsdException w:name="Placeholder Text" w:semiHidden="1"/>
-    <w:lsdException w:name="No Spacing" w:uiPriority="1" w:qFormat="1"/>
-    <w:lsdException w:name="Light Shading" w:uiPriority="60"/>
-    <w:lsdException w:name="Light List" w:uiPriority="61"/>
-    <w:lsdException w:name="Light Grid" w:uiPriority="62"/>
-    <w:lsdException w:name="Medium Shading 1" w:uiPriority="63"/>
-    <w:lsdException w:name="Medium Shading 2" w:uiPriority="64"/>
-    <w:lsdException w:name="Medium List 1" w:uiPriority="65"/>
-    <w:lsdException w:name="Medium List 2" w:uiPriority="66"/>
-    <w:lsdException w:name="Medium Grid 1" w:uiPriority="67"/>
-    <w:lsdException w:name="Medium Grid 2" w:uiPriority="68"/>
-    <w:lsdException w:name="Medium Grid 3" w:uiPriority="69"/>
-    <w:lsdException w:name="Dark List" w:uiPriority="70"/>
-    <w:lsdException w:name="Colorful Shading" w:uiPriority="71"/>
-    <w:lsdException w:name="Colorful List" w:uiPriority="72"/>
-    <w:lsdException w:name="Colorful Grid" w:uiPriority="73"/>
-    <w:lsdException w:name="Light Shading Accent 1" w:uiPriority="60"/>
-    <w:lsdException w:name="Light List Accent 1" w:uiPriority="61"/>
-    <w:lsdException w:name="Light Grid Accent 1" w:uiPriority="62"/>
-    <w:lsdException w:name="Medium Shading 1 Accent 1" w:uiPriority="63"/>
-    <w:lsdException w:name="Medium Shading 2 Accent 1" w:uiPriority="64"/>
-    <w:lsdException w:name="Medium List 1 Accent 1" w:uiPriority="65"/>
-    <w:lsdException w:name="Revision" w:semiHidden="1"/>
-    <w:lsdException w:name="List Paragraph" w:uiPriority="34" w:qFormat="1"/>
-    <w:lsdException w:name="Quote" w:uiPriority="29" w:qFormat="1"/>
-    <w:lsdException w:name="Intense Quote" w:uiPriority="30" w:qFormat="1"/>
-    <w:lsdException w:name="Medium List 2 Accent 1" w:uiPriority="66"/>
-    <w:lsdException w:name="Medium Grid 1 Accent 1" w:uiPriority="67"/>
-    <w:lsdException w:name="Medium Grid 2 Accent 1" w:uiPriority="68"/>
-    <w:lsdException w:name="Medium Grid 3 Accent 1" w:uiPriority="69"/>
-    <w:lsdException w:name="Dark List Accent 1" w:uiPriority="70"/>
-    <w:lsdException w:name="Colorful Shading Accent 1" w:uiPriority="71"/>
-    <w:lsdException w:name="Colorful List Accent 1" w:uiPriority="72"/>
-    <w:lsdException w:name="Colorful Grid Accent 1" w:uiPriority="73"/>
-    <w:lsdException w:name="Light Shading Accent 2" w:uiPriority="60"/>
-    <w:lsdException w:name="Light List Accent 2" w:uiPriority="61"/>
-    <w:lsdException w:name="Light Grid Accent 2" w:uiPriority="62"/>
-    <w:lsdException w:name="Medium Shading 1 Accent 2" w:uiPriority="63"/>
-    <w:lsdException w:name="Medium Shading 2 Accent 2" w:uiPriority="64"/>
-    <w:lsdException w:name="Medium List 1 Accent 2" w:uiPriority="65"/>
-    <w:lsdException w:name="Medium List 2 Accent 2" w:uiPriority="66"/>
-    <w:lsdException w:name="Medium Grid 1 Accent 2" w:uiPriority="67"/>
-    <w:lsdException w:name="Medium Grid 2 Accent 2" w:uiPriority="68"/>
-    <w:lsdException w:name="Medium Grid 3 Accent 2" w:uiPriority="69"/>
-    <w:lsdException w:name="Dark List Accent 2" w:uiPriority="70"/>
-    <w:lsdException w:name="Colorful Shading Accent 2" w:uiPriority="71"/>
-    <w:lsdException w:name="Colorful List Accent 2" w:uiPriority="72"/>
-    <w:lsdException w:name="Colorful Grid Accent 2" w:uiPriority="73"/>
-    <w:lsdException w:name="Light Shading Accent 3" w:uiPriority="60"/>
-    <w:lsdException w:name="Light List Accent 3" w:uiPriority="61"/>
-    <w:lsdException w:name="Light Grid Accent 3" w:uiPriority="62"/>
-    <w:lsdException w:name="Medium Shading 1 Accent 3" w:uiPriority="63"/>
-    <w:lsdException w:name="Medium Shading 2 Accent 3" w:uiPriority="64"/>
-    <w:lsdException w:name="Medium List 1 Accent 3" w:uiPriority="65"/>
-    <w:lsdException w:name="Medium List 2 Accent 3" w:uiPriority="66"/>
-    <w:lsdException w:name="Medium Grid 1 Accent 3" w:uiPriority="67"/>
-    <w:lsdException w:name="Medium Grid 2 Accent 3" w:uiPriority="68"/>
-    <w:lsdException w:name="Medium Grid 3 Accent 3" w:uiPriority="69"/>
-    <w:lsdException w:name="Dark List Accent 3" w:uiPriority="70"/>
-    <w:lsdException w:name="Colorful Shading Accent 3" w:uiPriority="71"/>
-    <w:lsdException w:name="Colorful List Accent 3" w:uiPriority="72"/>
-    <w:lsdException w:name="Colorful Grid Accent 3" w:uiPriority="73"/>
-    <w:lsdException w:name="Light Shading Accent 4" w:uiPriority="60"/>
-    <w:lsdException w:name="Light List Accent 4" w:uiPriority="61"/>
-    <w:lsdException w:name="Light Grid Accent 4" w:uiPriority="62"/>
-    <w:lsdException w:name="Medium Shading 1 Accent 4" w:uiPriority="63"/>
-    <w:lsdException w:name="Medium Shading 2 Accent 4" w:uiPriority="64"/>
-    <w:lsdException w:name="Medium List 1 Accent 4" w:uiPriority="65"/>
-    <w:lsdException w:name="Medium List 2 Accent 4" w:uiPriority="66"/>
-    <w:lsdException w:name="Medium Grid 1 Accent 4" w:uiPriority="67"/>
-    <w:lsdException w:name="Medium Grid 2 Accent 4" w:uiPriority="68"/>
-    <w:lsdException w:name="Medium Grid 3 Accent 4" w:uiPriority="69"/>
-    <w:lsdException w:name="Dark List Accent 4" w:uiPriority="70"/>
-    <w:lsdException w:name="Colorful Shading Accent 4" w:uiPriority="71"/>
-    <w:lsdException w:name="Colorful List Accent 4" w:uiPriority="72"/>
-    <w:lsdException w:name="Colorful Grid Accent 4" w:uiPriority="73"/>
-    <w:lsdException w:name="Light Shading Accent 5" w:uiPriority="60"/>
-    <w:lsdException w:name="Light List Accent 5" w:uiPriority="61"/>
-    <w:lsdException w:name="Light Grid Accent 5" w:uiPriority="62"/>
-    <w:lsdException w:name="Medium Shading 1 Accent 5" w:uiPriority="63"/>
-    <w:lsdException w:name="Medium Shading 2 Accent 5" w:uiPriority="64"/>
-    <w:lsdException w:name="Medium List 1 Accent 5" w:uiPriority="65"/>
-    <w:lsdException w:name="Medium List 2 Accent 5" w:uiPriority="66"/>
-    <w:lsdException w:name="Medium Grid 1 Accent 5" w:uiPriority="67"/>
-    <w:lsdException w:name="Medium Grid 2 Accent 5" w:uiPriority="68"/>
-    <w:lsdException w:name="Medium Grid 3 Accent 5" w:uiPriority="69"/>
-    <w:lsdException w:name="Dark List Accent 5" w:uiPriority="70"/>
-    <w:lsdException w:name="Colorful Shading Accent 5" w:uiPriority="71"/>
-    <w:lsdException w:name="Colorful List Accent 5" w:uiPriority="72"/>
-    <w:lsdException w:name="Colorful Grid Accent 5" w:uiPriority="73"/>
-    <w:lsdException w:name="Light Shading Accent 6" w:uiPriority="60"/>
-    <w:lsdException w:name="Light List Accent 6" w:uiPriority="61"/>
-    <w:lsdException w:name="Light Grid Accent 6" w:uiPriority="62"/>
-    <w:lsdException w:name="Medium Shading 1 Accent 6" w:uiPriority="63"/>
-    <w:lsdException w:name="Medium Shading 2 Accent 6" w:uiPriority="64"/>
-    <w:lsdException w:name="Medium List 1 Accent 6" w:uiPriority="65"/>
-    <w:lsdException w:name="Medium List 2 Accent 6" w:uiPriority="66"/>
-    <w:lsdException w:name="Medium Grid 1 Accent 6" w:uiPriority="67"/>
-    <w:lsdException w:name="Medium Grid 2 Accent 6" w:uiPriority="68"/>
-    <w:lsdException w:name="Medium Grid 3 Accent 6" w:uiPriority="69"/>
-    <w:lsdException w:name="Dark List Accent 6" w:uiPriority="70"/>
-    <w:lsdException w:name="Colorful Shading Accent 6" w:uiPriority="71"/>
-    <w:lsdException w:name="Colorful List Accent 6" w:uiPriority="72"/>
-    <w:lsdException w:name="Colorful Grid Accent 6" w:uiPriority="73"/>
-    <w:lsdException w:name="Subtle Emphasis" w:uiPriority="19" w:qFormat="1"/>
-    <w:lsdException w:name="Intense Emphasis" w:uiPriority="21" w:qFormat="1"/>
-    <w:lsdException w:name="Subtle Reference" w:uiPriority="31" w:qFormat="1"/>
-    <w:lsdException w:name="Intense Reference" w:uiPriority="32" w:qFormat="1"/>
-    <w:lsdException w:name="Book Title" w:uiPriority="33" w:qFormat="1"/>
-    <w:lsdException w:name="Bibliography" w:semiHidden="1" w:uiPriority="37" w:unhideWhenUsed="1"/>
-    <w:lsdException w:name="TOC Heading" w:semiHidden="1" w:uiPriority="39" w:unhideWhenUsed="1" w:qFormat="1"/>
-    <w:lsdException w:name="Plain Table 1" w:uiPriority="41"/>
-    <w:lsdException w:name="Plain Table 2" w:uiPriority="42"/>
-    <w:lsdException w:name="Plain Table 3" w:uiPriority="43"/>
-    <w:lsdException w:name="Plain Table 4" w:uiPriority="44"/>
-    <w:lsdException w:name="Plain Table 5" w:uiPriority="45"/>
-    <w:lsdException w:name="Grid Table Light" w:uiPriority="40"/>
-    <w:lsdException w:name="Grid Table 1 Light" w:uiPriority="46"/>
-    <w:lsdException w:name="Grid Table 2" w:uiPriority="47"/>
-    <w:lsdException w:name="Grid Table 3" w:uiPriority="48"/>
-    <w:lsdException w:name="Grid Table 4" w:uiPriority="49"/>
-    <w:lsdException w:name="Grid Table 5 Dark" w:uiPriority="50"/>
-    <w:lsdException w:name="Grid Table 6 Colorful" w:uiPriority="51"/>
-    <w:lsdException w:name="Grid Table 7 Colorful" w:uiPriority="52"/>
-    <w:lsdException w:name="Grid Table 1 Light Accent 1" w:uiPriority="46"/>
-    <w:lsdException w:name="Grid Table 2 Accent 1" w:uiPriority="47"/>
-    <w:lsdException w:name="Grid Table 3 Accent 1" w:uiPriority="48"/>
-    <w:lsdException w:name="Grid Table 4 Accent 1" w:uiPriority="49"/>
-    <w:lsdException w:name="Grid Table 5 Dark Accent 1" w:uiPriority="50"/>
-    <w:lsdException w:name="Grid Table 6 Colorful Accent 1" w:uiPriority="51"/>
-    <w:lsdException w:name="Grid Table 7 Colorful Accent 1" w:uiPriority="52"/>
-    <w:lsdException w:name="Grid Table 1 Light Accent 2" w:uiPriority="46"/>
-    <w:lsdException w:name="Grid Table 2 Accent 2" w:uiPriority="47"/>
-    <w:lsdException w:name="Grid Table 3 Accent 2" w:uiPriority="48"/>
-    <w:lsdException w:name="Grid Table 4 Accent 2" w:uiPriority="49"/>
-    <w:lsdException w:name="Grid Table 5 Dark Accent 2" w:uiPriority="50"/>
-    <w:lsdException w:name="Grid Table 6 Colorful Accent 2" w:uiPriority="51"/>
-    <w:lsdException w:name="Grid Table 7 Colorful Accent 2" w:uiPriority="52"/>
-    <w:lsdException w:name="Grid Table 1 Light Accent 3" w:uiPriority="46"/>
-    <w:lsdException w:name="Grid Table 2 Accent 3" w:uiPriority="47"/>
-    <w:lsdException w:name="Grid Table 3 Accent 3" w:uiPriority="48"/>
-    <w:lsdException w:name="Grid Table 4 Accent 3" w:uiPriority="49"/>
-    <w:lsdException w:name="Grid Table 5 Dark Accent 3" w:uiPriority="50"/>
-    <w:lsdException w:name="Grid Table 6 Colorful Accent 3" w:uiPriority="51"/>
-    <w:lsdException w:name="Grid Table 7 Colorful Accent 3" w:uiPriority="52"/>
-    <w:lsdException w:name="Grid Table 1 Light Accent 4" w:uiPriority="46"/>
-    <w:lsdException w:name="Grid Table 2 Accent 4" w:uiPriority="47"/>
-    <w:lsdException w:name="Grid Table 3 Accent 4" w:uiPriority="48"/>
-    <w:lsdException w:name="Grid Table 4 Accent 4" w:uiPriority="49"/>
-    <w:lsdException w:name="Grid Table 5 Dark Accent 4" w:uiPriority="50"/>
-    <w:lsdException w:name="Grid Table 6 Colorful Accent 4" w:uiPriority="51"/>
-    <w:lsdException w:name="Grid Table 7 Colorful Accent 4" w:uiPriority="52"/>
-    <w:lsdException w:name="Grid Table 1 Light Accent 5" w:uiPriority="46"/>
-    <w:lsdException w:name="Grid Table 2 Accent 5" w:uiPriority="47"/>
-    <w:lsdException w:name="Grid Table 3 Accent 5" w:uiPriority="48"/>
-    <w:lsdException w:name="Grid Table 4 Accent 5" w:uiPriority="49"/>
-    <w:lsdException w:name="Grid Table 5 Dark Accent 5" w:uiPriority="50"/>
-    <w:lsdException w:name="Grid Table 6 Colorful Accent 5" w:uiPriority="51"/>
-    <w:lsdException w:name="Grid Table 7 Colorful Accent 5" w:uiPriority="52"/>
-    <w:lsdException w:name="Grid Table 1 Light Accent 6" w:uiPriority="46"/>
-    <w:lsdException w:name="Grid Table 2 Accent 6" w:uiPriority="47"/>
-    <w:lsdException w:name="Grid Table 3 Accent 6" w:uiPriority="48"/>
-    <w:lsdException w:name="Grid Table 4 Accent 6" w:uiPriority="49"/>
-    <w:lsdException w:name="Grid Table 5 Dark Accent 6" w:uiPriority="50"/>
-    <w:lsdException w:name="Grid Table 6 Colorful Accent 6" w:uiPriority="51"/>
-    <w:lsdException w:name="Grid Table 7 Colorful Accent 6" w:uiPriority="52"/>
-    <w:lsdException w:name="List Table 1 Light" w:uiPriority="46"/>
-    <w:lsdException w:name="List Table 2" w:uiPriority="47"/>
-    <w:lsdException w:name="List Table 3" w:uiPriority="48"/>
-    <w:lsdException w:name="List Table 4" w:uiPriority="49"/>
-    <w:lsdException w:name="List Table 5 Dark" w:uiPriority="50"/>
-    <w:lsdException w:name="List Table 6 Colorful" w:uiPriority="51"/>
-    <w:lsdException w:name="List Table 7 Colorful" w:uiPriority="52"/>
-    <w:lsdException w:name="List Table 1 Light Accent 1" w:uiPriority="46"/>
-    <w:lsdException w:name="List Table 2 Accent 1" w:uiPriority="47"/>
-    <w:lsdException w:name="List Table 3 Accent 1" w:uiPriority="48"/>
-    <w:lsdException w:name="List Table 4 Accent 1" w:uiPriority="49"/>
-    <w:lsdException w:name="List Table 5 Dark Accent 1" w:uiPriority="50"/>
-    <w:lsdException w:name="List Table 6 Colorful Accent 1" w:uiPriority="51"/>
-    <w:lsdException w:name="List Table 7 Colorful Accent 1" w:uiPriority="52"/>
-    <w:lsdException w:name="List Table 1 Light Accent 2" w:uiPriority="46"/>
-    <w:lsdException w:name="List Table 2 Accent 2" w:uiPriority="47"/>
-    <w:lsdException w:name="List Table 3 Accent 2" w:uiPriority="48"/>
-    <w:lsdException w:name="List Table 4 Accent 2" w:uiPriority="49"/>
-    <w:lsdException w:name="List Table 5 Dark Accent 2" w:uiPriority="50"/>
-    <w:lsdException w:name="List Table 6 Colorful Accent 2" w:uiPriority="51"/>
-    <w:lsdException w:name="List Table 7 Colorful Accent 2" w:uiPriority="52"/>
-    <w:lsdException w:name="List Table 1 Light Accent 3" w:uiPriority="46"/>
-    <w:lsdException w:name="List Table 2 Accent 3" w:uiPriority="47"/>
-    <w:lsdException w:name="List Table 3 Accent 3" w:uiPriority="48"/>
-    <w:lsdException w:name="List Table 4 Accent 3" w:uiPriority="49"/>
-    <w:lsdException w:name="List Table 5 Dark Accent 3" w:uiPriority="50"/>
-    <w:lsdException w:name="List Table 6 Colorful Accent 3" w:uiPriority="51"/>
-    <w:lsdException w:name="List Table 7 Colorful Accent 3" w:uiPriority="52"/>
-    <w:lsdException w:name="List Table 1 Light Accent 4" w:uiPriority="46"/>
-    <w:lsdException w:name="List Table 2 Accent 4" w:uiPriority="47"/>
-    <w:lsdException w:name="List Table 3 Accent 4" w:uiPriority="48"/>
-    <w:lsdException w:name="List Table 4 Accent 4" w:uiPriority="49"/>
-    <w:lsdException w:name="List Table 5 Dark Accent 4" w:uiPriority="50"/>
-    <w:lsdException w:name="List Table 6 Colorful Accent 4" w:uiPriority="51"/>
-    <w:lsdException w:name="List Table 7 Colorful Accent 4" w:uiPriority="52"/>
-    <w:lsdException w:name="List Table 1 Light Accent 5" w:uiPriority="46"/>
-    <w:lsdException w:name="List Table 2 Accent 5" w:uiPriority="47"/>
-    <w:lsdException w:name="List Table 3 Accent 5" w:uiPriority="48"/>
-    <w:lsdException w:name="List Table 4 Accent 5" w:uiPriority="49"/>
-    <w:lsdException w:name="List Table 5 Dark Accent 5" w:uiPriority="50"/>
-    <w:lsdException w:name="List Table 6 Colorful Accent 5" w:uiPriority="51"/>
-    <w:lsdException w:name="List Table 7 Colorful Accent 5" w:uiPriority="52"/>
-    <w:lsdException w:name="List Table 1 Light Accent 6" w:uiPriority="46"/>
-    <w:lsdException w:name="List Table 2 Accent 6" w:uiPriority="47"/>
-    <w:lsdException w:name="List Table 3 Accent 6" w:uiPriority="48"/>
-    <w:lsdException w:name="List Table 4 Accent 6" w:uiPriority="49"/>
-    <w:lsdException w:name="List Table 5 Dark Accent 6" w:uiPriority="50"/>
-    <w:lsdException w:name="List Table 6 Colorful Accent 6" w:uiPriority="51"/>
-    <w:lsdException w:name="List Table 7 Colorful Accent 6" w:uiPriority="52"/>
+  <w:latentStyles w:defLockedState="0" w:defUIPriority="99" w:defSemiHidden="1" w:defUnhideWhenUsed="1" w:defQFormat="0" w:count="267">
+    <w:lsdException w:name="Normal" w:semiHidden="0" w:uiPriority="0" w:unhideWhenUsed="0" w:qFormat="1"/>
+    <w:lsdException w:name="heading 1" w:semiHidden="0" w:uiPriority="9" w:unhideWhenUsed="0" w:qFormat="1"/>
+    <w:lsdException w:name="heading 2" w:uiPriority="9" w:qFormat="1"/>
+    <w:lsdException w:name="heading 3" w:uiPriority="9" w:qFormat="1"/>
+    <w:lsdException w:name="heading 4" w:uiPriority="9" w:qFormat="1"/>
+    <w:lsdException w:name="heading 5" w:uiPriority="9" w:qFormat="1"/>
+    <w:lsdException w:name="heading 6" w:uiPriority="9" w:qFormat="1"/>
+    <w:lsdException w:name="heading 7" w:uiPriority="9" w:qFormat="1"/>
+    <w:lsdException w:name="heading 8" w:uiPriority="9" w:qFormat="1"/>
+    <w:lsdException w:name="heading 9" w:uiPriority="9" w:qFormat="1"/>
+    <w:lsdException w:name="toc 1" w:uiPriority="39"/>
+    <w:lsdException w:name="toc 2" w:uiPriority="39"/>
+    <w:lsdException w:name="toc 3" w:uiPriority="39"/>
+    <w:lsdException w:name="toc 4" w:uiPriority="39"/>
+    <w:lsdException w:name="toc 5" w:uiPriority="39"/>
+    <w:lsdException w:name="toc 6" w:uiPriority="39"/>
+    <w:lsdException w:name="toc 7" w:uiPriority="39"/>
+    <w:lsdException w:name="toc 8" w:uiPriority="39"/>
+    <w:lsdException w:name="toc 9" w:uiPriority="39"/>
+    <w:lsdException w:name="caption" w:uiPriority="35" w:qFormat="1"/>
+    <w:lsdException w:name="Title" w:semiHidden="0" w:uiPriority="10" w:unhideWhenUsed="0" w:qFormat="1"/>
+    <w:lsdException w:name="Default Paragraph Font" w:uiPriority="1"/>
+    <w:lsdException w:name="Subtitle" w:semiHidden="0" w:uiPriority="11" w:unhideWhenUsed="0" w:qFormat="1"/>
+    <w:lsdException w:name="Strong" w:semiHidden="0" w:uiPriority="22" w:unhideWhenUsed="0" w:qFormat="1"/>
+    <w:lsdException w:name="Emphasis" w:semiHidden="0" w:uiPriority="20" w:unhideWhenUsed="0" w:qFormat="1"/>
+    <w:lsdException w:name="Table Grid" w:semiHidden="0" w:uiPriority="59" w:unhideWhenUsed="0"/>
+    <w:lsdException w:name="Placeholder Text" w:unhideWhenUsed="0"/>
+    <w:lsdException w:name="No Spacing" w:semiHidden="0" w:uiPriority="1" w:unhideWhenUsed="0" w:qFormat="1"/>
+    <w:lsdException w:name="Light Shading" w:semiHidden="0" w:uiPriority="60" w:unhideWhenUsed="0"/>
+    <w:lsdException w:name="Light List" w:semiHidden="0" w:uiPriority="61" w:unhideWhenUsed="0"/>
+    <w:lsdException w:name="Light Grid" w:semiHidden="0" w:uiPriority="62" w:unhideWhenUsed="0"/>
+    <w:lsdException w:name="Medium Shading 1" w:semiHidden="0" w:uiPriority="63" w:unhideWhenUsed="0"/>
+    <w:lsdException w:name="Medium Shading 2" w:semiHidden="0" w:uiPriority="64" w:unhideWhenUsed="0"/>
+    <w:lsdException w:name="Medium List 1" w:semiHidden="0" w:uiPriority="65" w:unhideWhenUsed="0"/>
+    <w:lsdException w:name="Medium List 2" w:semiHidden="0" w:uiPriority="66" w:unhideWhenUsed="0"/>
+    <w:lsdException w:name="Medium Grid 1" w:semiHidden="0" w:uiPriority="67" w:unhideWhenUsed="0"/>
+    <w:lsdException w:name="Medium Grid 2" w:semiHidden="0" w:uiPriority="68" w:unhideWhenUsed="0"/>
+    <w:lsdException w:name="Medium Grid 3" w:semiHidden="0" w:uiPriority="69" w:unhideWhenUsed="0"/>
+    <w:lsdException w:name="Dark List" w:semiHidden="0" w:uiPriority="70" w:unhideWhenUsed="0"/>
+    <w:lsdException w:name="Colorful Shading" w:semiHidden="0" w:uiPriority="71" w:unhideWhenUsed="0"/>
+    <w:lsdException w:name="Colorful List" w:semiHidden="0" w:uiPriority="72" w:unhideWhenUsed="0"/>
+    <w:lsdException w:name="Colorful Grid" w:semiHidden="0" w:uiPriority="73" w:unhideWhenUsed="0"/>
+    <w:lsdException w:name="Light Shading Accent 1" w:semiHidden="0" w:uiPriority="60" w:unhideWhenUsed="0"/>
+    <w:lsdException w:name="Light List Accent 1" w:semiHidden="0" w:uiPriority="61" w:unhideWhenUsed="0"/>
+    <w:lsdException w:name="Light Grid Accent 1" w:semiHidden="0" w:uiPriority="62" w:unhideWhenUsed="0"/>
+    <w:lsdException w:name="Medium Shading 1 Accent 1" w:semiHidden="0" w:uiPriority="63" w:unhideWhenUsed="0"/>
+    <w:lsdException w:name="Medium Shading 2 Accent 1" w:semiHidden="0" w:uiPriority="64" w:unhideWhenUsed="0"/>
+    <w:lsdException w:name="Medium List 1 Accent 1" w:semiHidden="0" w:uiPriority="65" w:unhideWhenUsed="0"/>
+    <w:lsdException w:name="Revision" w:unhideWhenUsed="0"/>
+    <w:lsdException w:name="List Paragraph" w:semiHidden="0" w:uiPriority="34" w:unhideWhenUsed="0" w:qFormat="1"/>
+    <w:lsdException w:name="Quote" w:semiHidden="0" w:uiPriority="29" w:unhideWhenUsed="0" w:qFormat="1"/>
+    <w:lsdException w:name="Intense Quote" w:semiHidden="0" w:uiPriority="30" w:unhideWhenUsed="0" w:qFormat="1"/>
+    <w:lsdException w:name="Medium List 2 Accent 1" w:semiHidden="0" w:uiPriority="66" w:unhideWhenUsed="0"/>
+    <w:lsdException w:name="Medium Grid 1 Accent 1" w:semiHidden="0" w:uiPriority="67" w:unhideWhenUsed="0"/>
+    <w:lsdException w:name="Medium Grid 2 Accent 1" w:semiHidden="0" w:uiPriority="68" w:unhideWhenUsed="0"/>
+    <w:lsdException w:name="Medium Grid 3 Accent 1" w:semiHidden="0" w:uiPriority="69" w:unhideWhenUsed="0"/>
+    <w:lsdException w:name="Dark List Accent 1" w:semiHidden="0" w:uiPriority="70" w:unhideWhenUsed="0"/>
+    <w:lsdException w:name="Colorful Shading Accent 1" w:semiHidden="0" w:uiPriority="71" w:unhideWhenUsed="0"/>
+    <w:lsdException w:name="Colorful List Accent 1" w:semiHidden="0" w:uiPriority="72" w:unhideWhenUsed="0"/>
+    <w:lsdException w:name="Colorful Grid Accent 1" w:semiHidden="0" w:uiPriority="73" w:unhideWhenUsed="0"/>
+    <w:lsdException w:name="Light Shading Accent 2" w:semiHidden="0" w:uiPriority="60" w:unhideWhenUsed="0"/>
+    <w:lsdException w:name="Light List Accent 2" w:semiHidden="0" w:uiPriority="61" w:unhideWhenUsed="0"/>
+    <w:lsdException w:name="Light Grid Accent 2" w:semiHidden="0" w:uiPriority="62" w:unhideWhenUsed="0"/>
+    <w:lsdException w:name="Medium Shading 1 Accent 2" w:semiHidden="0" w:uiPriority="63" w:unhideWhenUsed="0"/>
+    <w:lsdException w:name="Medium Shading 2 Accent 2" w:semiHidden="0" w:uiPriority="64" w:unhideWhenUsed="0"/>
+    <w:lsdException w:name="Medium List 1 Accent 2" w:semiHidden="0" w:uiPriority="65" w:unhideWhenUsed="0"/>
+    <w:lsdException w:name="Medium List 2 Accent 2" w:semiHidden="0" w:uiPriority="66" w:unhideWhenUsed="0"/>
+    <w:lsdException w:name="Medium Grid 1 Accent 2" w:semiHidden="0" w:uiPriority="67" w:unhideWhenUsed="0"/>
+    <w:lsdException w:name="Medium Grid 2 Accent 2" w:semiHidden="0" w:uiPriority="68" w:unhideWhenUsed="0"/>
+    <w:lsdException w:name="Medium Grid 3 Accent 2" w:semiHidden="0" w:uiPriority="69" w:unhideWhenUsed="0"/>
+    <w:lsdException w:name="Dark List Accent 2" w:semiHidden="0" w:uiPriority="70" w:unhideWhenUsed="0"/>
+    <w:lsdException w:name="Colorful Shading Accent 2" w:semiHidden="0" w:uiPriority="71" w:unhideWhenUsed="0"/>
+    <w:lsdException w:name="Colorful List Accent 2" w:semiHidden="0" w:uiPriority="72" w:unhideWhenUsed="0"/>
+    <w:lsdException w:name="Colorful Grid Accent 2" w:semiHidden="0" w:uiPriority="73" w:unhideWhenUsed="0"/>
+    <w:lsdException w:name="Light Shading Accent 3" w:semiHidden="0" w:uiPriority="60" w:unhideWhenUsed="0"/>
+    <w:lsdException w:name="Light List Accent 3" w:semiHidden="0" w:uiPriority="61" w:unhideWhenUsed="0"/>
+    <w:lsdException w:name="Light Grid Accent 3" w:semiHidden="0" w:uiPriority="62" w:unhideWhenUsed="0"/>
+    <w:lsdException w:name="Medium Shading 1 Accent 3" w:semiHidden="0" w:uiPriority="63" w:unhideWhenUsed="0"/>
+    <w:lsdException w:name="Medium Shading 2 Accent 3" w:semiHidden="0" w:uiPriority="64" w:unhideWhenUsed="0"/>
+    <w:lsdException w:name="Medium List 1 Accent 3" w:semiHidden="0" w:uiPriority="65" w:unhideWhenUsed="0"/>
+    <w:lsdException w:name="Medium List 2 Accent 3" w:semiHidden="0" w:uiPriority="66" w:unhideWhenUsed="0"/>
+    <w:lsdException w:name="Medium Grid 1 Accent 3" w:semiHidden="0" w:uiPriority="67" w:unhideWhenUsed="0"/>
+    <w:lsdException w:name="Medium Grid 2 Accent 3" w:semiHidden="0" w:uiPriority="68" w:unhideWhenUsed="0"/>
+    <w:lsdException w:name="Medium Grid 3 Accent 3" w:semiHidden="0" w:uiPriority="69" w:unhideWhenUsed="0"/>
+    <w:lsdException w:name="Dark List Accent 3" w:semiHidden="0" w:uiPriority="70" w:unhideWhenUsed="0"/>
+    <w:lsdException w:name="Colorful Shading Accent 3" w:semiHidden="0" w:uiPriority="71" w:unhideWhenUsed="0"/>
+    <w:lsdException w:name="Colorful List Accent 3" w:semiHidden="0" w:uiPriority="72" w:unhideWhenUsed="0"/>
+    <w:lsdException w:name="Colorful Grid Accent 3" w:semiHidden="0" w:uiPriority="73" w:unhideWhenUsed="0"/>
+    <w:lsdException w:name="Light Shading Accent 4" w:semiHidden="0" w:uiPriority="60" w:unhideWhenUsed="0"/>
+    <w:lsdException w:name="Light List Accent 4" w:semiHidden="0" w:uiPriority="61" w:unhideWhenUsed="0"/>
+    <w:lsdException w:name="Light Grid Accent 4" w:semiHidden="0" w:uiPriority="62" w:unhideWhenUsed="0"/>
+    <w:lsdException w:name="Medium Shading 1 Accent 4" w:semiHidden="0" w:uiPriority="63" w:unhideWhenUsed="0"/>
+    <w:lsdException w:name="Medium Shading 2 Accent 4" w:semiHidden="0" w:uiPriority="64" w:unhideWhenUsed="0"/>
+    <w:lsdException w:name="Medium List 1 Accent 4" w:semiHidden="0" w:uiPriority="65" w:unhideWhenUsed="0"/>
+    <w:lsdException w:name="Medium List 2 Accent 4" w:semiHidden="0" w:uiPriority="66" w:unhideWhenUsed="0"/>
+    <w:lsdException w:name="Medium Grid 1 Accent 4" w:semiHidden="0" w:uiPriority="67" w:unhideWhenUsed="0"/>
+    <w:lsdException w:name="Medium Grid 2 Accent 4" w:semiHidden="0" w:uiPriority="68" w:unhideWhenUsed="0"/>
+    <w:lsdException w:name="Medium Grid 3 Accent 4" w:semiHidden="0" w:uiPriority="69" w:unhideWhenUsed="0"/>
+    <w:lsdException w:name="Dark List Accent 4" w:semiHidden="0" w:uiPriority="70" w:unhideWhenUsed="0"/>
+    <w:lsdException w:name="Colorful Shading Accent 4" w:semiHidden="0" w:uiPriority="71" w:unhideWhenUsed="0"/>
+    <w:lsdException w:name="Colorful List Accent 4" w:semiHidden="0" w:uiPriority="72" w:unhideWhenUsed="0"/>
+    <w:lsdException w:name="Colorful Grid Accent 4" w:semiHidden="0" w:uiPriority="73" w:unhideWhenUsed="0"/>
+    <w:lsdException w:name="Light Shading Accent 5" w:semiHidden="0" w:uiPriority="60" w:unhideWhenUsed="0"/>
+    <w:lsdException w:name="Light List Accent 5" w:semiHidden="0" w:uiPriority="61" w:unhideWhenUsed="0"/>
+    <w:lsdException w:name="Light Grid Accent 5" w:semiHidden="0" w:uiPriority="62" w:unhideWhenUsed="0"/>
+    <w:lsdException w:name="Medium Shading 1 Accent 5" w:semiHidden="0" w:uiPriority="63" w:unhideWhenUsed="0"/>
+    <w:lsdException w:name="Medium Shading 2 Accent 5" w:semiHidden="0" w:uiPriority="64" w:unhideWhenUsed="0"/>
+    <w:lsdException w:name="Medium List 1 Accent 5" w:semiHidden="0" w:uiPriority="65" w:unhideWhenUsed="0"/>
+    <w:lsdException w:name="Medium List 2 Accent 5" w:semiHidden="0" w:uiPriority="66" w:unhideWhenUsed="0"/>
+    <w:lsdException w:name="Medium Grid 1 Accent 5" w:semiHidden="0" w:uiPriority="67" w:unhideWhenUsed="0"/>
+    <w:lsdException w:name="Medium Grid 2 Accent 5" w:semiHidden="0" w:uiPriority="68" w:unhideWhenUsed="0"/>
+    <w:lsdException w:name="Medium Grid 3 Accent 5" w:semiHidden="0" w:uiPriority="69" w:unhideWhenUsed="0"/>
+    <w:lsdException w:name="Dark List Accent 5" w:semiHidden="0" w:uiPriority="70" w:unhideWhenUsed="0"/>
+    <w:lsdException w:name="Colorful Shading Accent 5" w:semiHidden="0" w:uiPriority="71" w:unhideWhenUsed="0"/>
+    <w:lsdException w:name="Colorful List Accent 5" w:semiHidden="0" w:uiPriority="72" w:unhideWhenUsed="0"/>
+    <w:lsdException w:name="Colorful Grid Accent 5" w:semiHidden="0" w:uiPriority="73" w:unhideWhenUsed="0"/>
+    <w:lsdException w:name="Light Shading Accent 6" w:semiHidden="0" w:uiPriority="60" w:unhideWhenUsed="0"/>
+    <w:lsdException w:name="Light List Accent 6" w:semiHidden="0" w:uiPriority="61" w:unhideWhenUsed="0"/>
+    <w:lsdException w:name="Light Grid Accent 6" w:semiHidden="0" w:uiPriority="62" w:unhideWhenUsed="0"/>
+    <w:lsdException w:name="Medium Shading 1 Accent 6" w:semiHidden="0" w:uiPriority="63" w:unhideWhenUsed="0"/>
+    <w:lsdException w:name="Medium Shading 2 Accent 6" w:semiHidden="0" w:uiPriority="64" w:unhideWhenUsed="0"/>
+    <w:lsdException w:name="Medium List 1 Accent 6" w:semiHidden="0" w:uiPriority="65" w:unhideWhenUsed="0"/>
+    <w:lsdException w:name="Medium List 2 Accent 6" w:semiHidden="0" w:uiPriority="66" w:unhideWhenUsed="0"/>
+    <w:lsdException w:name="Medium Grid 1 Accent 6" w:semiHidden="0" w:uiPriority="67" w:unhideWhenUsed="0"/>
+    <w:lsdException w:name="Medium Grid 2 Accent 6" w:semiHidden="0" w:uiPriority="68" w:unhideWhenUsed="0"/>
+    <w:lsdException w:name="Medium Grid 3 Accent 6" w:semiHidden="0" w:uiPriority="69" w:unhideWhenUsed="0"/>
+    <w:lsdException w:name="Dark List Accent 6" w:semiHidden="0" w:uiPriority="70" w:unhideWhenUsed="0"/>
+    <w:lsdException w:name="Colorful Shading Accent 6" w:semiHidden="0" w:uiPriority="71" w:unhideWhenUsed="0"/>
+    <w:lsdException w:name="Colorful List Accent 6" w:semiHidden="0" w:uiPriority="72" w:unhideWhenUsed="0"/>
+    <w:lsdException w:name="Colorful Grid Accent 6" w:semiHidden="0" w:uiPriority="73" w:unhideWhenUsed="0"/>
+    <w:lsdException w:name="Subtle Emphasis" w:semiHidden="0" w:uiPriority="19" w:unhideWhenUsed="0" w:qFormat="1"/>
+    <w:lsdException w:name="Intense Emphasis" w:semiHidden="0" w:uiPriority="21" w:unhideWhenUsed="0" w:qFormat="1"/>
+    <w:lsdException w:name="Subtle Reference" w:semiHidden="0" w:uiPriority="31" w:unhideWhenUsed="0" w:qFormat="1"/>
+    <w:lsdException w:name="Intense Reference" w:semiHidden="0" w:uiPriority="32" w:unhideWhenUsed="0" w:qFormat="1"/>
+    <w:lsdException w:name="Book Title" w:semiHidden="0" w:uiPriority="33" w:unhideWhenUsed="0" w:qFormat="1"/>
+    <w:lsdException w:name="Bibliography" w:uiPriority="37"/>
+    <w:lsdException w:name="TOC Heading" w:uiPriority="39" w:qFormat="1"/>
+  </w:latentStyles>
+  <w:style w:type="paragraph" w:default="1" w:styleId="Normal">
+    <w:name w:val="Normal"/>
+  </w:style>
+  <w:style w:type="paragraph" w:styleId="Heading1">
+    <w:name w:val="heading 1"/>
+    <w:basedOn w:val="Normal"/>
+    <w:next w:val="Normal"/>
+    <w:pPr>
+      <w:keepNext/>
+      <w:keepLines/>
+      <w:spacing w:before="200"/>
+      <w:outlineLvl w:val="0"/>
+    </w:pPr>
+    <w:rPr>
+      <w:rFonts w:ascii="Trebuchet MS" w:eastAsia="Trebuchet MS" w:hAnsi="Trebuchet MS" w:cs="Trebuchet MS"/>
+      <w:sz w:val="32"/>
+    </w:rPr>
+  </w:style>
+  <w:style w:type="paragraph" w:styleId="Heading2">
+    <w:name w:val="heading 2"/>
+    <w:basedOn w:val="Normal"/>
+    <w:next w:val="Normal"/>
+    <w:pPr>
+      <w:keepNext/>
+      <w:keepLines/>
+      <w:spacing w:before="200"/>
+      <w:outlineLvl w:val="1"/>
+    </w:pPr>
+    <w:rPr>
+      <w:rFonts w:ascii="Trebuchet MS" w:eastAsia="Trebuchet MS" w:hAnsi="Trebuchet MS" w:cs="Trebuchet MS"/>
+      <w:b/>
+      <w:sz w:val="26"/>
+    </w:rPr>
+  </w:style>
+  <w:style w:type="paragraph" w:styleId="Heading3">
+    <w:name w:val="heading 3"/>
+    <w:basedOn w:val="Normal"/>
+    <w:next w:val="Normal"/>
+    <w:pPr>
+      <w:keepNext/>
+      <w:keepLines/>
+      <w:spacing w:before="160"/>
+      <w:outlineLvl w:val="2"/>
+    </w:pPr>
+    <w:rPr>
+      <w:rFonts w:ascii="Trebuchet MS" w:eastAsia="Trebuchet MS" w:hAnsi="Trebuchet MS" w:cs="Trebuchet MS"/>
+      <w:b/>
+      <w:color w:val="666666"/>
+      <w:sz w:val="24"/>
+    </w:rPr>
+  </w:style>
+  <w:style w:type="paragraph" w:styleId="Heading4">
+    <w:name w:val="heading 4"/>
+    <w:basedOn w:val="Normal"/>
+    <w:next w:val="Normal"/>
+    <w:pPr>
+      <w:keepNext/>
+      <w:keepLines/>
+      <w:spacing w:before="160"/>
+      <w:outlineLvl w:val="3"/>
+    </w:pPr>
+    <w:rPr>
+      <w:rFonts w:ascii="Trebuchet MS" w:eastAsia="Trebuchet MS" w:hAnsi="Trebuchet MS" w:cs="Trebuchet MS"/>
+      <w:color w:val="666666"/>
+      <w:u w:val="single"/>
+    </w:rPr>
+  </w:style>
+  <w:style w:type="paragraph" w:styleId="Heading5">
+    <w:name w:val="heading 5"/>
+    <w:basedOn w:val="Normal"/>
+    <w:next w:val="Normal"/>
+    <w:pPr>
+      <w:keepNext/>
+      <w:keepLines/>
+      <w:spacing w:before="160"/>
+      <w:outlineLvl w:val="4"/>
+    </w:pPr>
+    <w:rPr>
+      <w:rFonts w:ascii="Trebuchet MS" w:eastAsia="Trebuchet MS" w:hAnsi="Trebuchet MS" w:cs="Trebuchet MS"/>
+      <w:color w:val="666666"/>
+    </w:rPr>
+  </w:style>
+  <w:style w:type="paragraph" w:styleId="Heading6">
+    <w:name w:val="heading 6"/>
+    <w:basedOn w:val="Normal"/>
+    <w:next w:val="Normal"/>
+    <w:pPr>
+      <w:keepNext/>
+      <w:keepLines/>
+      <w:spacing w:before="160"/>
+      <w:outlineLvl w:val="5"/>
+    </w:pPr>
+    <w:rPr>
+      <w:rFonts w:ascii="Trebuchet MS" w:eastAsia="Trebuchet MS" w:hAnsi="Trebuchet MS" w:cs="Trebuchet MS"/>
+      <w:i/>
+      <w:color w:val="666666"/>
+    </w:rPr>
+  </w:style>
+  <w:style w:type="character" w:default="1" w:styleId="DefaultParagraphFont">
+    <w:name w:val="Default Paragraph Font"/>
+    <w:uiPriority w:val="1"/>
+    <w:semiHidden/>
+    <w:unhideWhenUsed/>
+  </w:style>
+  <w:style w:type="table" w:default="1" w:styleId="TableNormal">
+    <w:name w:val="Normal Table"/>
+    <w:uiPriority w:val="99"/>
+    <w:semiHidden/>
+    <w:unhideWhenUsed/>
+    <w:tblPr>
+      <w:tblInd w:w="0" w:type="dxa"/>
+      <w:tblCellMar>
+        <w:top w:w="0" w:type="dxa"/>
+        <w:left w:w="108" w:type="dxa"/>
+        <w:bottom w:w="0" w:type="dxa"/>
+        <w:right w:w="108" w:type="dxa"/>
+      </w:tblCellMar>
+    </w:tblPr>
+  </w:style>
+  <w:style w:type="numbering" w:default="1" w:styleId="NoList">
+    <w:name w:val="No List"/>
+    <w:uiPriority w:val="99"/>
+    <w:semiHidden/>
+    <w:unhideWhenUsed/>
+  </w:style>
+  <w:style w:type="paragraph" w:styleId="Title">
+    <w:name w:val="Title"/>
+    <w:basedOn w:val="Normal"/>
+    <w:next w:val="Normal"/>
+    <w:pPr>
+      <w:keepNext/>
+      <w:keepLines/>
+    </w:pPr>
+    <w:rPr>
+      <w:rFonts w:ascii="Trebuchet MS" w:eastAsia="Trebuchet MS" w:hAnsi="Trebuchet MS" w:cs="Trebuchet MS"/>
+      <w:sz w:val="42"/>
+    </w:rPr>
+  </w:style>
+  <w:style w:type="paragraph" w:styleId="Subtitle">
+    <w:name w:val="Subtitle"/>
+    <w:basedOn w:val="Normal"/>
+    <w:next w:val="Normal"/>
+    <w:pPr>
+      <w:keepNext/>
+      <w:keepLines/>
+      <w:spacing w:after="200"/>
+    </w:pPr>
+    <w:rPr>
+      <w:rFonts w:ascii="Trebuchet MS" w:eastAsia="Trebuchet MS" w:hAnsi="Trebuchet MS" w:cs="Trebuchet MS"/>
+      <w:i/>
+      <w:color w:val="666666"/>
+      <w:sz w:val="26"/>
+    </w:rPr>
+  </w:style>
+  <w:style w:type="paragraph" w:styleId="Header">
+    <w:name w:val="header"/>
+    <w:basedOn w:val="Normal"/>
+    <w:link w:val="HeaderChar"/>
+    <w:uiPriority w:val="99"/>
+    <w:unhideWhenUsed/>
+    <w:rsid w:val="00404E5C"/>
+    <w:pPr>
+      <w:tabs>
+        <w:tab w:val="center" w:pos="4680"/>
+        <w:tab w:val="right" w:pos="9360"/>
+      </w:tabs>
+      <w:spacing w:line="240" w:lineRule="auto"/>
+    </w:pPr>
+  </w:style>
+  <w:style w:type="character" w:customStyle="1" w:styleId="HeaderChar">
+    <w:name w:val="Header Char"/>
+    <w:basedOn w:val="DefaultParagraphFont"/>
+    <w:link w:val="Header"/>
+    <w:uiPriority w:val="99"/>
+    <w:rsid w:val="00404E5C"/>
+  </w:style>
+  <w:style w:type="paragraph" w:styleId="Footer">
+    <w:name w:val="footer"/>
+    <w:basedOn w:val="Normal"/>
+    <w:link w:val="FooterChar"/>
+    <w:uiPriority w:val="99"/>
+    <w:unhideWhenUsed/>
+    <w:rsid w:val="00404E5C"/>
+    <w:pPr>
+      <w:tabs>
+        <w:tab w:val="center" w:pos="4680"/>
+        <w:tab w:val="right" w:pos="9360"/>
+      </w:tabs>
+      <w:spacing w:line="240" w:lineRule="auto"/>
+    </w:pPr>
+  </w:style>
+  <w:style w:type="character" w:customStyle="1" w:styleId="FooterChar">
+    <w:name w:val="Footer Char"/>
+    <w:basedOn w:val="DefaultParagraphFont"/>
+    <w:link w:val="Footer"/>
+    <w:uiPriority w:val="99"/>
+    <w:rsid w:val="00404E5C"/>
+  </w:style>
+  <w:style w:type="paragraph" w:customStyle="1" w:styleId="Normal1">
+    <w:name w:val="Normal1"/>
+    <w:rsid w:val="00F5532F"/>
+    <w:pPr>
+      <w:spacing w:after="200"/>
+    </w:pPr>
+  </w:style>
+  <w:style w:type="paragraph" w:styleId="ListParagraph">
+    <w:name w:val="List Paragraph"/>
+    <w:basedOn w:val="Normal"/>
+    <w:uiPriority w:val="34"/>
+    <w:qFormat/>
+    <w:rsid w:val="00F933FC"/>
+    <w:pPr>
+      <w:ind w:left="720"/>
+      <w:contextualSpacing/>
+    </w:pPr>
+  </w:style>
+</w:styles>
+</file>
+
+<file path=word/stylesWithEffects.xml><?xml version="1.0" encoding="utf-8"?>
+<w:styles xmlns:wpc="http://schemas.microsoft.com/office/word/2010/wordprocessingCanvas" xmlns:mc="http://schemas.openxmlformats.org/markup-compatibility/2006" xmlns:o="urn:schemas-microsoft-com:office:office" xmlns:r="http://schemas.openxmlformats.org/officeDocument/2006/relationships" xmlns:m="http://schemas.openxmlformats.org/officeDocument/2006/math" xmlns:v="urn:schemas-microsoft-com:vml" xmlns:wp14="http://schemas.microsoft.com/office/word/2010/wordprocessingDrawing" xmlns:wp="http://schemas.openxmlformats.org/drawingml/2006/wordprocessingDrawing" xmlns:w10="urn:schemas-microsoft-com:office:word" xmlns:w="http://schemas.openxmlformats.org/wordprocessingml/2006/main" xmlns:w14="http://schemas.microsoft.com/office/word/2010/wordml" xmlns:wpg="http://schemas.microsoft.com/office/word/2010/wordprocessingGroup" xmlns:wpi="http://schemas.microsoft.com/office/word/2010/wordprocessingInk" xmlns:wne="http://schemas.microsoft.com/office/word/2006/wordml" xmlns:wps="http://schemas.microsoft.com/office/word/2010/wordprocessingShape" mc:Ignorable="w14 wp14">
+  <w:docDefaults>
+    <w:rPrDefault>
+      <w:rPr>
+        <w:rFonts w:ascii="Arial" w:eastAsia="Arial" w:hAnsi="Arial" w:cs="Arial"/>
+        <w:color w:val="000000"/>
+        <w:sz w:val="22"/>
+        <w:lang w:val="en-US" w:eastAsia="en-US" w:bidi="ar-SA"/>
+      </w:rPr>
+    </w:rPrDefault>
+    <w:pPrDefault>
+      <w:pPr>
+        <w:spacing w:line="276" w:lineRule="auto"/>
+      </w:pPr>
+    </w:pPrDefault>
+  </w:docDefaults>
+  <w:latentStyles w:defLockedState="0" w:defUIPriority="99" w:defSemiHidden="1" w:defUnhideWhenUsed="1" w:defQFormat="0" w:count="267">
+    <w:lsdException w:name="Normal" w:semiHidden="0" w:uiPriority="0" w:unhideWhenUsed="0" w:qFormat="1"/>
+    <w:lsdException w:name="heading 1" w:semiHidden="0" w:uiPriority="9" w:unhideWhenUsed="0" w:qFormat="1"/>
+    <w:lsdException w:name="heading 2" w:uiPriority="9" w:qFormat="1"/>
+    <w:lsdException w:name="heading 3" w:uiPriority="9" w:qFormat="1"/>
+    <w:lsdException w:name="heading 4" w:uiPriority="9" w:qFormat="1"/>
+    <w:lsdException w:name="heading 5" w:uiPriority="9" w:qFormat="1"/>
+    <w:lsdException w:name="heading 6" w:uiPriority="9" w:qFormat="1"/>
+    <w:lsdException w:name="heading 7" w:uiPriority="9" w:qFormat="1"/>
+    <w:lsdException w:name="heading 8" w:uiPriority="9" w:qFormat="1"/>
+    <w:lsdException w:name="heading 9" w:uiPriority="9" w:qFormat="1"/>
+    <w:lsdException w:name="toc 1" w:uiPriority="39"/>
+    <w:lsdException w:name="toc 2" w:uiPriority="39"/>
+    <w:lsdException w:name="toc 3" w:uiPriority="39"/>
+    <w:lsdException w:name="toc 4" w:uiPriority="39"/>
+    <w:lsdException w:name="toc 5" w:uiPriority="39"/>
+    <w:lsdException w:name="toc 6" w:uiPriority="39"/>
+    <w:lsdException w:name="toc 7" w:uiPriority="39"/>
+    <w:lsdException w:name="toc 8" w:uiPriority="39"/>
+    <w:lsdException w:name="toc 9" w:uiPriority="39"/>
+    <w:lsdException w:name="caption" w:uiPriority="35" w:qFormat="1"/>
+    <w:lsdException w:name="Title" w:semiHidden="0" w:uiPriority="10" w:unhideWhenUsed="0" w:qFormat="1"/>
+    <w:lsdException w:name="Default Paragraph Font" w:uiPriority="1"/>
+    <w:lsdException w:name="Subtitle" w:semiHidden="0" w:uiPriority="11" w:unhideWhenUsed="0" w:qFormat="1"/>
+    <w:lsdException w:name="Strong" w:semiHidden="0" w:uiPriority="22" w:unhideWhenUsed="0" w:qFormat="1"/>
+    <w:lsdException w:name="Emphasis" w:semiHidden="0" w:uiPriority="20" w:unhideWhenUsed="0" w:qFormat="1"/>
+    <w:lsdException w:name="Table Grid" w:semiHidden="0" w:uiPriority="59" w:unhideWhenUsed="0"/>
+    <w:lsdException w:name="Placeholder Text" w:unhideWhenUsed="0"/>
+    <w:lsdException w:name="No Spacing" w:semiHidden="0" w:uiPriority="1" w:unhideWhenUsed="0" w:qFormat="1"/>
+    <w:lsdException w:name="Light Shading" w:semiHidden="0" w:uiPriority="60" w:unhideWhenUsed="0"/>
+    <w:lsdException w:name="Light List" w:semiHidden="0" w:uiPriority="61" w:unhideWhenUsed="0"/>
+    <w:lsdException w:name="Light Grid" w:semiHidden="0" w:uiPriority="62" w:unhideWhenUsed="0"/>
+    <w:lsdException w:name="Medium Shading 1" w:semiHidden="0" w:uiPriority="63" w:unhideWhenUsed="0"/>
+    <w:lsdException w:name="Medium Shading 2" w:semiHidden="0" w:uiPriority="64" w:unhideWhenUsed="0"/>
+    <w:lsdException w:name="Medium List 1" w:semiHidden="0" w:uiPriority="65" w:unhideWhenUsed="0"/>
+    <w:lsdException w:name="Medium List 2" w:semiHidden="0" w:uiPriority="66" w:unhideWhenUsed="0"/>
+    <w:lsdException w:name="Medium Grid 1" w:semiHidden="0" w:uiPriority="67" w:unhideWhenUsed="0"/>
+    <w:lsdException w:name="Medium Grid 2" w:semiHidden="0" w:uiPriority="68" w:unhideWhenUsed="0"/>
+    <w:lsdException w:name="Medium Grid 3" w:semiHidden="0" w:uiPriority="69" w:unhideWhenUsed="0"/>
+    <w:lsdException w:name="Dark List" w:semiHidden="0" w:uiPriority="70" w:unhideWhenUsed="0"/>
+    <w:lsdException w:name="Colorful Shading" w:semiHidden="0" w:uiPriority="71" w:unhideWhenUsed="0"/>
+    <w:lsdException w:name="Colorful List" w:semiHidden="0" w:uiPriority="72" w:unhideWhenUsed="0"/>
+    <w:lsdException w:name="Colorful Grid" w:semiHidden="0" w:uiPriority="73" w:unhideWhenUsed="0"/>
+    <w:lsdException w:name="Light Shading Accent 1" w:semiHidden="0" w:uiPriority="60" w:unhideWhenUsed="0"/>
+    <w:lsdException w:name="Light List Accent 1" w:semiHidden="0" w:uiPriority="61" w:unhideWhenUsed="0"/>
+    <w:lsdException w:name="Light Grid Accent 1" w:semiHidden="0" w:uiPriority="62" w:unhideWhenUsed="0"/>
+    <w:lsdException w:name="Medium Shading 1 Accent 1" w:semiHidden="0" w:uiPriority="63" w:unhideWhenUsed="0"/>
+    <w:lsdException w:name="Medium Shading 2 Accent 1" w:semiHidden="0" w:uiPriority="64" w:unhideWhenUsed="0"/>
+    <w:lsdException w:name="Medium List 1 Accent 1" w:semiHidden="0" w:uiPriority="65" w:unhideWhenUsed="0"/>
+    <w:lsdException w:name="Revision" w:unhideWhenUsed="0"/>
+    <w:lsdException w:name="List Paragraph" w:semiHidden="0" w:uiPriority="34" w:unhideWhenUsed="0" w:qFormat="1"/>
+    <w:lsdException w:name="Quote" w:semiHidden="0" w:uiPriority="29" w:unhideWhenUsed="0" w:qFormat="1"/>
+    <w:lsdException w:name="Intense Quote" w:semiHidden="0" w:uiPriority="30" w:unhideWhenUsed="0" w:qFormat="1"/>
+    <w:lsdException w:name="Medium List 2 Accent 1" w:semiHidden="0" w:uiPriority="66" w:unhideWhenUsed="0"/>
+    <w:lsdException w:name="Medium Grid 1 Accent 1" w:semiHidden="0" w:uiPriority="67" w:unhideWhenUsed="0"/>
+    <w:lsdException w:name="Medium Grid 2 Accent 1" w:semiHidden="0" w:uiPriority="68" w:unhideWhenUsed="0"/>
+    <w:lsdException w:name="Medium Grid 3 Accent 1" w:semiHidden="0" w:uiPriority="69" w:unhideWhenUsed="0"/>
+    <w:lsdException w:name="Dark List Accent 1" w:semiHidden="0" w:uiPriority="70" w:unhideWhenUsed="0"/>
+    <w:lsdException w:name="Colorful Shading Accent 1" w:semiHidden="0" w:uiPriority="71" w:unhideWhenUsed="0"/>
+    <w:lsdException w:name="Colorful List Accent 1" w:semiHidden="0" w:uiPriority="72" w:unhideWhenUsed="0"/>
+    <w:lsdException w:name="Colorful Grid Accent 1" w:semiHidden="0" w:uiPriority="73" w:unhideWhenUsed="0"/>
+    <w:lsdException w:name="Light Shading Accent 2" w:semiHidden="0" w:uiPriority="60" w:unhideWhenUsed="0"/>
+    <w:lsdException w:name="Light List Accent 2" w:semiHidden="0" w:uiPriority="61" w:unhideWhenUsed="0"/>
+    <w:lsdException w:name="Light Grid Accent 2" w:semiHidden="0" w:uiPriority="62" w:unhideWhenUsed="0"/>
+    <w:lsdException w:name="Medium Shading 1 Accent 2" w:semiHidden="0" w:uiPriority="63" w:unhideWhenUsed="0"/>
+    <w:lsdException w:name="Medium Shading 2 Accent 2" w:semiHidden="0" w:uiPriority="64" w:unhideWhenUsed="0"/>
+    <w:lsdException w:name="Medium List 1 Accent 2" w:semiHidden="0" w:uiPriority="65" w:unhideWhenUsed="0"/>
+    <w:lsdException w:name="Medium List 2 Accent 2" w:semiHidden="0" w:uiPriority="66" w:unhideWhenUsed="0"/>
+    <w:lsdException w:name="Medium Grid 1 Accent 2" w:semiHidden="0" w:uiPriority="67" w:unhideWhenUsed="0"/>
+    <w:lsdException w:name="Medium Grid 2 Accent 2" w:semiHidden="0" w:uiPriority="68" w:unhideWhenUsed="0"/>
+    <w:lsdException w:name="Medium Grid 3 Accent 2" w:semiHidden="0" w:uiPriority="69" w:unhideWhenUsed="0"/>
+    <w:lsdException w:name="Dark List Accent 2" w:semiHidden="0" w:uiPriority="70" w:unhideWhenUsed="0"/>
+    <w:lsdException w:name="Colorful Shading Accent 2" w:semiHidden="0" w:uiPriority="71" w:unhideWhenUsed="0"/>
+    <w:lsdException w:name="Colorful List Accent 2" w:semiHidden="0" w:uiPriority="72" w:unhideWhenUsed="0"/>
+    <w:lsdException w:name="Colorful Grid Accent 2" w:semiHidden="0" w:uiPriority="73" w:unhideWhenUsed="0"/>
+    <w:lsdException w:name="Light Shading Accent 3" w:semiHidden="0" w:uiPriority="60" w:unhideWhenUsed="0"/>
+    <w:lsdException w:name="Light List Accent 3" w:semiHidden="0" w:uiPriority="61" w:unhideWhenUsed="0"/>
+    <w:lsdException w:name="Light Grid Accent 3" w:semiHidden="0" w:uiPriority="62" w:unhideWhenUsed="0"/>
+    <w:lsdException w:name="Medium Shading 1 Accent 3" w:semiHidden="0" w:uiPriority="63" w:unhideWhenUsed="0"/>
+    <w:lsdException w:name="Medium Shading 2 Accent 3" w:semiHidden="0" w:uiPriority="64" w:unhideWhenUsed="0"/>
+    <w:lsdException w:name="Medium List 1 Accent 3" w:semiHidden="0" w:uiPriority="65" w:unhideWhenUsed="0"/>
+    <w:lsdException w:name="Medium List 2 Accent 3" w:semiHidden="0" w:uiPriority="66" w:unhideWhenUsed="0"/>
+    <w:lsdException w:name="Medium Grid 1 Accent 3" w:semiHidden="0" w:uiPriority="67" w:unhideWhenUsed="0"/>
+    <w:lsdException w:name="Medium Grid 2 Accent 3" w:semiHidden="0" w:uiPriority="68" w:unhideWhenUsed="0"/>
+    <w:lsdException w:name="Medium Grid 3 Accent 3" w:semiHidden="0" w:uiPriority="69" w:unhideWhenUsed="0"/>
+    <w:lsdException w:name="Dark List Accent 3" w:semiHidden="0" w:uiPriority="70" w:unhideWhenUsed="0"/>
+    <w:lsdException w:name="Colorful Shading Accent 3" w:semiHidden="0" w:uiPriority="71" w:unhideWhenUsed="0"/>
+    <w:lsdException w:name="Colorful List Accent 3" w:semiHidden="0" w:uiPriority="72" w:unhideWhenUsed="0"/>
+    <w:lsdException w:name="Colorful Grid Accent 3" w:semiHidden="0" w:uiPriority="73" w:unhideWhenUsed="0"/>
+    <w:lsdException w:name="Light Shading Accent 4" w:semiHidden="0" w:uiPriority="60" w:unhideWhenUsed="0"/>
+    <w:lsdException w:name="Light List Accent 4" w:semiHidden="0" w:uiPriority="61" w:unhideWhenUsed="0"/>
+    <w:lsdException w:name="Light Grid Accent 4" w:semiHidden="0" w:uiPriority="62" w:unhideWhenUsed="0"/>
+    <w:lsdException w:name="Medium Shading 1 Accent 4" w:semiHidden="0" w:uiPriority="63" w:unhideWhenUsed="0"/>
+    <w:lsdException w:name="Medium Shading 2 Accent 4" w:semiHidden="0" w:uiPriority="64" w:unhideWhenUsed="0"/>
+    <w:lsdException w:name="Medium List 1 Accent 4" w:semiHidden="0" w:uiPriority="65" w:unhideWhenUsed="0"/>
+    <w:lsdException w:name="Medium List 2 Accent 4" w:semiHidden="0" w:uiPriority="66" w:unhideWhenUsed="0"/>
+    <w:lsdException w:name="Medium Grid 1 Accent 4" w:semiHidden="0" w:uiPriority="67" w:unhideWhenUsed="0"/>
+    <w:lsdException w:name="Medium Grid 2 Accent 4" w:semiHidden="0" w:uiPriority="68" w:unhideWhenUsed="0"/>
+    <w:lsdException w:name="Medium Grid 3 Accent 4" w:semiHidden="0" w:uiPriority="69" w:unhideWhenUsed="0"/>
+    <w:lsdException w:name="Dark List Accent 4" w:semiHidden="0" w:uiPriority="70" w:unhideWhenUsed="0"/>
+    <w:lsdException w:name="Colorful Shading Accent 4" w:semiHidden="0" w:uiPriority="71" w:unhideWhenUsed="0"/>
+    <w:lsdException w:name="Colorful List Accent 4" w:semiHidden="0" w:uiPriority="72" w:unhideWhenUsed="0"/>
+    <w:lsdException w:name="Colorful Grid Accent 4" w:semiHidden="0" w:uiPriority="73" w:unhideWhenUsed="0"/>
+    <w:lsdException w:name="Light Shading Accent 5" w:semiHidden="0" w:uiPriority="60" w:unhideWhenUsed="0"/>
+    <w:lsdException w:name="Light List Accent 5" w:semiHidden="0" w:uiPriority="61" w:unhideWhenUsed="0"/>
+    <w:lsdException w:name="Light Grid Accent 5" w:semiHidden="0" w:uiPriority="62" w:unhideWhenUsed="0"/>
+    <w:lsdException w:name="Medium Shading 1 Accent 5" w:semiHidden="0" w:uiPriority="63" w:unhideWhenUsed="0"/>
+    <w:lsdException w:name="Medium Shading 2 Accent 5" w:semiHidden="0" w:uiPriority="64" w:unhideWhenUsed="0"/>
+    <w:lsdException w:name="Medium List 1 Accent 5" w:semiHidden="0" w:uiPriority="65" w:unhideWhenUsed="0"/>
+    <w:lsdException w:name="Medium List 2 Accent 5" w:semiHidden="0" w:uiPriority="66" w:unhideWhenUsed="0"/>
+    <w:lsdException w:name="Medium Grid 1 Accent 5" w:semiHidden="0" w:uiPriority="67" w:unhideWhenUsed="0"/>
+    <w:lsdException w:name="Medium Grid 2 Accent 5" w:semiHidden="0" w:uiPriority="68" w:unhideWhenUsed="0"/>
+    <w:lsdException w:name="Medium Grid 3 Accent 5" w:semiHidden="0" w:uiPriority="69" w:unhideWhenUsed="0"/>
+    <w:lsdException w:name="Dark List Accent 5" w:semiHidden="0" w:uiPriority="70" w:unhideWhenUsed="0"/>
+    <w:lsdException w:name="Colorful Shading Accent 5" w:semiHidden="0" w:uiPriority="71" w:unhideWhenUsed="0"/>
+    <w:lsdException w:name="Colorful List Accent 5" w:semiHidden="0" w:uiPriority="72" w:unhideWhenUsed="0"/>
+    <w:lsdException w:name="Colorful Grid Accent 5" w:semiHidden="0" w:uiPriority="73" w:unhideWhenUsed="0"/>
+    <w:lsdException w:name="Light Shading Accent 6" w:semiHidden="0" w:uiPriority="60" w:unhideWhenUsed="0"/>
+    <w:lsdException w:name="Light List Accent 6" w:semiHidden="0" w:uiPriority="61" w:unhideWhenUsed="0"/>
+    <w:lsdException w:name="Light Grid Accent 6" w:semiHidden="0" w:uiPriority="62" w:unhideWhenUsed="0"/>
+    <w:lsdException w:name="Medium Shading 1 Accent 6" w:semiHidden="0" w:uiPriority="63" w:unhideWhenUsed="0"/>
+    <w:lsdException w:name="Medium Shading 2 Accent 6" w:semiHidden="0" w:uiPriority="64" w:unhideWhenUsed="0"/>
+    <w:lsdException w:name="Medium List 1 Accent 6" w:semiHidden="0" w:uiPriority="65" w:unhideWhenUsed="0"/>
+    <w:lsdException w:name="Medium List 2 Accent 6" w:semiHidden="0" w:uiPriority="66" w:unhideWhenUsed="0"/>
+    <w:lsdException w:name="Medium Grid 1 Accent 6" w:semiHidden="0" w:uiPriority="67" w:unhideWhenUsed="0"/>
+    <w:lsdException w:name="Medium Grid 2 Accent 6" w:semiHidden="0" w:uiPriority="68" w:unhideWhenUsed="0"/>
+    <w:lsdException w:name="Medium Grid 3 Accent 6" w:semiHidden="0" w:uiPriority="69" w:unhideWhenUsed="0"/>
+    <w:lsdException w:name="Dark List Accent 6" w:semiHidden="0" w:uiPriority="70" w:unhideWhenUsed="0"/>
+    <w:lsdException w:name="Colorful Shading Accent 6" w:semiHidden="0" w:uiPriority="71" w:unhideWhenUsed="0"/>
+    <w:lsdException w:name="Colorful List Accent 6" w:semiHidden="0" w:uiPriority="72" w:unhideWhenUsed="0"/>
+    <w:lsdException w:name="Colorful Grid Accent 6" w:semiHidden="0" w:uiPriority="73" w:unhideWhenUsed="0"/>
+    <w:lsdException w:name="Subtle Emphasis" w:semiHidden="0" w:uiPriority="19" w:unhideWhenUsed="0" w:qFormat="1"/>
+    <w:lsdException w:name="Intense Emphasis" w:semiHidden="0" w:uiPriority="21" w:unhideWhenUsed="0" w:qFormat="1"/>
+    <w:lsdException w:name="Subtle Reference" w:semiHidden="0" w:uiPriority="31" w:unhideWhenUsed="0" w:qFormat="1"/>
+    <w:lsdException w:name="Intense Reference" w:semiHidden="0" w:uiPriority="32" w:unhideWhenUsed="0" w:qFormat="1"/>
+    <w:lsdException w:name="Book Title" w:semiHidden="0" w:uiPriority="33" w:unhideWhenUsed="0" w:qFormat="1"/>
+    <w:lsdException w:name="Bibliography" w:uiPriority="37"/>
+    <w:lsdException w:name="TOC Heading" w:uiPriority="39" w:qFormat="1"/>
   </w:latentStyles>
   <w:style w:type="paragraph" w:default="1" w:styleId="Normal">
     <w:name w:val="Normal"/>

</xml_diff>

<commit_message>
Removed unused agendas. Added date to 5-4 minutes.
</commit_message>
<xml_diff>
--- a/Documents/Meetings/5_4_2015/33_Minutes.docx
+++ b/Documents/Meetings/5_4_2015/33_Minutes.docx
@@ -42,31 +42,14 @@
           <w:sz w:val="24"/>
           <w:szCs w:val="24"/>
         </w:rPr>
-        <w:t xml:space="preserve">Begin </w:t>
-      </w:r>
-      <w:proofErr w:type="gramStart"/>
-      <w:r>
-        <w:rPr>
-          <w:b/>
-          <w:sz w:val="24"/>
-          <w:szCs w:val="24"/>
-        </w:rPr>
-        <w:t>Time</w:t>
-      </w:r>
-      <w:r>
-        <w:rPr>
-          <w:sz w:val="24"/>
-          <w:szCs w:val="24"/>
-        </w:rPr>
-        <w:t xml:space="preserve">  :</w:t>
-      </w:r>
-      <w:proofErr w:type="gramEnd"/>
-      <w:r>
-        <w:rPr>
-          <w:sz w:val="24"/>
-          <w:szCs w:val="24"/>
-        </w:rPr>
-        <w:t xml:space="preserve"> </w:t>
+        <w:t>Begin Time</w:t>
+      </w:r>
+      <w:r>
+        <w:rPr>
+          <w:sz w:val="24"/>
+          <w:szCs w:val="24"/>
+        </w:rPr>
+        <w:t xml:space="preserve">  : </w:t>
       </w:r>
       <w:r>
         <w:rPr>
@@ -210,79 +193,51 @@
           <w:sz w:val="24"/>
           <w:szCs w:val="24"/>
         </w:rPr>
-        <w:t xml:space="preserve">Members </w:t>
-      </w:r>
-      <w:proofErr w:type="gramStart"/>
+        <w:t>Members Present :</w:t>
+      </w:r>
+      <w:r>
+        <w:rPr>
+          <w:sz w:val="24"/>
+          <w:szCs w:val="24"/>
+        </w:rPr>
+        <w:t xml:space="preserve"> Scott Smoke, Riley Smith</w:t>
+      </w:r>
+      <w:r>
+        <w:rPr>
+          <w:sz w:val="24"/>
+          <w:szCs w:val="24"/>
+        </w:rPr>
+        <w:t xml:space="preserve">, </w:t>
+      </w:r>
+      <w:r>
+        <w:rPr>
+          <w:sz w:val="24"/>
+          <w:szCs w:val="24"/>
+        </w:rPr>
+        <w:t>Jeffrey Allen</w:t>
+      </w:r>
+      <w:r>
+        <w:rPr>
+          <w:sz w:val="24"/>
+          <w:szCs w:val="24"/>
+        </w:rPr>
+        <w:t>, Jordan Beck, Joshua Ford</w:t>
+      </w:r>
+    </w:p>
+    <w:p>
+      <w:pPr>
+        <w:rPr>
+          <w:sz w:val="24"/>
+          <w:szCs w:val="24"/>
+        </w:rPr>
+      </w:pPr>
       <w:r>
         <w:rPr>
           <w:b/>
           <w:sz w:val="24"/>
           <w:szCs w:val="24"/>
         </w:rPr>
-        <w:t>Present :</w:t>
-      </w:r>
-      <w:proofErr w:type="gramEnd"/>
-      <w:r>
-        <w:rPr>
-          <w:sz w:val="24"/>
-          <w:szCs w:val="24"/>
-        </w:rPr>
-        <w:t xml:space="preserve"> Scott Smoke, Riley Smith</w:t>
-      </w:r>
-      <w:r>
-        <w:rPr>
-          <w:sz w:val="24"/>
-          <w:szCs w:val="24"/>
-        </w:rPr>
-        <w:t xml:space="preserve">, </w:t>
-      </w:r>
-      <w:r>
-        <w:rPr>
-          <w:sz w:val="24"/>
-          <w:szCs w:val="24"/>
-        </w:rPr>
-        <w:t>Jeffrey Allen</w:t>
-      </w:r>
-      <w:r>
-        <w:rPr>
-          <w:sz w:val="24"/>
-          <w:szCs w:val="24"/>
-        </w:rPr>
-        <w:t>, Jordan Beck, Joshua Ford</w:t>
-      </w:r>
-    </w:p>
-    <w:p>
-      <w:pPr>
-        <w:rPr>
-          <w:sz w:val="24"/>
-          <w:szCs w:val="24"/>
-        </w:rPr>
-      </w:pPr>
-      <w:r>
-        <w:rPr>
-          <w:b/>
-          <w:sz w:val="24"/>
-          <w:szCs w:val="24"/>
-        </w:rPr>
-        <w:t xml:space="preserve">Members </w:t>
-      </w:r>
-      <w:proofErr w:type="gramStart"/>
-      <w:r>
-        <w:rPr>
-          <w:b/>
-          <w:sz w:val="24"/>
-          <w:szCs w:val="24"/>
-        </w:rPr>
-        <w:t>Absent  :</w:t>
-      </w:r>
-      <w:proofErr w:type="gramEnd"/>
-      <w:r>
-        <w:rPr>
-          <w:b/>
-          <w:sz w:val="24"/>
-          <w:szCs w:val="24"/>
-        </w:rPr>
-        <w:t xml:space="preserve"> </w:t>
+        <w:t xml:space="preserve">Members Absent  : </w:t>
       </w:r>
       <w:r>
         <w:rPr>
@@ -434,25 +389,7 @@
           <w:sz w:val="24"/>
           <w:szCs w:val="24"/>
         </w:rPr>
-        <w:t>Scheduler [</w:t>
-      </w:r>
-      <w:proofErr w:type="spellStart"/>
-      <w:r>
-        <w:rPr>
-          <w:color w:val="00B050"/>
-          <w:sz w:val="24"/>
-          <w:szCs w:val="24"/>
-        </w:rPr>
-        <w:t>scott</w:t>
-      </w:r>
-      <w:proofErr w:type="spellEnd"/>
-      <w:r>
-        <w:rPr>
-          <w:color w:val="00B050"/>
-          <w:sz w:val="24"/>
-          <w:szCs w:val="24"/>
-        </w:rPr>
-        <w:t>]</w:t>
+        <w:t>Scheduler [scott]</w:t>
       </w:r>
     </w:p>
     <w:p>
@@ -482,25 +419,7 @@
           <w:sz w:val="24"/>
           <w:szCs w:val="24"/>
         </w:rPr>
-        <w:t xml:space="preserve"> [riley and </w:t>
-      </w:r>
-      <w:proofErr w:type="spellStart"/>
-      <w:r>
-        <w:rPr>
-          <w:color w:val="00B050"/>
-          <w:sz w:val="24"/>
-          <w:szCs w:val="24"/>
-        </w:rPr>
-        <w:t>jeff</w:t>
-      </w:r>
-      <w:proofErr w:type="spellEnd"/>
-      <w:r>
-        <w:rPr>
-          <w:color w:val="00B050"/>
-          <w:sz w:val="24"/>
-          <w:szCs w:val="24"/>
-        </w:rPr>
-        <w:t>]</w:t>
+        <w:t xml:space="preserve"> [riley and jeff]</w:t>
       </w:r>
     </w:p>
     <w:p>
@@ -623,23 +542,7 @@
           <w:sz w:val="24"/>
           <w:szCs w:val="24"/>
         </w:rPr>
-        <w:t xml:space="preserve"> [</w:t>
-      </w:r>
-      <w:proofErr w:type="spellStart"/>
-      <w:r>
-        <w:rPr>
-          <w:sz w:val="24"/>
-          <w:szCs w:val="24"/>
-        </w:rPr>
-        <w:t>jeff</w:t>
-      </w:r>
-      <w:proofErr w:type="spellEnd"/>
-      <w:r>
-        <w:rPr>
-          <w:sz w:val="24"/>
-          <w:szCs w:val="24"/>
-        </w:rPr>
-        <w:t>]</w:t>
+        <w:t xml:space="preserve"> [jeff]</w:t>
       </w:r>
     </w:p>
     <w:p>
@@ -703,25 +606,7 @@
           <w:sz w:val="24"/>
           <w:szCs w:val="24"/>
         </w:rPr>
-        <w:t xml:space="preserve">Functionality [waiting on </w:t>
-      </w:r>
-      <w:proofErr w:type="spellStart"/>
-      <w:r>
-        <w:rPr>
-          <w:color w:val="00B050"/>
-          <w:sz w:val="24"/>
-          <w:szCs w:val="24"/>
-        </w:rPr>
-        <w:t>scott’s</w:t>
-      </w:r>
-      <w:proofErr w:type="spellEnd"/>
-      <w:r>
-        <w:rPr>
-          <w:color w:val="00B050"/>
-          <w:sz w:val="24"/>
-          <w:szCs w:val="24"/>
-        </w:rPr>
-        <w:t xml:space="preserve"> scheduler]</w:t>
+        <w:t>Functionality [waiting on scott’s scheduler]</w:t>
       </w:r>
     </w:p>
     <w:p>
@@ -835,25 +720,7 @@
           <w:sz w:val="24"/>
           <w:szCs w:val="24"/>
         </w:rPr>
-        <w:t xml:space="preserve"> [</w:t>
-      </w:r>
-      <w:proofErr w:type="spellStart"/>
-      <w:r>
-        <w:rPr>
-          <w:color w:val="00B050"/>
-          <w:sz w:val="24"/>
-          <w:szCs w:val="24"/>
-        </w:rPr>
-        <w:t>scott</w:t>
-      </w:r>
-      <w:proofErr w:type="spellEnd"/>
-      <w:r>
-        <w:rPr>
-          <w:color w:val="00B050"/>
-          <w:sz w:val="24"/>
-          <w:szCs w:val="24"/>
-        </w:rPr>
-        <w:t>]</w:t>
+        <w:t xml:space="preserve"> [scott]</w:t>
       </w:r>
     </w:p>
     <w:p>
@@ -927,25 +794,7 @@
           <w:sz w:val="24"/>
           <w:szCs w:val="24"/>
         </w:rPr>
-        <w:t xml:space="preserve"> [</w:t>
-      </w:r>
-      <w:proofErr w:type="spellStart"/>
-      <w:r>
-        <w:rPr>
-          <w:color w:val="00B050"/>
-          <w:sz w:val="24"/>
-          <w:szCs w:val="24"/>
-        </w:rPr>
-        <w:t>jeff</w:t>
-      </w:r>
-      <w:proofErr w:type="spellEnd"/>
-      <w:r>
-        <w:rPr>
-          <w:color w:val="00B050"/>
-          <w:sz w:val="24"/>
-          <w:szCs w:val="24"/>
-        </w:rPr>
-        <w:t>]</w:t>
+        <w:t xml:space="preserve"> [jeff]</w:t>
       </w:r>
     </w:p>
     <w:p>
@@ -1041,25 +890,7 @@
           <w:sz w:val="24"/>
           <w:szCs w:val="24"/>
         </w:rPr>
-        <w:t xml:space="preserve"> [</w:t>
-      </w:r>
-      <w:proofErr w:type="spellStart"/>
-      <w:r>
-        <w:rPr>
-          <w:color w:val="00B050"/>
-          <w:sz w:val="24"/>
-          <w:szCs w:val="24"/>
-        </w:rPr>
-        <w:t>jeff</w:t>
-      </w:r>
-      <w:proofErr w:type="spellEnd"/>
-      <w:r>
-        <w:rPr>
-          <w:color w:val="00B050"/>
-          <w:sz w:val="24"/>
-          <w:szCs w:val="24"/>
-        </w:rPr>
-        <w:t>]</w:t>
+        <w:t xml:space="preserve"> [jeff]</w:t>
       </w:r>
     </w:p>
     <w:p>
@@ -1105,7 +936,6 @@
           <w:szCs w:val="24"/>
         </w:rPr>
       </w:pPr>
-      <w:proofErr w:type="spellStart"/>
       <w:r>
         <w:rPr>
           <w:color w:val="auto"/>
@@ -1113,23 +943,14 @@
           <w:szCs w:val="24"/>
         </w:rPr>
         <w:lastRenderedPageBreak/>
-        <w:t>App.start</w:t>
-      </w:r>
-      <w:proofErr w:type="spellEnd"/>
+        <w:t>App.start location</w:t>
+      </w:r>
       <w:r>
         <w:rPr>
           <w:color w:val="auto"/>
           <w:sz w:val="24"/>
           <w:szCs w:val="24"/>
         </w:rPr>
-        <w:t xml:space="preserve"> location</w:t>
-      </w:r>
-      <w:r>
-        <w:rPr>
-          <w:color w:val="auto"/>
-          <w:sz w:val="24"/>
-          <w:szCs w:val="24"/>
-        </w:rPr>
         <w:t xml:space="preserve"> (THIS WILL BE DURING THE INSTALLATION TESTING)</w:t>
       </w:r>
     </w:p>
@@ -1144,13 +965,8 @@
     </w:p>
     <w:p/>
     <w:p>
-      <w:proofErr w:type="gramStart"/>
-      <w:r>
-        <w:t>Attire business casual.</w:t>
-      </w:r>
-      <w:proofErr w:type="gramEnd"/>
-      <w:r>
-        <w:t xml:space="preserve"> Button down with khaki’s.</w:t>
+      <w:r>
+        <w:t>Attire business casual. Button down with khaki’s.</w:t>
       </w:r>
     </w:p>
     <w:p/>
@@ -1158,12 +974,11 @@
       <w:r>
         <w:t>Scott needs to burn CD-ROM.</w:t>
       </w:r>
-    </w:p>
-    <w:p/>
-    <w:p>
       <w:bookmarkStart w:id="0" w:name="_GoBack"/>
       <w:bookmarkEnd w:id="0"/>
     </w:p>
+    <w:p/>
+    <w:p/>
     <w:sectPr>
       <w:headerReference w:type="default" r:id="rId8"/>
       <w:footerReference w:type="default" r:id="rId9"/>

</xml_diff>

<commit_message>
Updated minutes. Updated UserManual. Updated FileIn function
</commit_message>
<xml_diff>
--- a/Documents/Meetings/5_4_2015/33_Minutes.docx
+++ b/Documents/Meetings/5_4_2015/33_Minutes.docx
@@ -42,14 +42,31 @@
           <w:sz w:val="24"/>
           <w:szCs w:val="24"/>
         </w:rPr>
-        <w:t>Begin Time</w:t>
-      </w:r>
-      <w:r>
-        <w:rPr>
-          <w:sz w:val="24"/>
-          <w:szCs w:val="24"/>
-        </w:rPr>
-        <w:t xml:space="preserve">  : </w:t>
+        <w:t xml:space="preserve">Begin </w:t>
+      </w:r>
+      <w:proofErr w:type="gramStart"/>
+      <w:r>
+        <w:rPr>
+          <w:b/>
+          <w:sz w:val="24"/>
+          <w:szCs w:val="24"/>
+        </w:rPr>
+        <w:t>Time</w:t>
+      </w:r>
+      <w:r>
+        <w:rPr>
+          <w:sz w:val="24"/>
+          <w:szCs w:val="24"/>
+        </w:rPr>
+        <w:t xml:space="preserve">  :</w:t>
+      </w:r>
+      <w:proofErr w:type="gramEnd"/>
+      <w:r>
+        <w:rPr>
+          <w:sz w:val="24"/>
+          <w:szCs w:val="24"/>
+        </w:rPr>
+        <w:t xml:space="preserve"> </w:t>
       </w:r>
       <w:r>
         <w:rPr>
@@ -193,8 +210,18 @@
           <w:sz w:val="24"/>
           <w:szCs w:val="24"/>
         </w:rPr>
-        <w:t>Members Present :</w:t>
-      </w:r>
+        <w:t xml:space="preserve">Members </w:t>
+      </w:r>
+      <w:proofErr w:type="gramStart"/>
+      <w:r>
+        <w:rPr>
+          <w:b/>
+          <w:sz w:val="24"/>
+          <w:szCs w:val="24"/>
+        </w:rPr>
+        <w:t>Present :</w:t>
+      </w:r>
+      <w:proofErr w:type="gramEnd"/>
       <w:r>
         <w:rPr>
           <w:sz w:val="24"/>
@@ -237,7 +264,25 @@
           <w:sz w:val="24"/>
           <w:szCs w:val="24"/>
         </w:rPr>
-        <w:t xml:space="preserve">Members Absent  : </w:t>
+        <w:t xml:space="preserve">Members </w:t>
+      </w:r>
+      <w:proofErr w:type="gramStart"/>
+      <w:r>
+        <w:rPr>
+          <w:b/>
+          <w:sz w:val="24"/>
+          <w:szCs w:val="24"/>
+        </w:rPr>
+        <w:t>Absent  :</w:t>
+      </w:r>
+      <w:proofErr w:type="gramEnd"/>
+      <w:r>
+        <w:rPr>
+          <w:b/>
+          <w:sz w:val="24"/>
+          <w:szCs w:val="24"/>
+        </w:rPr>
+        <w:t xml:space="preserve"> </w:t>
       </w:r>
       <w:r>
         <w:rPr>
@@ -389,7 +434,25 @@
           <w:sz w:val="24"/>
           <w:szCs w:val="24"/>
         </w:rPr>
-        <w:t>Scheduler [scott]</w:t>
+        <w:t>Scheduler [</w:t>
+      </w:r>
+      <w:proofErr w:type="spellStart"/>
+      <w:r>
+        <w:rPr>
+          <w:color w:val="00B050"/>
+          <w:sz w:val="24"/>
+          <w:szCs w:val="24"/>
+        </w:rPr>
+        <w:t>scott</w:t>
+      </w:r>
+      <w:proofErr w:type="spellEnd"/>
+      <w:r>
+        <w:rPr>
+          <w:color w:val="00B050"/>
+          <w:sz w:val="24"/>
+          <w:szCs w:val="24"/>
+        </w:rPr>
+        <w:t>]</w:t>
       </w:r>
     </w:p>
     <w:p>
@@ -419,7 +482,25 @@
           <w:sz w:val="24"/>
           <w:szCs w:val="24"/>
         </w:rPr>
-        <w:t xml:space="preserve"> [riley and jeff]</w:t>
+        <w:t xml:space="preserve"> [riley and </w:t>
+      </w:r>
+      <w:proofErr w:type="spellStart"/>
+      <w:r>
+        <w:rPr>
+          <w:color w:val="00B050"/>
+          <w:sz w:val="24"/>
+          <w:szCs w:val="24"/>
+        </w:rPr>
+        <w:t>jeff</w:t>
+      </w:r>
+      <w:proofErr w:type="spellEnd"/>
+      <w:r>
+        <w:rPr>
+          <w:color w:val="00B050"/>
+          <w:sz w:val="24"/>
+          <w:szCs w:val="24"/>
+        </w:rPr>
+        <w:t>]</w:t>
       </w:r>
     </w:p>
     <w:p>
@@ -452,14 +533,14 @@
           <w:numId w:val="2"/>
         </w:numPr>
         <w:rPr>
-          <w:color w:val="auto"/>
-          <w:sz w:val="24"/>
-          <w:szCs w:val="24"/>
-        </w:rPr>
-      </w:pPr>
-      <w:r>
-        <w:rPr>
-          <w:color w:val="auto"/>
+          <w:color w:val="00B050"/>
+          <w:sz w:val="24"/>
+          <w:szCs w:val="24"/>
+        </w:rPr>
+      </w:pPr>
+      <w:r>
+        <w:rPr>
+          <w:color w:val="00B050"/>
           <w:sz w:val="24"/>
           <w:szCs w:val="24"/>
         </w:rPr>
@@ -542,7 +623,23 @@
           <w:sz w:val="24"/>
           <w:szCs w:val="24"/>
         </w:rPr>
-        <w:t xml:space="preserve"> [jeff]</w:t>
+        <w:t xml:space="preserve"> [</w:t>
+      </w:r>
+      <w:proofErr w:type="spellStart"/>
+      <w:r>
+        <w:rPr>
+          <w:sz w:val="24"/>
+          <w:szCs w:val="24"/>
+        </w:rPr>
+        <w:t>jeff</w:t>
+      </w:r>
+      <w:proofErr w:type="spellEnd"/>
+      <w:r>
+        <w:rPr>
+          <w:sz w:val="24"/>
+          <w:szCs w:val="24"/>
+        </w:rPr>
+        <w:t>]</w:t>
       </w:r>
     </w:p>
     <w:p>
@@ -553,12 +650,14 @@
           <w:numId w:val="2"/>
         </w:numPr>
         <w:rPr>
-          <w:sz w:val="24"/>
-          <w:szCs w:val="24"/>
-        </w:rPr>
-      </w:pPr>
-      <w:r>
-        <w:rPr>
+          <w:color w:val="00B050"/>
+          <w:sz w:val="24"/>
+          <w:szCs w:val="24"/>
+        </w:rPr>
+      </w:pPr>
+      <w:r>
+        <w:rPr>
+          <w:color w:val="00B050"/>
           <w:sz w:val="24"/>
           <w:szCs w:val="24"/>
         </w:rPr>
@@ -606,7 +705,25 @@
           <w:sz w:val="24"/>
           <w:szCs w:val="24"/>
         </w:rPr>
-        <w:t>Functionality [waiting on scott’s scheduler]</w:t>
+        <w:t xml:space="preserve">Functionality [waiting on </w:t>
+      </w:r>
+      <w:proofErr w:type="spellStart"/>
+      <w:r>
+        <w:rPr>
+          <w:color w:val="00B050"/>
+          <w:sz w:val="24"/>
+          <w:szCs w:val="24"/>
+        </w:rPr>
+        <w:t>scott’s</w:t>
+      </w:r>
+      <w:proofErr w:type="spellEnd"/>
+      <w:r>
+        <w:rPr>
+          <w:color w:val="00B050"/>
+          <w:sz w:val="24"/>
+          <w:szCs w:val="24"/>
+        </w:rPr>
+        <w:t xml:space="preserve"> scheduler]</w:t>
       </w:r>
     </w:p>
     <w:p>
@@ -720,7 +837,25 @@
           <w:sz w:val="24"/>
           <w:szCs w:val="24"/>
         </w:rPr>
-        <w:t xml:space="preserve"> [scott]</w:t>
+        <w:t xml:space="preserve"> [</w:t>
+      </w:r>
+      <w:proofErr w:type="spellStart"/>
+      <w:r>
+        <w:rPr>
+          <w:color w:val="00B050"/>
+          <w:sz w:val="24"/>
+          <w:szCs w:val="24"/>
+        </w:rPr>
+        <w:t>scott</w:t>
+      </w:r>
+      <w:proofErr w:type="spellEnd"/>
+      <w:r>
+        <w:rPr>
+          <w:color w:val="00B050"/>
+          <w:sz w:val="24"/>
+          <w:szCs w:val="24"/>
+        </w:rPr>
+        <w:t>]</w:t>
       </w:r>
     </w:p>
     <w:p>
@@ -794,7 +929,25 @@
           <w:sz w:val="24"/>
           <w:szCs w:val="24"/>
         </w:rPr>
-        <w:t xml:space="preserve"> [jeff]</w:t>
+        <w:t xml:space="preserve"> [</w:t>
+      </w:r>
+      <w:proofErr w:type="spellStart"/>
+      <w:r>
+        <w:rPr>
+          <w:color w:val="00B050"/>
+          <w:sz w:val="24"/>
+          <w:szCs w:val="24"/>
+        </w:rPr>
+        <w:t>jeff</w:t>
+      </w:r>
+      <w:proofErr w:type="spellEnd"/>
+      <w:r>
+        <w:rPr>
+          <w:color w:val="00B050"/>
+          <w:sz w:val="24"/>
+          <w:szCs w:val="24"/>
+        </w:rPr>
+        <w:t>]</w:t>
       </w:r>
     </w:p>
     <w:p>
@@ -890,7 +1043,25 @@
           <w:sz w:val="24"/>
           <w:szCs w:val="24"/>
         </w:rPr>
-        <w:t xml:space="preserve"> [jeff]</w:t>
+        <w:t xml:space="preserve"> [</w:t>
+      </w:r>
+      <w:proofErr w:type="spellStart"/>
+      <w:r>
+        <w:rPr>
+          <w:color w:val="00B050"/>
+          <w:sz w:val="24"/>
+          <w:szCs w:val="24"/>
+        </w:rPr>
+        <w:t>jeff</w:t>
+      </w:r>
+      <w:proofErr w:type="spellEnd"/>
+      <w:r>
+        <w:rPr>
+          <w:color w:val="00B050"/>
+          <w:sz w:val="24"/>
+          <w:szCs w:val="24"/>
+        </w:rPr>
+        <w:t>]</w:t>
       </w:r>
     </w:p>
     <w:p>
@@ -906,6 +1077,8 @@
           <w:szCs w:val="24"/>
         </w:rPr>
       </w:pPr>
+      <w:bookmarkStart w:id="0" w:name="_GoBack"/>
+      <w:bookmarkEnd w:id="0"/>
       <w:r>
         <w:rPr>
           <w:color w:val="00B050"/>
@@ -936,6 +1109,7 @@
           <w:szCs w:val="24"/>
         </w:rPr>
       </w:pPr>
+      <w:proofErr w:type="spellStart"/>
       <w:r>
         <w:rPr>
           <w:color w:val="auto"/>
@@ -943,14 +1117,23 @@
           <w:szCs w:val="24"/>
         </w:rPr>
         <w:lastRenderedPageBreak/>
-        <w:t>App.start location</w:t>
-      </w:r>
+        <w:t>App.start</w:t>
+      </w:r>
+      <w:proofErr w:type="spellEnd"/>
       <w:r>
         <w:rPr>
           <w:color w:val="auto"/>
           <w:sz w:val="24"/>
           <w:szCs w:val="24"/>
         </w:rPr>
+        <w:t xml:space="preserve"> location</w:t>
+      </w:r>
+      <w:r>
+        <w:rPr>
+          <w:color w:val="auto"/>
+          <w:sz w:val="24"/>
+          <w:szCs w:val="24"/>
+        </w:rPr>
         <w:t xml:space="preserve"> (THIS WILL BE DURING THE INSTALLATION TESTING)</w:t>
       </w:r>
     </w:p>
@@ -962,20 +1145,6 @@
           <w:szCs w:val="24"/>
         </w:rPr>
       </w:pPr>
-    </w:p>
-    <w:p/>
-    <w:p>
-      <w:r>
-        <w:t>Attire business casual. Button down with khaki’s.</w:t>
-      </w:r>
-    </w:p>
-    <w:p/>
-    <w:p>
-      <w:r>
-        <w:t>Scott needs to burn CD-ROM.</w:t>
-      </w:r>
-      <w:bookmarkStart w:id="0" w:name="_GoBack"/>
-      <w:bookmarkEnd w:id="0"/>
     </w:p>
     <w:p/>
     <w:p/>
@@ -1034,7 +1203,7 @@
       <w:rPr>
         <w:noProof/>
       </w:rPr>
-      <w:t>2</w:t>
+      <w:t>1</w:t>
     </w:r>
     <w:r>
       <w:fldChar w:fldCharType="end"/>

</xml_diff>